<commit_message>
Novas classes + Diagrama atualizado + Mais alguns exercícios respondidos
</commit_message>
<xml_diff>
--- a/Lista 2/Lista 2.docx
+++ b/Lista 2/Lista 2.docx
@@ -140,7 +140,43 @@
           <w:szCs w:val="26"/>
           <w:lang w:eastAsia="pt-BR"/>
         </w:rPr>
-        <w:t>4-Quando o objeto é mandado por parâmetro e vari</w:t>
+        <w:t>4</w:t>
+      </w:r>
+      <w:r>
+        <w:rPr>
+          <w:rFonts w:ascii="inherit" w:eastAsia="Times New Roman" w:hAnsi="inherit" w:cs="Times New Roman"/>
+          <w:sz w:val="26"/>
+          <w:szCs w:val="26"/>
+          <w:lang w:eastAsia="pt-BR"/>
+        </w:rPr>
+        <w:t xml:space="preserve"> </w:t>
+      </w:r>
+      <w:r>
+        <w:rPr>
+          <w:rFonts w:ascii="inherit" w:eastAsia="Times New Roman" w:hAnsi="inherit" w:cs="Times New Roman"/>
+          <w:sz w:val="26"/>
+          <w:szCs w:val="26"/>
+          <w:lang w:eastAsia="pt-BR"/>
+        </w:rPr>
+        <w:t>-</w:t>
+      </w:r>
+      <w:r>
+        <w:rPr>
+          <w:rFonts w:ascii="inherit" w:eastAsia="Times New Roman" w:hAnsi="inherit" w:cs="Times New Roman"/>
+          <w:sz w:val="26"/>
+          <w:szCs w:val="26"/>
+          <w:lang w:eastAsia="pt-BR"/>
+        </w:rPr>
+        <w:t xml:space="preserve"> </w:t>
+      </w:r>
+      <w:r>
+        <w:rPr>
+          <w:rFonts w:ascii="inherit" w:eastAsia="Times New Roman" w:hAnsi="inherit" w:cs="Times New Roman"/>
+          <w:sz w:val="26"/>
+          <w:szCs w:val="26"/>
+          <w:lang w:eastAsia="pt-BR"/>
+        </w:rPr>
+        <w:t>Quando o objeto é mandado por parâmetro e vari</w:t>
       </w:r>
       <w:r>
         <w:rPr>
@@ -209,7 +245,25 @@
           <w:szCs w:val="26"/>
           <w:lang w:eastAsia="pt-BR"/>
         </w:rPr>
-        <w:t>6- Set, pois essa estrutura não permite que coloque objetos repetidos</w:t>
+        <w:t>6</w:t>
+      </w:r>
+      <w:r>
+        <w:rPr>
+          <w:rFonts w:ascii="inherit" w:eastAsia="Times New Roman" w:hAnsi="inherit" w:cs="Times New Roman"/>
+          <w:sz w:val="26"/>
+          <w:szCs w:val="26"/>
+          <w:lang w:eastAsia="pt-BR"/>
+        </w:rPr>
+        <w:t xml:space="preserve"> </w:t>
+      </w:r>
+      <w:r>
+        <w:rPr>
+          <w:rFonts w:ascii="inherit" w:eastAsia="Times New Roman" w:hAnsi="inherit" w:cs="Times New Roman"/>
+          <w:sz w:val="26"/>
+          <w:szCs w:val="26"/>
+          <w:lang w:eastAsia="pt-BR"/>
+        </w:rPr>
+        <w:t>- Set, pois essa estrutura não permite que coloque objetos repetidos</w:t>
       </w:r>
       <w:r>
         <w:rPr>
@@ -332,7 +386,215 @@
           <w:szCs w:val="26"/>
           <w:lang w:eastAsia="pt-BR"/>
         </w:rPr>
-        <w:t xml:space="preserve">    Set&lt;Animal&gt; animal = new </w:t>
+        <w:t xml:space="preserve">    </w:t>
+      </w:r>
+      <w:proofErr w:type="spellStart"/>
+      <w:r>
+        <w:rPr>
+          <w:rFonts w:ascii="inherit" w:eastAsia="Times New Roman" w:hAnsi="inherit" w:cs="Times New Roman"/>
+          <w:sz w:val="26"/>
+          <w:szCs w:val="26"/>
+          <w:lang w:eastAsia="pt-BR"/>
+        </w:rPr>
+        <w:t>List</w:t>
+      </w:r>
+      <w:proofErr w:type="spellEnd"/>
+      <w:r>
+        <w:rPr>
+          <w:rFonts w:ascii="inherit" w:eastAsia="Times New Roman" w:hAnsi="inherit" w:cs="Times New Roman"/>
+          <w:sz w:val="26"/>
+          <w:szCs w:val="26"/>
+          <w:lang w:eastAsia="pt-BR"/>
+        </w:rPr>
+        <w:t xml:space="preserve">&lt;Animal&gt; animal = new </w:t>
+      </w:r>
+      <w:proofErr w:type="spellStart"/>
+      <w:r>
+        <w:rPr>
+          <w:rFonts w:ascii="inherit" w:eastAsia="Times New Roman" w:hAnsi="inherit" w:cs="Times New Roman"/>
+          <w:sz w:val="26"/>
+          <w:szCs w:val="26"/>
+          <w:lang w:eastAsia="pt-BR"/>
+        </w:rPr>
+        <w:t>LinkedList</w:t>
+      </w:r>
+      <w:proofErr w:type="spellEnd"/>
+      <w:r>
+        <w:rPr>
+          <w:rFonts w:ascii="inherit" w:eastAsia="Times New Roman" w:hAnsi="inherit" w:cs="Times New Roman"/>
+          <w:sz w:val="26"/>
+          <w:szCs w:val="26"/>
+          <w:lang w:eastAsia="pt-BR"/>
+        </w:rPr>
+        <w:t>&lt;&gt;</w:t>
+      </w:r>
+      <w:r>
+        <w:rPr>
+          <w:rFonts w:ascii="inherit" w:eastAsia="Times New Roman" w:hAnsi="inherit" w:cs="Times New Roman"/>
+          <w:sz w:val="26"/>
+          <w:szCs w:val="26"/>
+          <w:lang w:eastAsia="pt-BR"/>
+        </w:rPr>
+        <w:t xml:space="preserve"> </w:t>
+      </w:r>
+      <w:r>
+        <w:rPr>
+          <w:rFonts w:ascii="inherit" w:eastAsia="Times New Roman" w:hAnsi="inherit" w:cs="Times New Roman"/>
+          <w:sz w:val="26"/>
+          <w:szCs w:val="26"/>
+          <w:lang w:eastAsia="pt-BR"/>
+        </w:rPr>
+        <w:t>();</w:t>
+      </w:r>
+    </w:p>
+    <w:p>
+      <w:pPr>
+        <w:spacing w:after="0" w:line="264" w:lineRule="atLeast"/>
+        <w:textAlignment w:val="baseline"/>
+        <w:rPr>
+          <w:rFonts w:ascii="inherit" w:eastAsia="Times New Roman" w:hAnsi="inherit" w:cs="Times New Roman"/>
+          <w:sz w:val="26"/>
+          <w:szCs w:val="26"/>
+          <w:lang w:eastAsia="pt-BR"/>
+        </w:rPr>
+      </w:pPr>
+      <w:r>
+        <w:rPr>
+          <w:rFonts w:ascii="inherit" w:eastAsia="Times New Roman" w:hAnsi="inherit" w:cs="Times New Roman"/>
+          <w:sz w:val="26"/>
+          <w:szCs w:val="26"/>
+          <w:lang w:eastAsia="pt-BR"/>
+        </w:rPr>
+        <w:t>}</w:t>
+      </w:r>
+    </w:p>
+    <w:p>
+      <w:pPr>
+        <w:spacing w:after="0" w:line="264" w:lineRule="atLeast"/>
+        <w:textAlignment w:val="baseline"/>
+        <w:rPr>
+          <w:rFonts w:ascii="inherit" w:eastAsia="Times New Roman" w:hAnsi="inherit" w:cs="Times New Roman"/>
+          <w:sz w:val="26"/>
+          <w:szCs w:val="26"/>
+          <w:lang w:eastAsia="pt-BR"/>
+        </w:rPr>
+      </w:pPr>
+      <w:proofErr w:type="spellStart"/>
+      <w:r>
+        <w:rPr>
+          <w:rFonts w:ascii="inherit" w:eastAsia="Times New Roman" w:hAnsi="inherit" w:cs="Times New Roman"/>
+          <w:sz w:val="26"/>
+          <w:szCs w:val="26"/>
+          <w:lang w:eastAsia="pt-BR"/>
+        </w:rPr>
+        <w:t>public</w:t>
+      </w:r>
+      <w:proofErr w:type="spellEnd"/>
+      <w:r>
+        <w:rPr>
+          <w:rFonts w:ascii="inherit" w:eastAsia="Times New Roman" w:hAnsi="inherit" w:cs="Times New Roman"/>
+          <w:sz w:val="26"/>
+          <w:szCs w:val="26"/>
+          <w:lang w:eastAsia="pt-BR"/>
+        </w:rPr>
+        <w:t xml:space="preserve"> </w:t>
+      </w:r>
+      <w:proofErr w:type="spellStart"/>
+      <w:proofErr w:type="gramStart"/>
+      <w:r>
+        <w:rPr>
+          <w:rFonts w:ascii="inherit" w:eastAsia="Times New Roman" w:hAnsi="inherit" w:cs="Times New Roman"/>
+          <w:sz w:val="26"/>
+          <w:szCs w:val="26"/>
+          <w:lang w:eastAsia="pt-BR"/>
+        </w:rPr>
+        <w:t>class</w:t>
+      </w:r>
+      <w:proofErr w:type="spellEnd"/>
+      <w:r>
+        <w:rPr>
+          <w:rFonts w:ascii="inherit" w:eastAsia="Times New Roman" w:hAnsi="inherit" w:cs="Times New Roman"/>
+          <w:sz w:val="26"/>
+          <w:szCs w:val="26"/>
+          <w:lang w:eastAsia="pt-BR"/>
+        </w:rPr>
+        <w:t xml:space="preserve"> Animal</w:t>
+      </w:r>
+      <w:proofErr w:type="gramEnd"/>
+      <w:r>
+        <w:rPr>
+          <w:rFonts w:ascii="inherit" w:eastAsia="Times New Roman" w:hAnsi="inherit" w:cs="Times New Roman"/>
+          <w:sz w:val="26"/>
+          <w:szCs w:val="26"/>
+          <w:lang w:eastAsia="pt-BR"/>
+        </w:rPr>
+        <w:t xml:space="preserve"> </w:t>
+      </w:r>
+      <w:r>
+        <w:rPr>
+          <w:rFonts w:ascii="inherit" w:eastAsia="Times New Roman" w:hAnsi="inherit" w:cs="Times New Roman"/>
+          <w:sz w:val="26"/>
+          <w:szCs w:val="26"/>
+          <w:lang w:eastAsia="pt-BR"/>
+        </w:rPr>
+        <w:t>{</w:t>
+      </w:r>
+    </w:p>
+    <w:p>
+      <w:pPr>
+        <w:spacing w:after="0" w:line="264" w:lineRule="atLeast"/>
+        <w:textAlignment w:val="baseline"/>
+        <w:rPr>
+          <w:rFonts w:ascii="inherit" w:eastAsia="Times New Roman" w:hAnsi="inherit" w:cs="Times New Roman"/>
+          <w:sz w:val="26"/>
+          <w:szCs w:val="26"/>
+          <w:lang w:eastAsia="pt-BR"/>
+        </w:rPr>
+      </w:pPr>
+      <w:r>
+        <w:rPr>
+          <w:rFonts w:ascii="inherit" w:eastAsia="Times New Roman" w:hAnsi="inherit" w:cs="Times New Roman"/>
+          <w:sz w:val="26"/>
+          <w:szCs w:val="26"/>
+          <w:lang w:eastAsia="pt-BR"/>
+        </w:rPr>
+        <w:t xml:space="preserve">    Set&lt;Consulta&gt; consulta</w:t>
+      </w:r>
+      <w:r>
+        <w:rPr>
+          <w:rFonts w:ascii="inherit" w:eastAsia="Times New Roman" w:hAnsi="inherit" w:cs="Times New Roman"/>
+          <w:sz w:val="26"/>
+          <w:szCs w:val="26"/>
+          <w:lang w:eastAsia="pt-BR"/>
+        </w:rPr>
+        <w:t xml:space="preserve"> </w:t>
+      </w:r>
+      <w:r>
+        <w:rPr>
+          <w:rFonts w:ascii="inherit" w:eastAsia="Times New Roman" w:hAnsi="inherit" w:cs="Times New Roman"/>
+          <w:sz w:val="26"/>
+          <w:szCs w:val="26"/>
+          <w:lang w:eastAsia="pt-BR"/>
+        </w:rPr>
+        <w:t>=</w:t>
+      </w:r>
+      <w:r>
+        <w:rPr>
+          <w:rFonts w:ascii="inherit" w:eastAsia="Times New Roman" w:hAnsi="inherit" w:cs="Times New Roman"/>
+          <w:sz w:val="26"/>
+          <w:szCs w:val="26"/>
+          <w:lang w:eastAsia="pt-BR"/>
+        </w:rPr>
+        <w:t xml:space="preserve"> </w:t>
+      </w:r>
+      <w:r>
+        <w:rPr>
+          <w:rFonts w:ascii="inherit" w:eastAsia="Times New Roman" w:hAnsi="inherit" w:cs="Times New Roman"/>
+          <w:sz w:val="26"/>
+          <w:szCs w:val="26"/>
+          <w:lang w:eastAsia="pt-BR"/>
+        </w:rPr>
+        <w:t xml:space="preserve">new </w:t>
       </w:r>
       <w:proofErr w:type="spellStart"/>
       <w:r>
@@ -444,7 +706,7 @@
           <w:szCs w:val="26"/>
           <w:lang w:eastAsia="pt-BR"/>
         </w:rPr>
-        <w:t xml:space="preserve"> Animal</w:t>
+        <w:t xml:space="preserve"> Conta</w:t>
       </w:r>
       <w:proofErr w:type="gramEnd"/>
       <w:r>
@@ -484,7 +746,7 @@
           <w:szCs w:val="26"/>
           <w:lang w:eastAsia="pt-BR"/>
         </w:rPr>
-        <w:t xml:space="preserve">    Set&lt;Consulta&gt; consulta</w:t>
+        <w:t xml:space="preserve">    Set&lt;Exame&gt; exame</w:t>
       </w:r>
       <w:r>
         <w:rPr>
@@ -614,6 +876,480 @@
         <w:t xml:space="preserve"> </w:t>
       </w:r>
       <w:proofErr w:type="spellStart"/>
+      <w:r>
+        <w:rPr>
+          <w:rFonts w:ascii="inherit" w:eastAsia="Times New Roman" w:hAnsi="inherit" w:cs="Times New Roman"/>
+          <w:sz w:val="26"/>
+          <w:szCs w:val="26"/>
+          <w:lang w:eastAsia="pt-BR"/>
+        </w:rPr>
+        <w:t>class</w:t>
+      </w:r>
+      <w:proofErr w:type="spellEnd"/>
+      <w:r>
+        <w:rPr>
+          <w:rFonts w:ascii="inherit" w:eastAsia="Times New Roman" w:hAnsi="inherit" w:cs="Times New Roman"/>
+          <w:sz w:val="26"/>
+          <w:szCs w:val="26"/>
+          <w:lang w:eastAsia="pt-BR"/>
+        </w:rPr>
+        <w:t xml:space="preserve"> </w:t>
+      </w:r>
+      <w:proofErr w:type="spellStart"/>
+      <w:r>
+        <w:rPr>
+          <w:rFonts w:ascii="inherit" w:eastAsia="Times New Roman" w:hAnsi="inherit" w:cs="Times New Roman"/>
+          <w:sz w:val="26"/>
+          <w:szCs w:val="26"/>
+          <w:lang w:eastAsia="pt-BR"/>
+        </w:rPr>
+        <w:t>Historico</w:t>
+      </w:r>
+      <w:proofErr w:type="spellEnd"/>
+      <w:r>
+        <w:rPr>
+          <w:rFonts w:ascii="inherit" w:eastAsia="Times New Roman" w:hAnsi="inherit" w:cs="Times New Roman"/>
+          <w:sz w:val="26"/>
+          <w:szCs w:val="26"/>
+          <w:lang w:eastAsia="pt-BR"/>
+        </w:rPr>
+        <w:t xml:space="preserve"> </w:t>
+      </w:r>
+      <w:r>
+        <w:rPr>
+          <w:rFonts w:ascii="inherit" w:eastAsia="Times New Roman" w:hAnsi="inherit" w:cs="Times New Roman"/>
+          <w:sz w:val="26"/>
+          <w:szCs w:val="26"/>
+          <w:lang w:eastAsia="pt-BR"/>
+        </w:rPr>
+        <w:t>{</w:t>
+      </w:r>
+    </w:p>
+    <w:p>
+      <w:pPr>
+        <w:spacing w:after="0" w:line="264" w:lineRule="atLeast"/>
+        <w:textAlignment w:val="baseline"/>
+        <w:rPr>
+          <w:rFonts w:ascii="inherit" w:eastAsia="Times New Roman" w:hAnsi="inherit" w:cs="Times New Roman"/>
+          <w:sz w:val="26"/>
+          <w:szCs w:val="26"/>
+          <w:lang w:eastAsia="pt-BR"/>
+        </w:rPr>
+      </w:pPr>
+      <w:r>
+        <w:rPr>
+          <w:rFonts w:ascii="inherit" w:eastAsia="Times New Roman" w:hAnsi="inherit" w:cs="Times New Roman"/>
+          <w:sz w:val="26"/>
+          <w:szCs w:val="26"/>
+          <w:lang w:eastAsia="pt-BR"/>
+        </w:rPr>
+        <w:t xml:space="preserve">    Set&lt;Exame&gt; exame</w:t>
+      </w:r>
+      <w:r>
+        <w:rPr>
+          <w:rFonts w:ascii="inherit" w:eastAsia="Times New Roman" w:hAnsi="inherit" w:cs="Times New Roman"/>
+          <w:sz w:val="26"/>
+          <w:szCs w:val="26"/>
+          <w:lang w:eastAsia="pt-BR"/>
+        </w:rPr>
+        <w:t xml:space="preserve"> </w:t>
+      </w:r>
+      <w:r>
+        <w:rPr>
+          <w:rFonts w:ascii="inherit" w:eastAsia="Times New Roman" w:hAnsi="inherit" w:cs="Times New Roman"/>
+          <w:sz w:val="26"/>
+          <w:szCs w:val="26"/>
+          <w:lang w:eastAsia="pt-BR"/>
+        </w:rPr>
+        <w:t>=</w:t>
+      </w:r>
+      <w:r>
+        <w:rPr>
+          <w:rFonts w:ascii="inherit" w:eastAsia="Times New Roman" w:hAnsi="inherit" w:cs="Times New Roman"/>
+          <w:sz w:val="26"/>
+          <w:szCs w:val="26"/>
+          <w:lang w:eastAsia="pt-BR"/>
+        </w:rPr>
+        <w:t xml:space="preserve"> </w:t>
+      </w:r>
+      <w:r>
+        <w:rPr>
+          <w:rFonts w:ascii="inherit" w:eastAsia="Times New Roman" w:hAnsi="inherit" w:cs="Times New Roman"/>
+          <w:sz w:val="26"/>
+          <w:szCs w:val="26"/>
+          <w:lang w:eastAsia="pt-BR"/>
+        </w:rPr>
+        <w:t xml:space="preserve">new </w:t>
+      </w:r>
+      <w:proofErr w:type="spellStart"/>
+      <w:r>
+        <w:rPr>
+          <w:rFonts w:ascii="inherit" w:eastAsia="Times New Roman" w:hAnsi="inherit" w:cs="Times New Roman"/>
+          <w:sz w:val="26"/>
+          <w:szCs w:val="26"/>
+          <w:lang w:eastAsia="pt-BR"/>
+        </w:rPr>
+        <w:t>HashSet</w:t>
+      </w:r>
+      <w:proofErr w:type="spellEnd"/>
+      <w:r>
+        <w:rPr>
+          <w:rFonts w:ascii="inherit" w:eastAsia="Times New Roman" w:hAnsi="inherit" w:cs="Times New Roman"/>
+          <w:sz w:val="26"/>
+          <w:szCs w:val="26"/>
+          <w:lang w:eastAsia="pt-BR"/>
+        </w:rPr>
+        <w:t>&lt;&gt;</w:t>
+      </w:r>
+      <w:r>
+        <w:rPr>
+          <w:rFonts w:ascii="inherit" w:eastAsia="Times New Roman" w:hAnsi="inherit" w:cs="Times New Roman"/>
+          <w:sz w:val="26"/>
+          <w:szCs w:val="26"/>
+          <w:lang w:eastAsia="pt-BR"/>
+        </w:rPr>
+        <w:t xml:space="preserve"> </w:t>
+      </w:r>
+      <w:r>
+        <w:rPr>
+          <w:rFonts w:ascii="inherit" w:eastAsia="Times New Roman" w:hAnsi="inherit" w:cs="Times New Roman"/>
+          <w:sz w:val="26"/>
+          <w:szCs w:val="26"/>
+          <w:lang w:eastAsia="pt-BR"/>
+        </w:rPr>
+        <w:t>();</w:t>
+      </w:r>
+    </w:p>
+    <w:p>
+      <w:pPr>
+        <w:spacing w:after="0" w:line="264" w:lineRule="atLeast"/>
+        <w:textAlignment w:val="baseline"/>
+        <w:rPr>
+          <w:rFonts w:ascii="inherit" w:eastAsia="Times New Roman" w:hAnsi="inherit" w:cs="Times New Roman"/>
+          <w:sz w:val="26"/>
+          <w:szCs w:val="26"/>
+          <w:lang w:eastAsia="pt-BR"/>
+        </w:rPr>
+      </w:pPr>
+      <w:r>
+        <w:rPr>
+          <w:rFonts w:ascii="inherit" w:eastAsia="Times New Roman" w:hAnsi="inherit" w:cs="Times New Roman"/>
+          <w:sz w:val="26"/>
+          <w:szCs w:val="26"/>
+          <w:lang w:eastAsia="pt-BR"/>
+        </w:rPr>
+        <w:t xml:space="preserve">    </w:t>
+      </w:r>
+      <w:r>
+        <w:rPr>
+          <w:rFonts w:ascii="inherit" w:eastAsia="Times New Roman" w:hAnsi="inherit" w:cs="Times New Roman"/>
+          <w:sz w:val="26"/>
+          <w:szCs w:val="26"/>
+          <w:lang w:eastAsia="pt-BR"/>
+        </w:rPr>
+        <w:t>Set&lt;Consulta&gt; consulta</w:t>
+      </w:r>
+      <w:r>
+        <w:rPr>
+          <w:rFonts w:ascii="inherit" w:eastAsia="Times New Roman" w:hAnsi="inherit" w:cs="Times New Roman"/>
+          <w:sz w:val="26"/>
+          <w:szCs w:val="26"/>
+          <w:lang w:eastAsia="pt-BR"/>
+        </w:rPr>
+        <w:t xml:space="preserve"> </w:t>
+      </w:r>
+      <w:r>
+        <w:rPr>
+          <w:rFonts w:ascii="inherit" w:eastAsia="Times New Roman" w:hAnsi="inherit" w:cs="Times New Roman"/>
+          <w:sz w:val="26"/>
+          <w:szCs w:val="26"/>
+          <w:lang w:eastAsia="pt-BR"/>
+        </w:rPr>
+        <w:t>=</w:t>
+      </w:r>
+      <w:r>
+        <w:rPr>
+          <w:rFonts w:ascii="inherit" w:eastAsia="Times New Roman" w:hAnsi="inherit" w:cs="Times New Roman"/>
+          <w:sz w:val="26"/>
+          <w:szCs w:val="26"/>
+          <w:lang w:eastAsia="pt-BR"/>
+        </w:rPr>
+        <w:t xml:space="preserve"> </w:t>
+      </w:r>
+      <w:r>
+        <w:rPr>
+          <w:rFonts w:ascii="inherit" w:eastAsia="Times New Roman" w:hAnsi="inherit" w:cs="Times New Roman"/>
+          <w:sz w:val="26"/>
+          <w:szCs w:val="26"/>
+          <w:lang w:eastAsia="pt-BR"/>
+        </w:rPr>
+        <w:t xml:space="preserve">new </w:t>
+      </w:r>
+      <w:proofErr w:type="spellStart"/>
+      <w:r>
+        <w:rPr>
+          <w:rFonts w:ascii="inherit" w:eastAsia="Times New Roman" w:hAnsi="inherit" w:cs="Times New Roman"/>
+          <w:sz w:val="26"/>
+          <w:szCs w:val="26"/>
+          <w:lang w:eastAsia="pt-BR"/>
+        </w:rPr>
+        <w:t>HashSet</w:t>
+      </w:r>
+      <w:proofErr w:type="spellEnd"/>
+      <w:r>
+        <w:rPr>
+          <w:rFonts w:ascii="inherit" w:eastAsia="Times New Roman" w:hAnsi="inherit" w:cs="Times New Roman"/>
+          <w:sz w:val="26"/>
+          <w:szCs w:val="26"/>
+          <w:lang w:eastAsia="pt-BR"/>
+        </w:rPr>
+        <w:t>&lt;</w:t>
+      </w:r>
+      <w:r>
+        <w:rPr>
+          <w:rFonts w:ascii="inherit" w:eastAsia="Times New Roman" w:hAnsi="inherit" w:cs="Times New Roman"/>
+          <w:sz w:val="26"/>
+          <w:szCs w:val="26"/>
+          <w:lang w:eastAsia="pt-BR"/>
+        </w:rPr>
+        <w:t>&gt; (</w:t>
+      </w:r>
+      <w:r>
+        <w:rPr>
+          <w:rFonts w:ascii="inherit" w:eastAsia="Times New Roman" w:hAnsi="inherit" w:cs="Times New Roman"/>
+          <w:sz w:val="26"/>
+          <w:szCs w:val="26"/>
+          <w:lang w:eastAsia="pt-BR"/>
+        </w:rPr>
+        <w:t>);</w:t>
+      </w:r>
+    </w:p>
+    <w:p>
+      <w:pPr>
+        <w:spacing w:after="0" w:line="264" w:lineRule="atLeast"/>
+        <w:textAlignment w:val="baseline"/>
+        <w:rPr>
+          <w:rFonts w:ascii="inherit" w:eastAsia="Times New Roman" w:hAnsi="inherit" w:cs="Times New Roman"/>
+          <w:sz w:val="26"/>
+          <w:szCs w:val="26"/>
+          <w:lang w:eastAsia="pt-BR"/>
+        </w:rPr>
+      </w:pPr>
+      <w:r>
+        <w:rPr>
+          <w:rFonts w:ascii="inherit" w:eastAsia="Times New Roman" w:hAnsi="inherit" w:cs="Times New Roman"/>
+          <w:sz w:val="26"/>
+          <w:szCs w:val="26"/>
+          <w:lang w:eastAsia="pt-BR"/>
+        </w:rPr>
+        <w:t>}</w:t>
+      </w:r>
+    </w:p>
+    <w:p>
+      <w:pPr>
+        <w:spacing w:after="0" w:line="264" w:lineRule="atLeast"/>
+        <w:textAlignment w:val="baseline"/>
+        <w:rPr>
+          <w:rFonts w:ascii="inherit" w:eastAsia="Times New Roman" w:hAnsi="inherit" w:cs="Times New Roman"/>
+          <w:sz w:val="26"/>
+          <w:szCs w:val="26"/>
+          <w:lang w:eastAsia="pt-BR"/>
+        </w:rPr>
+      </w:pPr>
+    </w:p>
+    <w:p>
+      <w:pPr>
+        <w:spacing w:after="0" w:line="264" w:lineRule="atLeast"/>
+        <w:textAlignment w:val="baseline"/>
+        <w:rPr>
+          <w:rFonts w:ascii="inherit" w:eastAsia="Times New Roman" w:hAnsi="inherit" w:cs="Times New Roman"/>
+          <w:sz w:val="26"/>
+          <w:szCs w:val="26"/>
+          <w:lang w:eastAsia="pt-BR"/>
+        </w:rPr>
+      </w:pPr>
+      <w:r>
+        <w:rPr>
+          <w:rFonts w:ascii="inherit" w:eastAsia="Times New Roman" w:hAnsi="inherit" w:cs="Times New Roman"/>
+          <w:sz w:val="26"/>
+          <w:szCs w:val="26"/>
+          <w:lang w:eastAsia="pt-BR"/>
+        </w:rPr>
+        <w:t xml:space="preserve">8- A estrutura </w:t>
+      </w:r>
+      <w:proofErr w:type="spellStart"/>
+      <w:r>
+        <w:rPr>
+          <w:rFonts w:ascii="inherit" w:eastAsia="Times New Roman" w:hAnsi="inherit" w:cs="Times New Roman"/>
+          <w:sz w:val="26"/>
+          <w:szCs w:val="26"/>
+          <w:lang w:eastAsia="pt-BR"/>
+        </w:rPr>
+        <w:t>TreeSet</w:t>
+      </w:r>
+      <w:proofErr w:type="spellEnd"/>
+      <w:r>
+        <w:rPr>
+          <w:rFonts w:ascii="inherit" w:eastAsia="Times New Roman" w:hAnsi="inherit" w:cs="Times New Roman"/>
+          <w:sz w:val="26"/>
+          <w:szCs w:val="26"/>
+          <w:lang w:eastAsia="pt-BR"/>
+        </w:rPr>
+        <w:t xml:space="preserve"> compara os elementos e os ordena, os elementos são ordenados à medida que são adicionados</w:t>
+      </w:r>
+      <w:r>
+        <w:rPr>
+          <w:rFonts w:ascii="inherit" w:eastAsia="Times New Roman" w:hAnsi="inherit" w:cs="Times New Roman"/>
+          <w:sz w:val="26"/>
+          <w:szCs w:val="26"/>
+          <w:lang w:eastAsia="pt-BR"/>
+        </w:rPr>
+        <w:t xml:space="preserve"> na lista.</w:t>
+      </w:r>
+    </w:p>
+    <w:p>
+      <w:pPr>
+        <w:spacing w:after="0" w:line="264" w:lineRule="atLeast"/>
+        <w:textAlignment w:val="baseline"/>
+        <w:rPr>
+          <w:rFonts w:ascii="inherit" w:eastAsia="Times New Roman" w:hAnsi="inherit" w:cs="Times New Roman"/>
+          <w:sz w:val="26"/>
+          <w:szCs w:val="26"/>
+          <w:lang w:eastAsia="pt-BR"/>
+        </w:rPr>
+      </w:pPr>
+    </w:p>
+    <w:p>
+      <w:pPr>
+        <w:spacing w:after="0" w:line="264" w:lineRule="atLeast"/>
+        <w:textAlignment w:val="baseline"/>
+        <w:rPr>
+          <w:rFonts w:ascii="inherit" w:eastAsia="Times New Roman" w:hAnsi="inherit" w:cs="Times New Roman"/>
+          <w:sz w:val="26"/>
+          <w:szCs w:val="26"/>
+          <w:lang w:eastAsia="pt-BR"/>
+        </w:rPr>
+      </w:pPr>
+      <w:r>
+        <w:rPr>
+          <w:rFonts w:ascii="inherit" w:eastAsia="Times New Roman" w:hAnsi="inherit" w:cs="Times New Roman"/>
+          <w:sz w:val="26"/>
+          <w:szCs w:val="26"/>
+          <w:lang w:eastAsia="pt-BR"/>
+        </w:rPr>
+        <w:t>1</w:t>
+      </w:r>
+      <w:r>
+        <w:rPr>
+          <w:rFonts w:ascii="inherit" w:eastAsia="Times New Roman" w:hAnsi="inherit" w:cs="Times New Roman"/>
+          <w:sz w:val="26"/>
+          <w:szCs w:val="26"/>
+          <w:lang w:eastAsia="pt-BR"/>
+        </w:rPr>
+        <w:t>6</w:t>
+      </w:r>
+      <w:r>
+        <w:rPr>
+          <w:rFonts w:ascii="inherit" w:eastAsia="Times New Roman" w:hAnsi="inherit" w:cs="Times New Roman"/>
+          <w:sz w:val="26"/>
+          <w:szCs w:val="26"/>
+          <w:lang w:eastAsia="pt-BR"/>
+        </w:rPr>
+        <w:t xml:space="preserve"> - A classe conta necessita de dois m</w:t>
+      </w:r>
+      <w:r>
+        <w:rPr>
+          <w:rFonts w:ascii="inherit" w:eastAsia="Times New Roman" w:hAnsi="inherit" w:cs="Times New Roman"/>
+          <w:sz w:val="26"/>
+          <w:szCs w:val="26"/>
+          <w:lang w:eastAsia="pt-BR"/>
+        </w:rPr>
+        <w:t>é</w:t>
+      </w:r>
+      <w:r>
+        <w:rPr>
+          <w:rFonts w:ascii="inherit" w:eastAsia="Times New Roman" w:hAnsi="inherit" w:cs="Times New Roman"/>
+          <w:sz w:val="26"/>
+          <w:szCs w:val="26"/>
+          <w:lang w:eastAsia="pt-BR"/>
+        </w:rPr>
+        <w:t>todos que estão implementados em classes distintas.</w:t>
+      </w:r>
+    </w:p>
+    <w:p>
+      <w:pPr>
+        <w:spacing w:after="0" w:line="264" w:lineRule="atLeast"/>
+        <w:textAlignment w:val="baseline"/>
+        <w:rPr>
+          <w:rFonts w:ascii="inherit" w:eastAsia="Times New Roman" w:hAnsi="inherit" w:cs="Times New Roman"/>
+          <w:sz w:val="26"/>
+          <w:szCs w:val="26"/>
+          <w:lang w:eastAsia="pt-BR"/>
+        </w:rPr>
+      </w:pPr>
+    </w:p>
+    <w:p>
+      <w:pPr>
+        <w:spacing w:after="0" w:line="264" w:lineRule="atLeast"/>
+        <w:textAlignment w:val="baseline"/>
+        <w:rPr>
+          <w:rFonts w:ascii="inherit" w:eastAsia="Times New Roman" w:hAnsi="inherit" w:cs="Times New Roman"/>
+          <w:sz w:val="26"/>
+          <w:szCs w:val="26"/>
+          <w:lang w:eastAsia="pt-BR"/>
+        </w:rPr>
+      </w:pPr>
+    </w:p>
+    <w:p>
+      <w:pPr>
+        <w:rPr>
+          <w:rFonts w:ascii="inherit" w:eastAsia="Times New Roman" w:hAnsi="inherit" w:cs="Times New Roman"/>
+          <w:sz w:val="26"/>
+          <w:szCs w:val="26"/>
+          <w:lang w:eastAsia="pt-BR"/>
+        </w:rPr>
+      </w:pPr>
+      <w:r>
+        <w:rPr>
+          <w:rFonts w:ascii="inherit" w:eastAsia="Times New Roman" w:hAnsi="inherit" w:cs="Times New Roman"/>
+          <w:sz w:val="26"/>
+          <w:szCs w:val="26"/>
+          <w:lang w:eastAsia="pt-BR"/>
+        </w:rPr>
+        <w:br w:type="page"/>
+      </w:r>
+    </w:p>
+    <w:p>
+      <w:pPr>
+        <w:spacing w:after="0" w:line="264" w:lineRule="atLeast"/>
+        <w:textAlignment w:val="baseline"/>
+        <w:rPr>
+          <w:rFonts w:ascii="inherit" w:eastAsia="Times New Roman" w:hAnsi="inherit" w:cs="Times New Roman"/>
+          <w:sz w:val="26"/>
+          <w:szCs w:val="26"/>
+          <w:lang w:eastAsia="pt-BR"/>
+        </w:rPr>
+      </w:pPr>
+      <w:r>
+        <w:rPr>
+          <w:rFonts w:ascii="inherit" w:eastAsia="Times New Roman" w:hAnsi="inherit" w:cs="Times New Roman"/>
+          <w:sz w:val="26"/>
+          <w:szCs w:val="26"/>
+          <w:lang w:eastAsia="pt-BR"/>
+        </w:rPr>
+        <w:lastRenderedPageBreak/>
+        <w:t>17</w:t>
+      </w:r>
+      <w:r>
+        <w:rPr>
+          <w:rFonts w:ascii="inherit" w:eastAsia="Times New Roman" w:hAnsi="inherit" w:cs="Times New Roman"/>
+          <w:sz w:val="26"/>
+          <w:szCs w:val="26"/>
+          <w:lang w:eastAsia="pt-BR"/>
+        </w:rPr>
+        <w:t xml:space="preserve"> - </w:t>
+      </w:r>
+      <w:proofErr w:type="spellStart"/>
       <w:proofErr w:type="gramStart"/>
       <w:r>
         <w:rPr>
@@ -625,15 +1361,6 @@
         <w:t>class</w:t>
       </w:r>
       <w:proofErr w:type="spellEnd"/>
-      <w:r>
-        <w:rPr>
-          <w:rFonts w:ascii="inherit" w:eastAsia="Times New Roman" w:hAnsi="inherit" w:cs="Times New Roman"/>
-          <w:sz w:val="26"/>
-          <w:szCs w:val="26"/>
-          <w:lang w:eastAsia="pt-BR"/>
-        </w:rPr>
-        <w:t xml:space="preserve"> Conta</w:t>
-      </w:r>
       <w:proofErr w:type="gramEnd"/>
       <w:r>
         <w:rPr>
@@ -642,8 +1369,277 @@
           <w:szCs w:val="26"/>
           <w:lang w:eastAsia="pt-BR"/>
         </w:rPr>
+        <w:t xml:space="preserve"> desconto</w:t>
+      </w:r>
+    </w:p>
+    <w:p>
+      <w:pPr>
+        <w:spacing w:after="0" w:line="264" w:lineRule="atLeast"/>
+        <w:textAlignment w:val="baseline"/>
+        <w:rPr>
+          <w:rFonts w:ascii="inherit" w:eastAsia="Times New Roman" w:hAnsi="inherit" w:cs="Times New Roman"/>
+          <w:sz w:val="26"/>
+          <w:szCs w:val="26"/>
+          <w:lang w:eastAsia="pt-BR"/>
+        </w:rPr>
+      </w:pPr>
+      <w:r>
+        <w:rPr>
+          <w:rFonts w:ascii="inherit" w:eastAsia="Times New Roman" w:hAnsi="inherit" w:cs="Times New Roman"/>
+          <w:sz w:val="26"/>
+          <w:szCs w:val="26"/>
+          <w:lang w:eastAsia="pt-BR"/>
+        </w:rPr>
+        <w:t>{</w:t>
+      </w:r>
+    </w:p>
+    <w:p>
+      <w:pPr>
+        <w:spacing w:after="0" w:line="264" w:lineRule="atLeast"/>
+        <w:textAlignment w:val="baseline"/>
+        <w:rPr>
+          <w:rFonts w:ascii="inherit" w:eastAsia="Times New Roman" w:hAnsi="inherit" w:cs="Times New Roman"/>
+          <w:sz w:val="26"/>
+          <w:szCs w:val="26"/>
+          <w:lang w:eastAsia="pt-BR"/>
+        </w:rPr>
+      </w:pPr>
+      <w:r>
+        <w:rPr>
+          <w:rFonts w:ascii="inherit" w:eastAsia="Times New Roman" w:hAnsi="inherit" w:cs="Times New Roman"/>
+          <w:sz w:val="26"/>
+          <w:szCs w:val="26"/>
+          <w:lang w:eastAsia="pt-BR"/>
+        </w:rPr>
+        <w:t xml:space="preserve">      </w:t>
+      </w:r>
+      <w:proofErr w:type="spellStart"/>
+      <w:r>
+        <w:rPr>
+          <w:rFonts w:ascii="inherit" w:eastAsia="Times New Roman" w:hAnsi="inherit" w:cs="Times New Roman"/>
+          <w:sz w:val="26"/>
+          <w:szCs w:val="26"/>
+          <w:lang w:eastAsia="pt-BR"/>
+        </w:rPr>
+        <w:t>public</w:t>
+      </w:r>
+      <w:proofErr w:type="spellEnd"/>
+      <w:r>
+        <w:rPr>
+          <w:rFonts w:ascii="inherit" w:eastAsia="Times New Roman" w:hAnsi="inherit" w:cs="Times New Roman"/>
+          <w:sz w:val="26"/>
+          <w:szCs w:val="26"/>
+          <w:lang w:eastAsia="pt-BR"/>
+        </w:rPr>
+        <w:t>:</w:t>
+      </w:r>
+    </w:p>
+    <w:p>
+      <w:pPr>
+        <w:spacing w:after="0" w:line="264" w:lineRule="atLeast"/>
+        <w:textAlignment w:val="baseline"/>
+        <w:rPr>
+          <w:rFonts w:ascii="inherit" w:eastAsia="Times New Roman" w:hAnsi="inherit" w:cs="Times New Roman"/>
+          <w:sz w:val="26"/>
+          <w:szCs w:val="26"/>
+          <w:lang w:eastAsia="pt-BR"/>
+        </w:rPr>
+      </w:pPr>
+      <w:r>
+        <w:rPr>
+          <w:rFonts w:ascii="inherit" w:eastAsia="Times New Roman" w:hAnsi="inherit" w:cs="Times New Roman"/>
+          <w:sz w:val="26"/>
+          <w:szCs w:val="26"/>
+          <w:lang w:eastAsia="pt-BR"/>
+        </w:rPr>
+        <w:t xml:space="preserve">        </w:t>
+      </w:r>
+      <w:proofErr w:type="spellStart"/>
+      <w:r>
+        <w:rPr>
+          <w:rFonts w:ascii="inherit" w:eastAsia="Times New Roman" w:hAnsi="inherit" w:cs="Times New Roman"/>
+          <w:sz w:val="26"/>
+          <w:szCs w:val="26"/>
+          <w:lang w:eastAsia="pt-BR"/>
+        </w:rPr>
+        <w:t>double</w:t>
+      </w:r>
+      <w:proofErr w:type="spellEnd"/>
+      <w:r>
+        <w:rPr>
+          <w:rFonts w:ascii="inherit" w:eastAsia="Times New Roman" w:hAnsi="inherit" w:cs="Times New Roman"/>
+          <w:sz w:val="26"/>
+          <w:szCs w:val="26"/>
+          <w:lang w:eastAsia="pt-BR"/>
+        </w:rPr>
         <w:t xml:space="preserve"> </w:t>
       </w:r>
+      <w:proofErr w:type="spellStart"/>
+      <w:r>
+        <w:rPr>
+          <w:rFonts w:ascii="inherit" w:eastAsia="Times New Roman" w:hAnsi="inherit" w:cs="Times New Roman"/>
+          <w:sz w:val="26"/>
+          <w:szCs w:val="26"/>
+          <w:lang w:eastAsia="pt-BR"/>
+        </w:rPr>
+        <w:t>valorDesconto</w:t>
+      </w:r>
+      <w:proofErr w:type="spellEnd"/>
+      <w:r>
+        <w:rPr>
+          <w:rFonts w:ascii="inherit" w:eastAsia="Times New Roman" w:hAnsi="inherit" w:cs="Times New Roman"/>
+          <w:sz w:val="26"/>
+          <w:szCs w:val="26"/>
+          <w:lang w:eastAsia="pt-BR"/>
+        </w:rPr>
+        <w:t>;</w:t>
+      </w:r>
+    </w:p>
+    <w:p>
+      <w:pPr>
+        <w:spacing w:after="0" w:line="264" w:lineRule="atLeast"/>
+        <w:textAlignment w:val="baseline"/>
+        <w:rPr>
+          <w:rFonts w:ascii="inherit" w:eastAsia="Times New Roman" w:hAnsi="inherit" w:cs="Times New Roman"/>
+          <w:sz w:val="26"/>
+          <w:szCs w:val="26"/>
+          <w:lang w:eastAsia="pt-BR"/>
+        </w:rPr>
+      </w:pPr>
+      <w:r>
+        <w:rPr>
+          <w:rFonts w:ascii="inherit" w:eastAsia="Times New Roman" w:hAnsi="inherit" w:cs="Times New Roman"/>
+          <w:sz w:val="26"/>
+          <w:szCs w:val="26"/>
+          <w:lang w:eastAsia="pt-BR"/>
+        </w:rPr>
+        <w:t xml:space="preserve">        </w:t>
+      </w:r>
+      <w:proofErr w:type="spellStart"/>
+      <w:r>
+        <w:rPr>
+          <w:rFonts w:ascii="inherit" w:eastAsia="Times New Roman" w:hAnsi="inherit" w:cs="Times New Roman"/>
+          <w:sz w:val="26"/>
+          <w:szCs w:val="26"/>
+          <w:lang w:eastAsia="pt-BR"/>
+        </w:rPr>
+        <w:t>double</w:t>
+      </w:r>
+      <w:proofErr w:type="spellEnd"/>
+      <w:r>
+        <w:rPr>
+          <w:rFonts w:ascii="inherit" w:eastAsia="Times New Roman" w:hAnsi="inherit" w:cs="Times New Roman"/>
+          <w:sz w:val="26"/>
+          <w:szCs w:val="26"/>
+          <w:lang w:eastAsia="pt-BR"/>
+        </w:rPr>
+        <w:t xml:space="preserve"> </w:t>
+      </w:r>
+      <w:proofErr w:type="spellStart"/>
+      <w:r>
+        <w:rPr>
+          <w:rFonts w:ascii="inherit" w:eastAsia="Times New Roman" w:hAnsi="inherit" w:cs="Times New Roman"/>
+          <w:sz w:val="26"/>
+          <w:szCs w:val="26"/>
+          <w:lang w:eastAsia="pt-BR"/>
+        </w:rPr>
+        <w:t>gerarDesconto</w:t>
+      </w:r>
+      <w:proofErr w:type="spellEnd"/>
+      <w:r>
+        <w:rPr>
+          <w:rFonts w:ascii="inherit" w:eastAsia="Times New Roman" w:hAnsi="inherit" w:cs="Times New Roman"/>
+          <w:sz w:val="26"/>
+          <w:szCs w:val="26"/>
+          <w:lang w:eastAsia="pt-BR"/>
+        </w:rPr>
+        <w:t>(</w:t>
+      </w:r>
+      <w:proofErr w:type="spellStart"/>
+      <w:r>
+        <w:rPr>
+          <w:rFonts w:ascii="inherit" w:eastAsia="Times New Roman" w:hAnsi="inherit" w:cs="Times New Roman"/>
+          <w:sz w:val="26"/>
+          <w:szCs w:val="26"/>
+          <w:lang w:eastAsia="pt-BR"/>
+        </w:rPr>
+        <w:t>double</w:t>
+      </w:r>
+      <w:proofErr w:type="spellEnd"/>
+      <w:r>
+        <w:rPr>
+          <w:rFonts w:ascii="inherit" w:eastAsia="Times New Roman" w:hAnsi="inherit" w:cs="Times New Roman"/>
+          <w:sz w:val="26"/>
+          <w:szCs w:val="26"/>
+          <w:lang w:eastAsia="pt-BR"/>
+        </w:rPr>
+        <w:t>);</w:t>
+      </w:r>
+    </w:p>
+    <w:p>
+      <w:pPr>
+        <w:spacing w:after="0" w:line="264" w:lineRule="atLeast"/>
+        <w:textAlignment w:val="baseline"/>
+        <w:rPr>
+          <w:rFonts w:ascii="inherit" w:eastAsia="Times New Roman" w:hAnsi="inherit" w:cs="Times New Roman"/>
+          <w:sz w:val="26"/>
+          <w:szCs w:val="26"/>
+          <w:lang w:eastAsia="pt-BR"/>
+        </w:rPr>
+      </w:pPr>
+      <w:r>
+        <w:rPr>
+          <w:rFonts w:ascii="inherit" w:eastAsia="Times New Roman" w:hAnsi="inherit" w:cs="Times New Roman"/>
+          <w:sz w:val="26"/>
+          <w:szCs w:val="26"/>
+          <w:lang w:eastAsia="pt-BR"/>
+        </w:rPr>
+        <w:t xml:space="preserve">        };</w:t>
+      </w:r>
+    </w:p>
+    <w:p>
+      <w:pPr>
+        <w:spacing w:after="0" w:line="264" w:lineRule="atLeast"/>
+        <w:textAlignment w:val="baseline"/>
+        <w:rPr>
+          <w:rFonts w:ascii="inherit" w:eastAsia="Times New Roman" w:hAnsi="inherit" w:cs="Times New Roman"/>
+          <w:sz w:val="26"/>
+          <w:szCs w:val="26"/>
+          <w:lang w:eastAsia="pt-BR"/>
+        </w:rPr>
+      </w:pPr>
+      <w:proofErr w:type="spellStart"/>
+      <w:r>
+        <w:rPr>
+          <w:rFonts w:ascii="inherit" w:eastAsia="Times New Roman" w:hAnsi="inherit" w:cs="Times New Roman"/>
+          <w:sz w:val="26"/>
+          <w:szCs w:val="26"/>
+          <w:lang w:eastAsia="pt-BR"/>
+        </w:rPr>
+        <w:t>class</w:t>
+      </w:r>
+      <w:proofErr w:type="spellEnd"/>
+      <w:r>
+        <w:rPr>
+          <w:rFonts w:ascii="inherit" w:eastAsia="Times New Roman" w:hAnsi="inherit" w:cs="Times New Roman"/>
+          <w:sz w:val="26"/>
+          <w:szCs w:val="26"/>
+          <w:lang w:eastAsia="pt-BR"/>
+        </w:rPr>
+        <w:t xml:space="preserve"> </w:t>
+      </w:r>
+      <w:proofErr w:type="spellStart"/>
+      <w:proofErr w:type="gramStart"/>
+      <w:r>
+        <w:rPr>
+          <w:rFonts w:ascii="inherit" w:eastAsia="Times New Roman" w:hAnsi="inherit" w:cs="Times New Roman"/>
+          <w:sz w:val="26"/>
+          <w:szCs w:val="26"/>
+          <w:lang w:eastAsia="pt-BR"/>
+        </w:rPr>
+        <w:t>acrescimoHorario</w:t>
+      </w:r>
+      <w:proofErr w:type="spellEnd"/>
       <w:r>
         <w:rPr>
           <w:rFonts w:ascii="inherit" w:eastAsia="Times New Roman" w:hAnsi="inherit" w:cs="Times New Roman"/>
@@ -653,27 +1649,80 @@
         </w:rPr>
         <w:t>{</w:t>
       </w:r>
-    </w:p>
-    <w:p>
-      <w:pPr>
-        <w:spacing w:after="0" w:line="264" w:lineRule="atLeast"/>
-        <w:textAlignment w:val="baseline"/>
-        <w:rPr>
-          <w:rFonts w:ascii="inherit" w:eastAsia="Times New Roman" w:hAnsi="inherit" w:cs="Times New Roman"/>
-          <w:sz w:val="26"/>
-          <w:szCs w:val="26"/>
-          <w:lang w:eastAsia="pt-BR"/>
-        </w:rPr>
-      </w:pPr>
-      <w:r>
-        <w:rPr>
-          <w:rFonts w:ascii="inherit" w:eastAsia="Times New Roman" w:hAnsi="inherit" w:cs="Times New Roman"/>
-          <w:sz w:val="26"/>
-          <w:szCs w:val="26"/>
-          <w:lang w:eastAsia="pt-BR"/>
-        </w:rPr>
-        <w:t xml:space="preserve">    Set&lt;Exame&gt; exame</w:t>
-      </w:r>
+      <w:proofErr w:type="gramEnd"/>
+    </w:p>
+    <w:p>
+      <w:pPr>
+        <w:spacing w:after="0" w:line="264" w:lineRule="atLeast"/>
+        <w:textAlignment w:val="baseline"/>
+        <w:rPr>
+          <w:rFonts w:ascii="inherit" w:eastAsia="Times New Roman" w:hAnsi="inherit" w:cs="Times New Roman"/>
+          <w:sz w:val="26"/>
+          <w:szCs w:val="26"/>
+          <w:lang w:eastAsia="pt-BR"/>
+        </w:rPr>
+      </w:pPr>
+      <w:r>
+        <w:rPr>
+          <w:rFonts w:ascii="inherit" w:eastAsia="Times New Roman" w:hAnsi="inherit" w:cs="Times New Roman"/>
+          <w:sz w:val="26"/>
+          <w:szCs w:val="26"/>
+          <w:lang w:eastAsia="pt-BR"/>
+        </w:rPr>
+        <w:t xml:space="preserve">    </w:t>
+      </w:r>
+      <w:proofErr w:type="spellStart"/>
+      <w:r>
+        <w:rPr>
+          <w:rFonts w:ascii="inherit" w:eastAsia="Times New Roman" w:hAnsi="inherit" w:cs="Times New Roman"/>
+          <w:sz w:val="26"/>
+          <w:szCs w:val="26"/>
+          <w:lang w:eastAsia="pt-BR"/>
+        </w:rPr>
+        <w:t>public</w:t>
+      </w:r>
+      <w:proofErr w:type="spellEnd"/>
+      <w:r>
+        <w:rPr>
+          <w:rFonts w:ascii="inherit" w:eastAsia="Times New Roman" w:hAnsi="inherit" w:cs="Times New Roman"/>
+          <w:sz w:val="26"/>
+          <w:szCs w:val="26"/>
+          <w:lang w:eastAsia="pt-BR"/>
+        </w:rPr>
+        <w:t>:</w:t>
+      </w:r>
+    </w:p>
+    <w:p>
+      <w:pPr>
+        <w:spacing w:after="0" w:line="264" w:lineRule="atLeast"/>
+        <w:textAlignment w:val="baseline"/>
+        <w:rPr>
+          <w:rFonts w:ascii="inherit" w:eastAsia="Times New Roman" w:hAnsi="inherit" w:cs="Times New Roman"/>
+          <w:sz w:val="26"/>
+          <w:szCs w:val="26"/>
+          <w:lang w:eastAsia="pt-BR"/>
+        </w:rPr>
+      </w:pPr>
+      <w:r>
+        <w:rPr>
+          <w:rFonts w:ascii="inherit" w:eastAsia="Times New Roman" w:hAnsi="inherit" w:cs="Times New Roman"/>
+          <w:sz w:val="26"/>
+          <w:szCs w:val="26"/>
+          <w:lang w:eastAsia="pt-BR"/>
+        </w:rPr>
+        <w:t xml:space="preserve">    </w:t>
+      </w:r>
+      <w:proofErr w:type="spellStart"/>
+      <w:r>
+        <w:rPr>
+          <w:rFonts w:ascii="inherit" w:eastAsia="Times New Roman" w:hAnsi="inherit" w:cs="Times New Roman"/>
+          <w:sz w:val="26"/>
+          <w:szCs w:val="26"/>
+          <w:lang w:eastAsia="pt-BR"/>
+        </w:rPr>
+        <w:t>double</w:t>
+      </w:r>
+      <w:proofErr w:type="spellEnd"/>
       <w:r>
         <w:rPr>
           <w:rFonts w:ascii="inherit" w:eastAsia="Times New Roman" w:hAnsi="inherit" w:cs="Times New Roman"/>
@@ -683,15 +1732,58 @@
         </w:rPr>
         <w:t xml:space="preserve"> </w:t>
       </w:r>
-      <w:r>
-        <w:rPr>
-          <w:rFonts w:ascii="inherit" w:eastAsia="Times New Roman" w:hAnsi="inherit" w:cs="Times New Roman"/>
-          <w:sz w:val="26"/>
-          <w:szCs w:val="26"/>
-          <w:lang w:eastAsia="pt-BR"/>
-        </w:rPr>
-        <w:t>=</w:t>
-      </w:r>
+      <w:proofErr w:type="spellStart"/>
+      <w:r>
+        <w:rPr>
+          <w:rFonts w:ascii="inherit" w:eastAsia="Times New Roman" w:hAnsi="inherit" w:cs="Times New Roman"/>
+          <w:sz w:val="26"/>
+          <w:szCs w:val="26"/>
+          <w:lang w:eastAsia="pt-BR"/>
+        </w:rPr>
+        <w:t>valorAcrescimo</w:t>
+      </w:r>
+      <w:proofErr w:type="spellEnd"/>
+      <w:r>
+        <w:rPr>
+          <w:rFonts w:ascii="inherit" w:eastAsia="Times New Roman" w:hAnsi="inherit" w:cs="Times New Roman"/>
+          <w:sz w:val="26"/>
+          <w:szCs w:val="26"/>
+          <w:lang w:eastAsia="pt-BR"/>
+        </w:rPr>
+        <w:t>;</w:t>
+      </w:r>
+    </w:p>
+    <w:p>
+      <w:pPr>
+        <w:spacing w:after="0" w:line="264" w:lineRule="atLeast"/>
+        <w:textAlignment w:val="baseline"/>
+        <w:rPr>
+          <w:rFonts w:ascii="inherit" w:eastAsia="Times New Roman" w:hAnsi="inherit" w:cs="Times New Roman"/>
+          <w:sz w:val="26"/>
+          <w:szCs w:val="26"/>
+          <w:lang w:eastAsia="pt-BR"/>
+        </w:rPr>
+      </w:pPr>
+      <w:r>
+        <w:rPr>
+          <w:rFonts w:ascii="inherit" w:eastAsia="Times New Roman" w:hAnsi="inherit" w:cs="Times New Roman"/>
+          <w:sz w:val="26"/>
+          <w:szCs w:val="26"/>
+          <w:lang w:eastAsia="pt-BR"/>
+        </w:rPr>
+        <w:t xml:space="preserve">    </w:t>
+      </w:r>
+      <w:proofErr w:type="spellStart"/>
+      <w:r>
+        <w:rPr>
+          <w:rFonts w:ascii="inherit" w:eastAsia="Times New Roman" w:hAnsi="inherit" w:cs="Times New Roman"/>
+          <w:sz w:val="26"/>
+          <w:szCs w:val="26"/>
+          <w:lang w:eastAsia="pt-BR"/>
+        </w:rPr>
+        <w:t>double</w:t>
+      </w:r>
+      <w:proofErr w:type="spellEnd"/>
       <w:r>
         <w:rPr>
           <w:rFonts w:ascii="inherit" w:eastAsia="Times New Roman" w:hAnsi="inherit" w:cs="Times New Roman"/>
@@ -701,35 +1793,90 @@
         </w:rPr>
         <w:t xml:space="preserve"> </w:t>
       </w:r>
-      <w:r>
-        <w:rPr>
-          <w:rFonts w:ascii="inherit" w:eastAsia="Times New Roman" w:hAnsi="inherit" w:cs="Times New Roman"/>
-          <w:sz w:val="26"/>
-          <w:szCs w:val="26"/>
-          <w:lang w:eastAsia="pt-BR"/>
-        </w:rPr>
-        <w:t xml:space="preserve">new </w:t>
-      </w:r>
-      <w:proofErr w:type="spellStart"/>
-      <w:r>
-        <w:rPr>
-          <w:rFonts w:ascii="inherit" w:eastAsia="Times New Roman" w:hAnsi="inherit" w:cs="Times New Roman"/>
-          <w:sz w:val="26"/>
-          <w:szCs w:val="26"/>
-          <w:lang w:eastAsia="pt-BR"/>
-        </w:rPr>
-        <w:t>HashSet</w:t>
-      </w:r>
-      <w:proofErr w:type="spellEnd"/>
-      <w:r>
-        <w:rPr>
-          <w:rFonts w:ascii="inherit" w:eastAsia="Times New Roman" w:hAnsi="inherit" w:cs="Times New Roman"/>
-          <w:sz w:val="26"/>
-          <w:szCs w:val="26"/>
-          <w:lang w:eastAsia="pt-BR"/>
-        </w:rPr>
-        <w:t>&lt;&gt;</w:t>
-      </w:r>
+      <w:proofErr w:type="spellStart"/>
+      <w:r>
+        <w:rPr>
+          <w:rFonts w:ascii="inherit" w:eastAsia="Times New Roman" w:hAnsi="inherit" w:cs="Times New Roman"/>
+          <w:sz w:val="26"/>
+          <w:szCs w:val="26"/>
+          <w:lang w:eastAsia="pt-BR"/>
+        </w:rPr>
+        <w:t>AcrescimoHorario</w:t>
+      </w:r>
+      <w:proofErr w:type="spellEnd"/>
+      <w:r>
+        <w:rPr>
+          <w:rFonts w:ascii="inherit" w:eastAsia="Times New Roman" w:hAnsi="inherit" w:cs="Times New Roman"/>
+          <w:sz w:val="26"/>
+          <w:szCs w:val="26"/>
+          <w:lang w:eastAsia="pt-BR"/>
+        </w:rPr>
+        <w:t>(</w:t>
+      </w:r>
+      <w:proofErr w:type="spellStart"/>
+      <w:r>
+        <w:rPr>
+          <w:rFonts w:ascii="inherit" w:eastAsia="Times New Roman" w:hAnsi="inherit" w:cs="Times New Roman"/>
+          <w:sz w:val="26"/>
+          <w:szCs w:val="26"/>
+          <w:lang w:eastAsia="pt-BR"/>
+        </w:rPr>
+        <w:t>double</w:t>
+      </w:r>
+      <w:proofErr w:type="spellEnd"/>
+      <w:r>
+        <w:rPr>
+          <w:rFonts w:ascii="inherit" w:eastAsia="Times New Roman" w:hAnsi="inherit" w:cs="Times New Roman"/>
+          <w:sz w:val="26"/>
+          <w:szCs w:val="26"/>
+          <w:lang w:eastAsia="pt-BR"/>
+        </w:rPr>
+        <w:t>);</w:t>
+      </w:r>
+    </w:p>
+    <w:p>
+      <w:pPr>
+        <w:spacing w:after="0" w:line="264" w:lineRule="atLeast"/>
+        <w:textAlignment w:val="baseline"/>
+        <w:rPr>
+          <w:rFonts w:ascii="inherit" w:eastAsia="Times New Roman" w:hAnsi="inherit" w:cs="Times New Roman"/>
+          <w:sz w:val="26"/>
+          <w:szCs w:val="26"/>
+          <w:lang w:eastAsia="pt-BR"/>
+        </w:rPr>
+      </w:pPr>
+      <w:r>
+        <w:rPr>
+          <w:rFonts w:ascii="inherit" w:eastAsia="Times New Roman" w:hAnsi="inherit" w:cs="Times New Roman"/>
+          <w:sz w:val="26"/>
+          <w:szCs w:val="26"/>
+          <w:lang w:eastAsia="pt-BR"/>
+        </w:rPr>
+        <w:t>};</w:t>
+      </w:r>
+    </w:p>
+    <w:p>
+      <w:pPr>
+        <w:spacing w:after="0" w:line="264" w:lineRule="atLeast"/>
+        <w:textAlignment w:val="baseline"/>
+        <w:rPr>
+          <w:rFonts w:ascii="inherit" w:eastAsia="Times New Roman" w:hAnsi="inherit" w:cs="Times New Roman"/>
+          <w:sz w:val="26"/>
+          <w:szCs w:val="26"/>
+          <w:lang w:eastAsia="pt-BR"/>
+        </w:rPr>
+      </w:pPr>
+      <w:proofErr w:type="spellStart"/>
+      <w:r>
+        <w:rPr>
+          <w:rFonts w:ascii="inherit" w:eastAsia="Times New Roman" w:hAnsi="inherit" w:cs="Times New Roman"/>
+          <w:sz w:val="26"/>
+          <w:szCs w:val="26"/>
+          <w:lang w:eastAsia="pt-BR"/>
+        </w:rPr>
+        <w:t>class</w:t>
+      </w:r>
+      <w:proofErr w:type="spellEnd"/>
       <w:r>
         <w:rPr>
           <w:rFonts w:ascii="inherit" w:eastAsia="Times New Roman" w:hAnsi="inherit" w:cs="Times New Roman"/>
@@ -739,14 +1886,247 @@
         </w:rPr>
         <w:t xml:space="preserve"> </w:t>
       </w:r>
-      <w:r>
-        <w:rPr>
-          <w:rFonts w:ascii="inherit" w:eastAsia="Times New Roman" w:hAnsi="inherit" w:cs="Times New Roman"/>
-          <w:sz w:val="26"/>
-          <w:szCs w:val="26"/>
-          <w:lang w:eastAsia="pt-BR"/>
-        </w:rPr>
-        <w:t>();</w:t>
+      <w:proofErr w:type="gramStart"/>
+      <w:r>
+        <w:rPr>
+          <w:rFonts w:ascii="inherit" w:eastAsia="Times New Roman" w:hAnsi="inherit" w:cs="Times New Roman"/>
+          <w:sz w:val="26"/>
+          <w:szCs w:val="26"/>
+          <w:lang w:eastAsia="pt-BR"/>
+        </w:rPr>
+        <w:t>conta :</w:t>
+      </w:r>
+      <w:proofErr w:type="gramEnd"/>
+      <w:r>
+        <w:rPr>
+          <w:rFonts w:ascii="inherit" w:eastAsia="Times New Roman" w:hAnsi="inherit" w:cs="Times New Roman"/>
+          <w:sz w:val="26"/>
+          <w:szCs w:val="26"/>
+          <w:lang w:eastAsia="pt-BR"/>
+        </w:rPr>
+        <w:t xml:space="preserve"> </w:t>
+      </w:r>
+      <w:proofErr w:type="spellStart"/>
+      <w:r>
+        <w:rPr>
+          <w:rFonts w:ascii="inherit" w:eastAsia="Times New Roman" w:hAnsi="inherit" w:cs="Times New Roman"/>
+          <w:sz w:val="26"/>
+          <w:szCs w:val="26"/>
+          <w:lang w:eastAsia="pt-BR"/>
+        </w:rPr>
+        <w:t>public</w:t>
+      </w:r>
+      <w:proofErr w:type="spellEnd"/>
+      <w:r>
+        <w:rPr>
+          <w:rFonts w:ascii="inherit" w:eastAsia="Times New Roman" w:hAnsi="inherit" w:cs="Times New Roman"/>
+          <w:sz w:val="26"/>
+          <w:szCs w:val="26"/>
+          <w:lang w:eastAsia="pt-BR"/>
+        </w:rPr>
+        <w:t xml:space="preserve"> desconto, </w:t>
+      </w:r>
+      <w:proofErr w:type="spellStart"/>
+      <w:r>
+        <w:rPr>
+          <w:rFonts w:ascii="inherit" w:eastAsia="Times New Roman" w:hAnsi="inherit" w:cs="Times New Roman"/>
+          <w:sz w:val="26"/>
+          <w:szCs w:val="26"/>
+          <w:lang w:eastAsia="pt-BR"/>
+        </w:rPr>
+        <w:t>public</w:t>
+      </w:r>
+      <w:proofErr w:type="spellEnd"/>
+      <w:r>
+        <w:rPr>
+          <w:rFonts w:ascii="inherit" w:eastAsia="Times New Roman" w:hAnsi="inherit" w:cs="Times New Roman"/>
+          <w:sz w:val="26"/>
+          <w:szCs w:val="26"/>
+          <w:lang w:eastAsia="pt-BR"/>
+        </w:rPr>
+        <w:t xml:space="preserve"> </w:t>
+      </w:r>
+      <w:proofErr w:type="spellStart"/>
+      <w:r>
+        <w:rPr>
+          <w:rFonts w:ascii="inherit" w:eastAsia="Times New Roman" w:hAnsi="inherit" w:cs="Times New Roman"/>
+          <w:sz w:val="26"/>
+          <w:szCs w:val="26"/>
+          <w:lang w:eastAsia="pt-BR"/>
+        </w:rPr>
+        <w:t>acrescimoHorario</w:t>
+      </w:r>
+      <w:proofErr w:type="spellEnd"/>
+      <w:r>
+        <w:rPr>
+          <w:rFonts w:ascii="inherit" w:eastAsia="Times New Roman" w:hAnsi="inherit" w:cs="Times New Roman"/>
+          <w:sz w:val="26"/>
+          <w:szCs w:val="26"/>
+          <w:lang w:eastAsia="pt-BR"/>
+        </w:rPr>
+        <w:t>{</w:t>
+      </w:r>
+    </w:p>
+    <w:p>
+      <w:pPr>
+        <w:spacing w:after="0" w:line="264" w:lineRule="atLeast"/>
+        <w:textAlignment w:val="baseline"/>
+        <w:rPr>
+          <w:rFonts w:ascii="inherit" w:eastAsia="Times New Roman" w:hAnsi="inherit" w:cs="Times New Roman"/>
+          <w:sz w:val="26"/>
+          <w:szCs w:val="26"/>
+          <w:lang w:eastAsia="pt-BR"/>
+        </w:rPr>
+      </w:pPr>
+      <w:r>
+        <w:rPr>
+          <w:rFonts w:ascii="inherit" w:eastAsia="Times New Roman" w:hAnsi="inherit" w:cs="Times New Roman"/>
+          <w:sz w:val="26"/>
+          <w:szCs w:val="26"/>
+          <w:lang w:eastAsia="pt-BR"/>
+        </w:rPr>
+        <w:t xml:space="preserve">    </w:t>
+      </w:r>
+      <w:proofErr w:type="spellStart"/>
+      <w:r>
+        <w:rPr>
+          <w:rFonts w:ascii="inherit" w:eastAsia="Times New Roman" w:hAnsi="inherit" w:cs="Times New Roman"/>
+          <w:sz w:val="26"/>
+          <w:szCs w:val="26"/>
+          <w:lang w:eastAsia="pt-BR"/>
+        </w:rPr>
+        <w:t>double</w:t>
+      </w:r>
+      <w:proofErr w:type="spellEnd"/>
+      <w:r>
+        <w:rPr>
+          <w:rFonts w:ascii="inherit" w:eastAsia="Times New Roman" w:hAnsi="inherit" w:cs="Times New Roman"/>
+          <w:sz w:val="26"/>
+          <w:szCs w:val="26"/>
+          <w:lang w:eastAsia="pt-BR"/>
+        </w:rPr>
+        <w:t xml:space="preserve"> </w:t>
+      </w:r>
+      <w:proofErr w:type="spellStart"/>
+      <w:r>
+        <w:rPr>
+          <w:rFonts w:ascii="inherit" w:eastAsia="Times New Roman" w:hAnsi="inherit" w:cs="Times New Roman"/>
+          <w:sz w:val="26"/>
+          <w:szCs w:val="26"/>
+          <w:lang w:eastAsia="pt-BR"/>
+        </w:rPr>
+        <w:t>gerarDesconto</w:t>
+      </w:r>
+      <w:proofErr w:type="spellEnd"/>
+      <w:r>
+        <w:rPr>
+          <w:rFonts w:ascii="inherit" w:eastAsia="Times New Roman" w:hAnsi="inherit" w:cs="Times New Roman"/>
+          <w:sz w:val="26"/>
+          <w:szCs w:val="26"/>
+          <w:lang w:eastAsia="pt-BR"/>
+        </w:rPr>
+        <w:t>(</w:t>
+      </w:r>
+      <w:proofErr w:type="spellStart"/>
+      <w:r>
+        <w:rPr>
+          <w:rFonts w:ascii="inherit" w:eastAsia="Times New Roman" w:hAnsi="inherit" w:cs="Times New Roman"/>
+          <w:sz w:val="26"/>
+          <w:szCs w:val="26"/>
+          <w:lang w:eastAsia="pt-BR"/>
+        </w:rPr>
+        <w:t>double</w:t>
+      </w:r>
+      <w:proofErr w:type="spellEnd"/>
+      <w:r>
+        <w:rPr>
+          <w:rFonts w:ascii="inherit" w:eastAsia="Times New Roman" w:hAnsi="inherit" w:cs="Times New Roman"/>
+          <w:sz w:val="26"/>
+          <w:szCs w:val="26"/>
+          <w:lang w:eastAsia="pt-BR"/>
+        </w:rPr>
+        <w:t>);</w:t>
+      </w:r>
+    </w:p>
+    <w:p>
+      <w:pPr>
+        <w:spacing w:after="0" w:line="264" w:lineRule="atLeast"/>
+        <w:textAlignment w:val="baseline"/>
+        <w:rPr>
+          <w:rFonts w:ascii="inherit" w:eastAsia="Times New Roman" w:hAnsi="inherit" w:cs="Times New Roman"/>
+          <w:sz w:val="26"/>
+          <w:szCs w:val="26"/>
+          <w:lang w:eastAsia="pt-BR"/>
+        </w:rPr>
+      </w:pPr>
+      <w:r>
+        <w:rPr>
+          <w:rFonts w:ascii="inherit" w:eastAsia="Times New Roman" w:hAnsi="inherit" w:cs="Times New Roman"/>
+          <w:sz w:val="26"/>
+          <w:szCs w:val="26"/>
+          <w:lang w:eastAsia="pt-BR"/>
+        </w:rPr>
+        <w:t xml:space="preserve">    </w:t>
+      </w:r>
+      <w:proofErr w:type="spellStart"/>
+      <w:r>
+        <w:rPr>
+          <w:rFonts w:ascii="inherit" w:eastAsia="Times New Roman" w:hAnsi="inherit" w:cs="Times New Roman"/>
+          <w:sz w:val="26"/>
+          <w:szCs w:val="26"/>
+          <w:lang w:eastAsia="pt-BR"/>
+        </w:rPr>
+        <w:t>double</w:t>
+      </w:r>
+      <w:proofErr w:type="spellEnd"/>
+      <w:r>
+        <w:rPr>
+          <w:rFonts w:ascii="inherit" w:eastAsia="Times New Roman" w:hAnsi="inherit" w:cs="Times New Roman"/>
+          <w:sz w:val="26"/>
+          <w:szCs w:val="26"/>
+          <w:lang w:eastAsia="pt-BR"/>
+        </w:rPr>
+        <w:t xml:space="preserve"> </w:t>
+      </w:r>
+      <w:proofErr w:type="spellStart"/>
+      <w:r>
+        <w:rPr>
+          <w:rFonts w:ascii="inherit" w:eastAsia="Times New Roman" w:hAnsi="inherit" w:cs="Times New Roman"/>
+          <w:sz w:val="26"/>
+          <w:szCs w:val="26"/>
+          <w:lang w:eastAsia="pt-BR"/>
+        </w:rPr>
+        <w:t>AcrescimoHorario</w:t>
+      </w:r>
+      <w:proofErr w:type="spellEnd"/>
+      <w:r>
+        <w:rPr>
+          <w:rFonts w:ascii="inherit" w:eastAsia="Times New Roman" w:hAnsi="inherit" w:cs="Times New Roman"/>
+          <w:sz w:val="26"/>
+          <w:szCs w:val="26"/>
+          <w:lang w:eastAsia="pt-BR"/>
+        </w:rPr>
+        <w:t>(</w:t>
+      </w:r>
+      <w:proofErr w:type="spellStart"/>
+      <w:r>
+        <w:rPr>
+          <w:rFonts w:ascii="inherit" w:eastAsia="Times New Roman" w:hAnsi="inherit" w:cs="Times New Roman"/>
+          <w:sz w:val="26"/>
+          <w:szCs w:val="26"/>
+          <w:lang w:eastAsia="pt-BR"/>
+        </w:rPr>
+        <w:t>double</w:t>
+      </w:r>
+      <w:proofErr w:type="spellEnd"/>
+      <w:r>
+        <w:rPr>
+          <w:rFonts w:ascii="inherit" w:eastAsia="Times New Roman" w:hAnsi="inherit" w:cs="Times New Roman"/>
+          <w:sz w:val="26"/>
+          <w:szCs w:val="26"/>
+          <w:lang w:eastAsia="pt-BR"/>
+        </w:rPr>
+        <w:t>);</w:t>
       </w:r>
     </w:p>
     <w:p>
@@ -769,707 +2149,27 @@
         </w:rPr>
         <w:t>}</w:t>
       </w:r>
-    </w:p>
-    <w:p>
-      <w:pPr>
-        <w:spacing w:after="0" w:line="264" w:lineRule="atLeast"/>
-        <w:textAlignment w:val="baseline"/>
-        <w:rPr>
-          <w:rFonts w:ascii="inherit" w:eastAsia="Times New Roman" w:hAnsi="inherit" w:cs="Times New Roman"/>
-          <w:sz w:val="26"/>
-          <w:szCs w:val="26"/>
-          <w:lang w:eastAsia="pt-BR"/>
-        </w:rPr>
-      </w:pPr>
-      <w:proofErr w:type="spellStart"/>
-      <w:r>
-        <w:rPr>
-          <w:rFonts w:ascii="inherit" w:eastAsia="Times New Roman" w:hAnsi="inherit" w:cs="Times New Roman"/>
-          <w:sz w:val="26"/>
-          <w:szCs w:val="26"/>
-          <w:lang w:eastAsia="pt-BR"/>
-        </w:rPr>
-        <w:t>public</w:t>
-      </w:r>
-      <w:proofErr w:type="spellEnd"/>
-      <w:r>
-        <w:rPr>
-          <w:rFonts w:ascii="inherit" w:eastAsia="Times New Roman" w:hAnsi="inherit" w:cs="Times New Roman"/>
-          <w:sz w:val="26"/>
-          <w:szCs w:val="26"/>
-          <w:lang w:eastAsia="pt-BR"/>
-        </w:rPr>
-        <w:t xml:space="preserve"> </w:t>
-      </w:r>
-      <w:proofErr w:type="spellStart"/>
-      <w:r>
-        <w:rPr>
-          <w:rFonts w:ascii="inherit" w:eastAsia="Times New Roman" w:hAnsi="inherit" w:cs="Times New Roman"/>
-          <w:sz w:val="26"/>
-          <w:szCs w:val="26"/>
-          <w:lang w:eastAsia="pt-BR"/>
-        </w:rPr>
-        <w:t>class</w:t>
-      </w:r>
-      <w:proofErr w:type="spellEnd"/>
-      <w:r>
-        <w:rPr>
-          <w:rFonts w:ascii="inherit" w:eastAsia="Times New Roman" w:hAnsi="inherit" w:cs="Times New Roman"/>
-          <w:sz w:val="26"/>
-          <w:szCs w:val="26"/>
-          <w:lang w:eastAsia="pt-BR"/>
-        </w:rPr>
-        <w:t xml:space="preserve"> </w:t>
-      </w:r>
-      <w:proofErr w:type="spellStart"/>
-      <w:r>
-        <w:rPr>
-          <w:rFonts w:ascii="inherit" w:eastAsia="Times New Roman" w:hAnsi="inherit" w:cs="Times New Roman"/>
-          <w:sz w:val="26"/>
-          <w:szCs w:val="26"/>
-          <w:lang w:eastAsia="pt-BR"/>
-        </w:rPr>
-        <w:t>Historico</w:t>
-      </w:r>
-      <w:proofErr w:type="spellEnd"/>
-      <w:r>
-        <w:rPr>
-          <w:rFonts w:ascii="inherit" w:eastAsia="Times New Roman" w:hAnsi="inherit" w:cs="Times New Roman"/>
-          <w:sz w:val="26"/>
-          <w:szCs w:val="26"/>
-          <w:lang w:eastAsia="pt-BR"/>
-        </w:rPr>
-        <w:t xml:space="preserve"> </w:t>
-      </w:r>
-      <w:r>
-        <w:rPr>
-          <w:rFonts w:ascii="inherit" w:eastAsia="Times New Roman" w:hAnsi="inherit" w:cs="Times New Roman"/>
-          <w:sz w:val="26"/>
-          <w:szCs w:val="26"/>
-          <w:lang w:eastAsia="pt-BR"/>
-        </w:rPr>
-        <w:t>{</w:t>
-      </w:r>
-    </w:p>
-    <w:p>
-      <w:pPr>
-        <w:spacing w:after="0" w:line="264" w:lineRule="atLeast"/>
-        <w:textAlignment w:val="baseline"/>
-        <w:rPr>
-          <w:rFonts w:ascii="inherit" w:eastAsia="Times New Roman" w:hAnsi="inherit" w:cs="Times New Roman"/>
-          <w:sz w:val="26"/>
-          <w:szCs w:val="26"/>
-          <w:lang w:eastAsia="pt-BR"/>
-        </w:rPr>
-      </w:pPr>
-      <w:r>
-        <w:rPr>
-          <w:rFonts w:ascii="inherit" w:eastAsia="Times New Roman" w:hAnsi="inherit" w:cs="Times New Roman"/>
-          <w:sz w:val="26"/>
-          <w:szCs w:val="26"/>
-          <w:lang w:eastAsia="pt-BR"/>
-        </w:rPr>
-        <w:t xml:space="preserve">    Set&lt;Exame&gt; exame</w:t>
-      </w:r>
-      <w:r>
-        <w:rPr>
-          <w:rFonts w:ascii="inherit" w:eastAsia="Times New Roman" w:hAnsi="inherit" w:cs="Times New Roman"/>
-          <w:sz w:val="26"/>
-          <w:szCs w:val="26"/>
-          <w:lang w:eastAsia="pt-BR"/>
-        </w:rPr>
-        <w:t xml:space="preserve"> </w:t>
-      </w:r>
-      <w:r>
-        <w:rPr>
-          <w:rFonts w:ascii="inherit" w:eastAsia="Times New Roman" w:hAnsi="inherit" w:cs="Times New Roman"/>
-          <w:sz w:val="26"/>
-          <w:szCs w:val="26"/>
-          <w:lang w:eastAsia="pt-BR"/>
-        </w:rPr>
-        <w:t>=</w:t>
-      </w:r>
-      <w:r>
-        <w:rPr>
-          <w:rFonts w:ascii="inherit" w:eastAsia="Times New Roman" w:hAnsi="inherit" w:cs="Times New Roman"/>
-          <w:sz w:val="26"/>
-          <w:szCs w:val="26"/>
-          <w:lang w:eastAsia="pt-BR"/>
-        </w:rPr>
-        <w:t xml:space="preserve"> </w:t>
-      </w:r>
-      <w:r>
-        <w:rPr>
-          <w:rFonts w:ascii="inherit" w:eastAsia="Times New Roman" w:hAnsi="inherit" w:cs="Times New Roman"/>
-          <w:sz w:val="26"/>
-          <w:szCs w:val="26"/>
-          <w:lang w:eastAsia="pt-BR"/>
-        </w:rPr>
-        <w:t xml:space="preserve">new </w:t>
-      </w:r>
-      <w:proofErr w:type="spellStart"/>
-      <w:r>
-        <w:rPr>
-          <w:rFonts w:ascii="inherit" w:eastAsia="Times New Roman" w:hAnsi="inherit" w:cs="Times New Roman"/>
-          <w:sz w:val="26"/>
-          <w:szCs w:val="26"/>
-          <w:lang w:eastAsia="pt-BR"/>
-        </w:rPr>
-        <w:t>HashSet</w:t>
-      </w:r>
-      <w:proofErr w:type="spellEnd"/>
-      <w:r>
-        <w:rPr>
-          <w:rFonts w:ascii="inherit" w:eastAsia="Times New Roman" w:hAnsi="inherit" w:cs="Times New Roman"/>
-          <w:sz w:val="26"/>
-          <w:szCs w:val="26"/>
-          <w:lang w:eastAsia="pt-BR"/>
-        </w:rPr>
-        <w:t>&lt;&gt;</w:t>
-      </w:r>
-      <w:r>
-        <w:rPr>
-          <w:rFonts w:ascii="inherit" w:eastAsia="Times New Roman" w:hAnsi="inherit" w:cs="Times New Roman"/>
-          <w:sz w:val="26"/>
-          <w:szCs w:val="26"/>
-          <w:lang w:eastAsia="pt-BR"/>
-        </w:rPr>
-        <w:t xml:space="preserve"> </w:t>
-      </w:r>
-      <w:r>
-        <w:rPr>
-          <w:rFonts w:ascii="inherit" w:eastAsia="Times New Roman" w:hAnsi="inherit" w:cs="Times New Roman"/>
-          <w:sz w:val="26"/>
-          <w:szCs w:val="26"/>
-          <w:lang w:eastAsia="pt-BR"/>
-        </w:rPr>
-        <w:t>();</w:t>
-      </w:r>
-    </w:p>
-    <w:p>
-      <w:pPr>
-        <w:spacing w:after="0" w:line="264" w:lineRule="atLeast"/>
-        <w:textAlignment w:val="baseline"/>
-        <w:rPr>
-          <w:rFonts w:ascii="inherit" w:eastAsia="Times New Roman" w:hAnsi="inherit" w:cs="Times New Roman"/>
-          <w:sz w:val="26"/>
-          <w:szCs w:val="26"/>
-          <w:lang w:eastAsia="pt-BR"/>
-        </w:rPr>
-      </w:pPr>
-      <w:r>
-        <w:rPr>
-          <w:rFonts w:ascii="inherit" w:eastAsia="Times New Roman" w:hAnsi="inherit" w:cs="Times New Roman"/>
-          <w:sz w:val="26"/>
-          <w:szCs w:val="26"/>
-          <w:lang w:eastAsia="pt-BR"/>
-        </w:rPr>
-        <w:t xml:space="preserve">    </w:t>
-      </w:r>
-      <w:r>
-        <w:rPr>
-          <w:rFonts w:ascii="inherit" w:eastAsia="Times New Roman" w:hAnsi="inherit" w:cs="Times New Roman"/>
-          <w:sz w:val="26"/>
-          <w:szCs w:val="26"/>
-          <w:lang w:eastAsia="pt-BR"/>
-        </w:rPr>
-        <w:t>Set&lt;Consulta&gt; consulta</w:t>
-      </w:r>
-      <w:r>
-        <w:rPr>
-          <w:rFonts w:ascii="inherit" w:eastAsia="Times New Roman" w:hAnsi="inherit" w:cs="Times New Roman"/>
-          <w:sz w:val="26"/>
-          <w:szCs w:val="26"/>
-          <w:lang w:eastAsia="pt-BR"/>
-        </w:rPr>
-        <w:t xml:space="preserve"> </w:t>
-      </w:r>
-      <w:r>
-        <w:rPr>
-          <w:rFonts w:ascii="inherit" w:eastAsia="Times New Roman" w:hAnsi="inherit" w:cs="Times New Roman"/>
-          <w:sz w:val="26"/>
-          <w:szCs w:val="26"/>
-          <w:lang w:eastAsia="pt-BR"/>
-        </w:rPr>
-        <w:t>=</w:t>
-      </w:r>
-      <w:r>
-        <w:rPr>
-          <w:rFonts w:ascii="inherit" w:eastAsia="Times New Roman" w:hAnsi="inherit" w:cs="Times New Roman"/>
-          <w:sz w:val="26"/>
-          <w:szCs w:val="26"/>
-          <w:lang w:eastAsia="pt-BR"/>
-        </w:rPr>
-        <w:t xml:space="preserve"> </w:t>
-      </w:r>
-      <w:r>
-        <w:rPr>
-          <w:rFonts w:ascii="inherit" w:eastAsia="Times New Roman" w:hAnsi="inherit" w:cs="Times New Roman"/>
-          <w:sz w:val="26"/>
-          <w:szCs w:val="26"/>
-          <w:lang w:eastAsia="pt-BR"/>
-        </w:rPr>
-        <w:t xml:space="preserve">new </w:t>
-      </w:r>
-      <w:proofErr w:type="spellStart"/>
-      <w:r>
-        <w:rPr>
-          <w:rFonts w:ascii="inherit" w:eastAsia="Times New Roman" w:hAnsi="inherit" w:cs="Times New Roman"/>
-          <w:sz w:val="26"/>
-          <w:szCs w:val="26"/>
-          <w:lang w:eastAsia="pt-BR"/>
-        </w:rPr>
-        <w:t>HashSet</w:t>
-      </w:r>
-      <w:proofErr w:type="spellEnd"/>
-      <w:r>
-        <w:rPr>
-          <w:rFonts w:ascii="inherit" w:eastAsia="Times New Roman" w:hAnsi="inherit" w:cs="Times New Roman"/>
-          <w:sz w:val="26"/>
-          <w:szCs w:val="26"/>
-          <w:lang w:eastAsia="pt-BR"/>
-        </w:rPr>
-        <w:t>&lt;</w:t>
-      </w:r>
-      <w:r>
-        <w:rPr>
-          <w:rFonts w:ascii="inherit" w:eastAsia="Times New Roman" w:hAnsi="inherit" w:cs="Times New Roman"/>
-          <w:sz w:val="26"/>
-          <w:szCs w:val="26"/>
-          <w:lang w:eastAsia="pt-BR"/>
-        </w:rPr>
-        <w:t>&gt; (</w:t>
-      </w:r>
-      <w:r>
-        <w:rPr>
-          <w:rFonts w:ascii="inherit" w:eastAsia="Times New Roman" w:hAnsi="inherit" w:cs="Times New Roman"/>
-          <w:sz w:val="26"/>
-          <w:szCs w:val="26"/>
-          <w:lang w:eastAsia="pt-BR"/>
-        </w:rPr>
-        <w:t>);</w:t>
-      </w:r>
-    </w:p>
-    <w:p>
-      <w:pPr>
-        <w:spacing w:after="0" w:line="264" w:lineRule="atLeast"/>
-        <w:textAlignment w:val="baseline"/>
-        <w:rPr>
-          <w:rFonts w:ascii="inherit" w:eastAsia="Times New Roman" w:hAnsi="inherit" w:cs="Times New Roman"/>
-          <w:sz w:val="26"/>
-          <w:szCs w:val="26"/>
-          <w:lang w:eastAsia="pt-BR"/>
-        </w:rPr>
-      </w:pPr>
-      <w:r>
-        <w:rPr>
-          <w:rFonts w:ascii="inherit" w:eastAsia="Times New Roman" w:hAnsi="inherit" w:cs="Times New Roman"/>
-          <w:sz w:val="26"/>
-          <w:szCs w:val="26"/>
-          <w:lang w:eastAsia="pt-BR"/>
-        </w:rPr>
-        <w:t>}</w:t>
-      </w:r>
-    </w:p>
-    <w:p>
-      <w:pPr>
-        <w:spacing w:after="0" w:line="264" w:lineRule="atLeast"/>
-        <w:textAlignment w:val="baseline"/>
-        <w:rPr>
-          <w:rFonts w:ascii="inherit" w:eastAsia="Times New Roman" w:hAnsi="inherit" w:cs="Times New Roman"/>
-          <w:sz w:val="26"/>
-          <w:szCs w:val="26"/>
-          <w:lang w:eastAsia="pt-BR"/>
-        </w:rPr>
-      </w:pPr>
-    </w:p>
-    <w:p>
-      <w:pPr>
-        <w:spacing w:after="0" w:line="264" w:lineRule="atLeast"/>
-        <w:textAlignment w:val="baseline"/>
-        <w:rPr>
-          <w:rFonts w:ascii="inherit" w:eastAsia="Times New Roman" w:hAnsi="inherit" w:cs="Times New Roman"/>
-          <w:sz w:val="26"/>
-          <w:szCs w:val="26"/>
-          <w:lang w:eastAsia="pt-BR"/>
-        </w:rPr>
-      </w:pPr>
-      <w:r>
-        <w:rPr>
-          <w:rFonts w:ascii="inherit" w:eastAsia="Times New Roman" w:hAnsi="inherit" w:cs="Times New Roman"/>
-          <w:sz w:val="26"/>
-          <w:szCs w:val="26"/>
-          <w:lang w:eastAsia="pt-BR"/>
-        </w:rPr>
-        <w:t xml:space="preserve">8- A estrutura </w:t>
-      </w:r>
-      <w:proofErr w:type="spellStart"/>
-      <w:r>
-        <w:rPr>
-          <w:rFonts w:ascii="inherit" w:eastAsia="Times New Roman" w:hAnsi="inherit" w:cs="Times New Roman"/>
-          <w:sz w:val="26"/>
-          <w:szCs w:val="26"/>
-          <w:lang w:eastAsia="pt-BR"/>
-        </w:rPr>
-        <w:t>TreeSet</w:t>
-      </w:r>
-      <w:proofErr w:type="spellEnd"/>
-      <w:r>
-        <w:rPr>
-          <w:rFonts w:ascii="inherit" w:eastAsia="Times New Roman" w:hAnsi="inherit" w:cs="Times New Roman"/>
-          <w:sz w:val="26"/>
-          <w:szCs w:val="26"/>
-          <w:lang w:eastAsia="pt-BR"/>
-        </w:rPr>
-        <w:t xml:space="preserve"> compara os elementos e os ordena, os elementos são ordenados à medida que são adicionados</w:t>
-      </w:r>
-      <w:r>
-        <w:rPr>
-          <w:rFonts w:ascii="inherit" w:eastAsia="Times New Roman" w:hAnsi="inherit" w:cs="Times New Roman"/>
-          <w:sz w:val="26"/>
-          <w:szCs w:val="26"/>
-          <w:lang w:eastAsia="pt-BR"/>
-        </w:rPr>
-        <w:t xml:space="preserve"> na lista.</w:t>
-      </w:r>
-    </w:p>
-    <w:p>
-      <w:pPr>
-        <w:spacing w:after="0" w:line="264" w:lineRule="atLeast"/>
-        <w:textAlignment w:val="baseline"/>
-        <w:rPr>
-          <w:rFonts w:ascii="inherit" w:eastAsia="Times New Roman" w:hAnsi="inherit" w:cs="Times New Roman"/>
-          <w:sz w:val="26"/>
-          <w:szCs w:val="26"/>
-          <w:lang w:eastAsia="pt-BR"/>
-        </w:rPr>
-      </w:pPr>
-    </w:p>
-    <w:p>
-      <w:pPr>
-        <w:spacing w:after="0" w:line="264" w:lineRule="atLeast"/>
-        <w:textAlignment w:val="baseline"/>
-        <w:rPr>
-          <w:rFonts w:ascii="inherit" w:eastAsia="Times New Roman" w:hAnsi="inherit" w:cs="Times New Roman"/>
-          <w:sz w:val="26"/>
-          <w:szCs w:val="26"/>
-          <w:lang w:eastAsia="pt-BR"/>
-        </w:rPr>
-      </w:pPr>
-      <w:r>
-        <w:rPr>
-          <w:rFonts w:ascii="inherit" w:eastAsia="Times New Roman" w:hAnsi="inherit" w:cs="Times New Roman"/>
-          <w:sz w:val="26"/>
-          <w:szCs w:val="26"/>
-          <w:lang w:eastAsia="pt-BR"/>
-        </w:rPr>
-        <w:t xml:space="preserve">17 - </w:t>
-      </w:r>
-      <w:proofErr w:type="spellStart"/>
-      <w:r>
-        <w:rPr>
-          <w:rFonts w:ascii="inherit" w:eastAsia="Times New Roman" w:hAnsi="inherit" w:cs="Times New Roman"/>
-          <w:sz w:val="26"/>
-          <w:szCs w:val="26"/>
-          <w:lang w:eastAsia="pt-BR"/>
-        </w:rPr>
-        <w:t>class</w:t>
-      </w:r>
-      <w:proofErr w:type="spellEnd"/>
-      <w:r>
-        <w:rPr>
-          <w:rFonts w:ascii="inherit" w:eastAsia="Times New Roman" w:hAnsi="inherit" w:cs="Times New Roman"/>
-          <w:sz w:val="26"/>
-          <w:szCs w:val="26"/>
-          <w:lang w:eastAsia="pt-BR"/>
-        </w:rPr>
-        <w:t xml:space="preserve"> </w:t>
-      </w:r>
-      <w:proofErr w:type="spellStart"/>
-      <w:r>
-        <w:rPr>
-          <w:rFonts w:ascii="inherit" w:eastAsia="Times New Roman" w:hAnsi="inherit" w:cs="Times New Roman"/>
-          <w:sz w:val="26"/>
-          <w:szCs w:val="26"/>
-          <w:lang w:eastAsia="pt-BR"/>
-        </w:rPr>
-        <w:t>sub-</w:t>
-      </w:r>
-      <w:proofErr w:type="gramStart"/>
-      <w:r>
-        <w:rPr>
-          <w:rFonts w:ascii="inherit" w:eastAsia="Times New Roman" w:hAnsi="inherit" w:cs="Times New Roman"/>
-          <w:sz w:val="26"/>
-          <w:szCs w:val="26"/>
-          <w:lang w:eastAsia="pt-BR"/>
-        </w:rPr>
-        <w:t>class</w:t>
-      </w:r>
-      <w:proofErr w:type="spellEnd"/>
-      <w:r>
-        <w:rPr>
-          <w:rFonts w:ascii="inherit" w:eastAsia="Times New Roman" w:hAnsi="inherit" w:cs="Times New Roman"/>
-          <w:sz w:val="26"/>
-          <w:szCs w:val="26"/>
-          <w:lang w:eastAsia="pt-BR"/>
-        </w:rPr>
-        <w:t xml:space="preserve"> :</w:t>
-      </w:r>
-      <w:proofErr w:type="gramEnd"/>
-      <w:r>
-        <w:rPr>
-          <w:rFonts w:ascii="inherit" w:eastAsia="Times New Roman" w:hAnsi="inherit" w:cs="Times New Roman"/>
-          <w:sz w:val="26"/>
-          <w:szCs w:val="26"/>
-          <w:lang w:eastAsia="pt-BR"/>
-        </w:rPr>
-        <w:t xml:space="preserve"> </w:t>
-      </w:r>
-      <w:proofErr w:type="spellStart"/>
-      <w:r>
-        <w:rPr>
-          <w:rFonts w:ascii="inherit" w:eastAsia="Times New Roman" w:hAnsi="inherit" w:cs="Times New Roman"/>
-          <w:sz w:val="26"/>
-          <w:szCs w:val="26"/>
-          <w:lang w:eastAsia="pt-BR"/>
-        </w:rPr>
-        <w:t>public</w:t>
-      </w:r>
-      <w:proofErr w:type="spellEnd"/>
-      <w:r>
-        <w:rPr>
-          <w:rFonts w:ascii="inherit" w:eastAsia="Times New Roman" w:hAnsi="inherit" w:cs="Times New Roman"/>
-          <w:sz w:val="26"/>
-          <w:szCs w:val="26"/>
-          <w:lang w:eastAsia="pt-BR"/>
-        </w:rPr>
-        <w:t xml:space="preserve"> super-classe1, </w:t>
-      </w:r>
-      <w:proofErr w:type="spellStart"/>
-      <w:r>
-        <w:rPr>
-          <w:rFonts w:ascii="inherit" w:eastAsia="Times New Roman" w:hAnsi="inherit" w:cs="Times New Roman"/>
-          <w:sz w:val="26"/>
-          <w:szCs w:val="26"/>
-          <w:lang w:eastAsia="pt-BR"/>
-        </w:rPr>
-        <w:t>public</w:t>
-      </w:r>
-      <w:proofErr w:type="spellEnd"/>
-      <w:r>
-        <w:rPr>
-          <w:rFonts w:ascii="inherit" w:eastAsia="Times New Roman" w:hAnsi="inherit" w:cs="Times New Roman"/>
-          <w:sz w:val="26"/>
-          <w:szCs w:val="26"/>
-          <w:lang w:eastAsia="pt-BR"/>
-        </w:rPr>
-        <w:t xml:space="preserve"> super-classe2, </w:t>
-      </w:r>
-      <w:proofErr w:type="spellStart"/>
-      <w:r>
-        <w:rPr>
-          <w:rFonts w:ascii="inherit" w:eastAsia="Times New Roman" w:hAnsi="inherit" w:cs="Times New Roman"/>
-          <w:sz w:val="26"/>
-          <w:szCs w:val="26"/>
-          <w:lang w:eastAsia="pt-BR"/>
-        </w:rPr>
-        <w:t>public</w:t>
-      </w:r>
-      <w:proofErr w:type="spellEnd"/>
-      <w:r>
-        <w:rPr>
-          <w:rFonts w:ascii="inherit" w:eastAsia="Times New Roman" w:hAnsi="inherit" w:cs="Times New Roman"/>
-          <w:sz w:val="26"/>
-          <w:szCs w:val="26"/>
-          <w:lang w:eastAsia="pt-BR"/>
-        </w:rPr>
-        <w:t xml:space="preserve"> </w:t>
-      </w:r>
-      <w:proofErr w:type="spellStart"/>
-      <w:r>
-        <w:rPr>
-          <w:rFonts w:ascii="inherit" w:eastAsia="Times New Roman" w:hAnsi="inherit" w:cs="Times New Roman"/>
-          <w:sz w:val="26"/>
-          <w:szCs w:val="26"/>
-          <w:lang w:eastAsia="pt-BR"/>
-        </w:rPr>
-        <w:t>super-classeN</w:t>
-      </w:r>
-      <w:proofErr w:type="spellEnd"/>
-      <w:r>
-        <w:rPr>
-          <w:rFonts w:ascii="inherit" w:eastAsia="Times New Roman" w:hAnsi="inherit" w:cs="Times New Roman"/>
-          <w:sz w:val="26"/>
-          <w:szCs w:val="26"/>
-          <w:lang w:eastAsia="pt-BR"/>
-        </w:rPr>
-        <w:t xml:space="preserve"> {</w:t>
-      </w:r>
-    </w:p>
-    <w:p>
-      <w:pPr>
-        <w:spacing w:after="0" w:line="264" w:lineRule="atLeast"/>
-        <w:textAlignment w:val="baseline"/>
-        <w:rPr>
-          <w:rFonts w:ascii="inherit" w:eastAsia="Times New Roman" w:hAnsi="inherit" w:cs="Times New Roman"/>
-          <w:sz w:val="26"/>
-          <w:szCs w:val="26"/>
-          <w:lang w:eastAsia="pt-BR"/>
-        </w:rPr>
-      </w:pPr>
-      <w:proofErr w:type="spellStart"/>
-      <w:r>
-        <w:rPr>
-          <w:rFonts w:ascii="inherit" w:eastAsia="Times New Roman" w:hAnsi="inherit" w:cs="Times New Roman"/>
-          <w:sz w:val="26"/>
-          <w:szCs w:val="26"/>
-          <w:lang w:eastAsia="pt-BR"/>
-        </w:rPr>
-        <w:t>public</w:t>
-      </w:r>
-      <w:proofErr w:type="spellEnd"/>
-      <w:r>
-        <w:rPr>
-          <w:rFonts w:ascii="inherit" w:eastAsia="Times New Roman" w:hAnsi="inherit" w:cs="Times New Roman"/>
-          <w:sz w:val="26"/>
-          <w:szCs w:val="26"/>
-          <w:lang w:eastAsia="pt-BR"/>
-        </w:rPr>
-        <w:t xml:space="preserve">: </w:t>
-      </w:r>
-    </w:p>
-    <w:p>
-      <w:pPr>
-        <w:spacing w:after="0" w:line="264" w:lineRule="atLeast"/>
-        <w:textAlignment w:val="baseline"/>
-        <w:rPr>
-          <w:rFonts w:ascii="inherit" w:eastAsia="Times New Roman" w:hAnsi="inherit" w:cs="Times New Roman"/>
-          <w:sz w:val="26"/>
-          <w:szCs w:val="26"/>
-          <w:lang w:eastAsia="pt-BR"/>
-        </w:rPr>
-      </w:pPr>
-      <w:r>
-        <w:rPr>
-          <w:rFonts w:ascii="inherit" w:eastAsia="Times New Roman" w:hAnsi="inherit" w:cs="Times New Roman"/>
-          <w:sz w:val="26"/>
-          <w:szCs w:val="26"/>
-          <w:lang w:eastAsia="pt-BR"/>
-        </w:rPr>
-        <w:t xml:space="preserve">                 atributos-</w:t>
-      </w:r>
-      <w:proofErr w:type="gramStart"/>
-      <w:r>
-        <w:rPr>
-          <w:rFonts w:ascii="inherit" w:eastAsia="Times New Roman" w:hAnsi="inherit" w:cs="Times New Roman"/>
-          <w:sz w:val="26"/>
-          <w:szCs w:val="26"/>
-          <w:lang w:eastAsia="pt-BR"/>
-        </w:rPr>
-        <w:t>subclasse(</w:t>
-      </w:r>
-      <w:proofErr w:type="spellStart"/>
-      <w:proofErr w:type="gramEnd"/>
-      <w:r>
-        <w:rPr>
-          <w:rFonts w:ascii="inherit" w:eastAsia="Times New Roman" w:hAnsi="inherit" w:cs="Times New Roman"/>
-          <w:sz w:val="26"/>
-          <w:szCs w:val="26"/>
-          <w:lang w:eastAsia="pt-BR"/>
-        </w:rPr>
-        <w:t>int</w:t>
-      </w:r>
-      <w:proofErr w:type="spellEnd"/>
-      <w:r>
-        <w:rPr>
-          <w:rFonts w:ascii="inherit" w:eastAsia="Times New Roman" w:hAnsi="inherit" w:cs="Times New Roman"/>
-          <w:sz w:val="26"/>
-          <w:szCs w:val="26"/>
-          <w:lang w:eastAsia="pt-BR"/>
-        </w:rPr>
-        <w:t xml:space="preserve"> </w:t>
-      </w:r>
-      <w:proofErr w:type="spellStart"/>
-      <w:r>
-        <w:rPr>
-          <w:rFonts w:ascii="inherit" w:eastAsia="Times New Roman" w:hAnsi="inherit" w:cs="Times New Roman"/>
-          <w:sz w:val="26"/>
-          <w:szCs w:val="26"/>
-          <w:lang w:eastAsia="pt-BR"/>
-        </w:rPr>
-        <w:t>foo</w:t>
-      </w:r>
-      <w:proofErr w:type="spellEnd"/>
-      <w:r>
-        <w:rPr>
-          <w:rFonts w:ascii="inherit" w:eastAsia="Times New Roman" w:hAnsi="inherit" w:cs="Times New Roman"/>
-          <w:sz w:val="26"/>
-          <w:szCs w:val="26"/>
-          <w:lang w:eastAsia="pt-BR"/>
-        </w:rPr>
-        <w:t xml:space="preserve">, </w:t>
-      </w:r>
-      <w:proofErr w:type="spellStart"/>
-      <w:r>
-        <w:rPr>
-          <w:rFonts w:ascii="inherit" w:eastAsia="Times New Roman" w:hAnsi="inherit" w:cs="Times New Roman"/>
-          <w:sz w:val="26"/>
-          <w:szCs w:val="26"/>
-          <w:lang w:eastAsia="pt-BR"/>
-        </w:rPr>
-        <w:t>int</w:t>
-      </w:r>
-      <w:proofErr w:type="spellEnd"/>
-      <w:r>
-        <w:rPr>
-          <w:rFonts w:ascii="inherit" w:eastAsia="Times New Roman" w:hAnsi="inherit" w:cs="Times New Roman"/>
-          <w:sz w:val="26"/>
-          <w:szCs w:val="26"/>
-          <w:lang w:eastAsia="pt-BR"/>
-        </w:rPr>
-        <w:t xml:space="preserve"> </w:t>
-      </w:r>
-      <w:proofErr w:type="spellStart"/>
-      <w:r>
-        <w:rPr>
-          <w:rFonts w:ascii="inherit" w:eastAsia="Times New Roman" w:hAnsi="inherit" w:cs="Times New Roman"/>
-          <w:sz w:val="26"/>
-          <w:szCs w:val="26"/>
-          <w:lang w:eastAsia="pt-BR"/>
-        </w:rPr>
-        <w:t>boo</w:t>
-      </w:r>
-      <w:proofErr w:type="spellEnd"/>
-      <w:r>
-        <w:rPr>
-          <w:rFonts w:ascii="inherit" w:eastAsia="Times New Roman" w:hAnsi="inherit" w:cs="Times New Roman"/>
-          <w:sz w:val="26"/>
-          <w:szCs w:val="26"/>
-          <w:lang w:eastAsia="pt-BR"/>
-        </w:rPr>
-        <w:t>, ... , )</w:t>
-      </w:r>
-    </w:p>
-    <w:p>
-      <w:pPr>
-        <w:spacing w:after="0" w:line="264" w:lineRule="atLeast"/>
-        <w:textAlignment w:val="baseline"/>
-        <w:rPr>
-          <w:rFonts w:ascii="inherit" w:eastAsia="Times New Roman" w:hAnsi="inherit" w:cs="Times New Roman"/>
-          <w:sz w:val="26"/>
-          <w:szCs w:val="26"/>
-          <w:lang w:eastAsia="pt-BR"/>
-        </w:rPr>
-      </w:pPr>
-      <w:r>
-        <w:rPr>
-          <w:rFonts w:ascii="inherit" w:eastAsia="Times New Roman" w:hAnsi="inherit" w:cs="Times New Roman"/>
-          <w:sz w:val="26"/>
-          <w:szCs w:val="26"/>
-          <w:lang w:eastAsia="pt-BR"/>
-        </w:rPr>
-        <w:t>}</w:t>
-      </w:r>
+      <w:r>
+        <w:rPr>
+          <w:rFonts w:ascii="inherit" w:eastAsia="Times New Roman" w:hAnsi="inherit" w:cs="Times New Roman"/>
+          <w:sz w:val="26"/>
+          <w:szCs w:val="26"/>
+          <w:lang w:eastAsia="pt-BR"/>
+        </w:rPr>
+        <w:t>;</w:t>
+      </w:r>
+    </w:p>
+    <w:p>
+      <w:pPr>
+        <w:spacing w:after="0" w:line="264" w:lineRule="atLeast"/>
+        <w:textAlignment w:val="baseline"/>
+        <w:rPr>
+          <w:rFonts w:ascii="inherit" w:eastAsia="Times New Roman" w:hAnsi="inherit" w:cs="Times New Roman"/>
+          <w:sz w:val="26"/>
+          <w:szCs w:val="26"/>
+          <w:lang w:eastAsia="pt-BR"/>
+        </w:rPr>
+      </w:pPr>
     </w:p>
     <w:p>
       <w:pPr>
@@ -1491,10 +2191,7 @@
     <w:p>
       <w:r>
         <w:lastRenderedPageBreak/>
-        <w:t xml:space="preserve">22 - </w:t>
-      </w:r>
-      <w:r>
-        <w:t>Faça um quadro comparativo entre reuso por generalização, realização e delegação, apresentando no mínimo duas vantagens e duas desvantagens para cada um desses conceitos.</w:t>
+        <w:t>22 - Faça um quadro comparativo entre reuso por generalização, realização e delegação, apresentando no mínimo duas vantagens e duas desvantagens para cada um desses conceitos.</w:t>
       </w:r>
     </w:p>
     <w:tbl>
@@ -1685,7 +2382,13 @@
           </w:tcPr>
           <w:p>
             <w:r>
-              <w:t>Acoplamento Forte</w:t>
+              <w:t xml:space="preserve">Acoplamento </w:t>
+            </w:r>
+            <w:r>
+              <w:t>f</w:t>
+            </w:r>
+            <w:r>
+              <w:t>orte</w:t>
             </w:r>
           </w:p>
         </w:tc>
@@ -1772,7 +2475,11 @@
               <w:right w:val="single" w:sz="4" w:space="0" w:color="auto"/>
             </w:tcBorders>
           </w:tcPr>
-          <w:p/>
+          <w:p>
+            <w:r>
+              <w:t>Ter que implementar todos os métodos.</w:t>
+            </w:r>
+          </w:p>
         </w:tc>
         <w:tc>
           <w:tcPr>
@@ -1787,7 +2494,16 @@
           </w:tcPr>
           <w:p>
             <w:r>
-              <w:t>Baixo Acoplamento</w:t>
+              <w:t>Fraco</w:t>
+            </w:r>
+            <w:r>
+              <w:t xml:space="preserve"> </w:t>
+            </w:r>
+            <w:r>
+              <w:t>a</w:t>
+            </w:r>
+            <w:r>
+              <w:t>coplamento</w:t>
             </w:r>
           </w:p>
         </w:tc>
@@ -1840,7 +2556,10 @@
               <w:right w:val="single" w:sz="4" w:space="0" w:color="auto"/>
             </w:tcBorders>
           </w:tcPr>
-          <w:p/>
+          <w:p>
+            <w:bookmarkStart w:id="0" w:name="_GoBack"/>
+            <w:bookmarkEnd w:id="0"/>
+          </w:p>
         </w:tc>
         <w:tc>
           <w:tcPr>
@@ -1855,7 +2574,13 @@
           </w:tcPr>
           <w:p>
             <w:r>
-              <w:t>Baixo Desempenho</w:t>
+              <w:t xml:space="preserve">Baixo </w:t>
+            </w:r>
+            <w:r>
+              <w:t>d</w:t>
+            </w:r>
+            <w:r>
+              <w:t>esempenho</w:t>
             </w:r>
           </w:p>
         </w:tc>
@@ -1863,10 +2588,7 @@
     </w:tbl>
     <w:p/>
     <w:p/>
-    <w:p>
-      <w:bookmarkStart w:id="0" w:name="_GoBack"/>
-      <w:bookmarkEnd w:id="0"/>
-    </w:p>
+    <w:p/>
     <w:sectPr>
       <w:pgSz w:w="11906" w:h="16838"/>
       <w:pgMar w:top="1417" w:right="1701" w:bottom="1417" w:left="1701" w:header="708" w:footer="708" w:gutter="0"/>

</xml_diff>

<commit_message>
Lista 2 revisada e atualizada
</commit_message>
<xml_diff>
--- a/Lista 2/Lista 2.docx
+++ b/Lista 2/Lista 2.docx
@@ -991,7 +991,25 @@
           <w:szCs w:val="26"/>
           <w:lang w:eastAsia="pt-BR"/>
         </w:rPr>
-        <w:t xml:space="preserve">8- A estrutura </w:t>
+        <w:t>8</w:t>
+      </w:r>
+      <w:r>
+        <w:rPr>
+          <w:rFonts w:ascii="inherit" w:eastAsia="Times New Roman" w:hAnsi="inherit" w:cs="Times New Roman"/>
+          <w:sz w:val="26"/>
+          <w:szCs w:val="26"/>
+          <w:lang w:eastAsia="pt-BR"/>
+        </w:rPr>
+        <w:t xml:space="preserve"> </w:t>
+      </w:r>
+      <w:r>
+        <w:rPr>
+          <w:rFonts w:ascii="inherit" w:eastAsia="Times New Roman" w:hAnsi="inherit" w:cs="Times New Roman"/>
+          <w:sz w:val="26"/>
+          <w:szCs w:val="26"/>
+          <w:lang w:eastAsia="pt-BR"/>
+        </w:rPr>
+        <w:t xml:space="preserve">- A estrutura </w:t>
       </w:r>
       <w:proofErr w:type="spellStart"/>
       <w:r>
@@ -1053,8 +1071,279 @@
           <w:szCs w:val="26"/>
           <w:lang w:val="en-US" w:eastAsia="pt-BR"/>
         </w:rPr>
-        <w:t xml:space="preserve">9- </w:t>
-      </w:r>
+        <w:t>9</w:t>
+      </w:r>
+      <w:r>
+        <w:rPr>
+          <w:rFonts w:ascii="inherit" w:eastAsia="Times New Roman" w:hAnsi="inherit" w:cs="Times New Roman"/>
+          <w:sz w:val="26"/>
+          <w:szCs w:val="26"/>
+          <w:lang w:val="en-US" w:eastAsia="pt-BR"/>
+        </w:rPr>
+        <w:t xml:space="preserve"> </w:t>
+      </w:r>
+      <w:r>
+        <w:rPr>
+          <w:rFonts w:ascii="inherit" w:eastAsia="Times New Roman" w:hAnsi="inherit" w:cs="Times New Roman"/>
+          <w:sz w:val="26"/>
+          <w:szCs w:val="26"/>
+          <w:lang w:val="en-US" w:eastAsia="pt-BR"/>
+        </w:rPr>
+        <w:t xml:space="preserve">- public class </w:t>
+      </w:r>
+      <w:proofErr w:type="spellStart"/>
+      <w:r>
+        <w:rPr>
+          <w:rFonts w:ascii="inherit" w:eastAsia="Times New Roman" w:hAnsi="inherit" w:cs="Times New Roman"/>
+          <w:sz w:val="26"/>
+          <w:szCs w:val="26"/>
+          <w:lang w:val="en-US" w:eastAsia="pt-BR"/>
+        </w:rPr>
+        <w:t>Cliente</w:t>
+      </w:r>
+      <w:proofErr w:type="spellEnd"/>
+      <w:r>
+        <w:rPr>
+          <w:rFonts w:ascii="inherit" w:eastAsia="Times New Roman" w:hAnsi="inherit" w:cs="Times New Roman"/>
+          <w:sz w:val="26"/>
+          <w:szCs w:val="26"/>
+          <w:lang w:val="en-US" w:eastAsia="pt-BR"/>
+        </w:rPr>
+        <w:t xml:space="preserve"> {</w:t>
+      </w:r>
+    </w:p>
+    <w:p>
+      <w:pPr>
+        <w:spacing w:after="0" w:line="264" w:lineRule="atLeast"/>
+        <w:textAlignment w:val="baseline"/>
+        <w:rPr>
+          <w:rFonts w:ascii="inherit" w:eastAsia="Times New Roman" w:hAnsi="inherit" w:cs="Times New Roman"/>
+          <w:sz w:val="26"/>
+          <w:szCs w:val="26"/>
+          <w:lang w:val="en-US" w:eastAsia="pt-BR"/>
+        </w:rPr>
+      </w:pPr>
+      <w:r>
+        <w:rPr>
+          <w:rFonts w:ascii="inherit" w:eastAsia="Times New Roman" w:hAnsi="inherit" w:cs="Times New Roman"/>
+          <w:sz w:val="26"/>
+          <w:szCs w:val="26"/>
+          <w:lang w:val="en-US" w:eastAsia="pt-BR"/>
+        </w:rPr>
+        <w:t xml:space="preserve">    </w:t>
+      </w:r>
+      <w:proofErr w:type="spellStart"/>
+      <w:r>
+        <w:rPr>
+          <w:rFonts w:ascii="inherit" w:eastAsia="Times New Roman" w:hAnsi="inherit" w:cs="Times New Roman"/>
+          <w:sz w:val="26"/>
+          <w:szCs w:val="26"/>
+          <w:lang w:val="en-US" w:eastAsia="pt-BR"/>
+        </w:rPr>
+        <w:t>TreeSet</w:t>
+      </w:r>
+      <w:proofErr w:type="spellEnd"/>
+      <w:r>
+        <w:rPr>
+          <w:rFonts w:ascii="inherit" w:eastAsia="Times New Roman" w:hAnsi="inherit" w:cs="Times New Roman"/>
+          <w:sz w:val="26"/>
+          <w:szCs w:val="26"/>
+          <w:lang w:val="en-US" w:eastAsia="pt-BR"/>
+        </w:rPr>
+        <w:t xml:space="preserve">&lt;Animal&gt; animal = new </w:t>
+      </w:r>
+      <w:proofErr w:type="spellStart"/>
+      <w:r>
+        <w:rPr>
+          <w:rFonts w:ascii="inherit" w:eastAsia="Times New Roman" w:hAnsi="inherit" w:cs="Times New Roman"/>
+          <w:sz w:val="26"/>
+          <w:szCs w:val="26"/>
+          <w:lang w:val="en-US" w:eastAsia="pt-BR"/>
+        </w:rPr>
+        <w:t>TreeSet</w:t>
+      </w:r>
+      <w:proofErr w:type="spellEnd"/>
+      <w:r>
+        <w:rPr>
+          <w:rFonts w:ascii="inherit" w:eastAsia="Times New Roman" w:hAnsi="inherit" w:cs="Times New Roman"/>
+          <w:sz w:val="26"/>
+          <w:szCs w:val="26"/>
+          <w:lang w:val="en-US" w:eastAsia="pt-BR"/>
+        </w:rPr>
+        <w:t>&lt;</w:t>
+      </w:r>
+      <w:r>
+        <w:rPr>
+          <w:rFonts w:ascii="inherit" w:eastAsia="Times New Roman" w:hAnsi="inherit" w:cs="Times New Roman"/>
+          <w:sz w:val="26"/>
+          <w:szCs w:val="26"/>
+          <w:lang w:val="en-US" w:eastAsia="pt-BR"/>
+        </w:rPr>
+        <w:t>Animal</w:t>
+      </w:r>
+      <w:r>
+        <w:rPr>
+          <w:rFonts w:ascii="inherit" w:eastAsia="Times New Roman" w:hAnsi="inherit" w:cs="Times New Roman"/>
+          <w:sz w:val="26"/>
+          <w:szCs w:val="26"/>
+          <w:lang w:val="en-US" w:eastAsia="pt-BR"/>
+        </w:rPr>
+        <w:t>&gt; ();</w:t>
+      </w:r>
+    </w:p>
+    <w:p>
+      <w:pPr>
+        <w:spacing w:after="0" w:line="264" w:lineRule="atLeast"/>
+        <w:textAlignment w:val="baseline"/>
+        <w:rPr>
+          <w:rFonts w:ascii="inherit" w:eastAsia="Times New Roman" w:hAnsi="inherit" w:cs="Times New Roman"/>
+          <w:sz w:val="26"/>
+          <w:szCs w:val="26"/>
+          <w:lang w:val="en-US" w:eastAsia="pt-BR"/>
+        </w:rPr>
+      </w:pPr>
+      <w:r>
+        <w:rPr>
+          <w:rFonts w:ascii="inherit" w:eastAsia="Times New Roman" w:hAnsi="inherit" w:cs="Times New Roman"/>
+          <w:sz w:val="26"/>
+          <w:szCs w:val="26"/>
+          <w:lang w:val="en-US" w:eastAsia="pt-BR"/>
+        </w:rPr>
+        <w:t>}</w:t>
+      </w:r>
+    </w:p>
+    <w:p>
+      <w:pPr>
+        <w:spacing w:after="0" w:line="264" w:lineRule="atLeast"/>
+        <w:textAlignment w:val="baseline"/>
+        <w:rPr>
+          <w:rFonts w:ascii="inherit" w:eastAsia="Times New Roman" w:hAnsi="inherit" w:cs="Times New Roman"/>
+          <w:sz w:val="26"/>
+          <w:szCs w:val="26"/>
+          <w:lang w:val="en-US" w:eastAsia="pt-BR"/>
+        </w:rPr>
+      </w:pPr>
+      <w:r>
+        <w:rPr>
+          <w:rFonts w:ascii="inherit" w:eastAsia="Times New Roman" w:hAnsi="inherit" w:cs="Times New Roman"/>
+          <w:sz w:val="26"/>
+          <w:szCs w:val="26"/>
+          <w:lang w:val="en-US" w:eastAsia="pt-BR"/>
+        </w:rPr>
+        <w:t>public class Animal {</w:t>
+      </w:r>
+    </w:p>
+    <w:p>
+      <w:pPr>
+        <w:spacing w:after="0" w:line="264" w:lineRule="atLeast"/>
+        <w:textAlignment w:val="baseline"/>
+        <w:rPr>
+          <w:rFonts w:ascii="inherit" w:eastAsia="Times New Roman" w:hAnsi="inherit" w:cs="Times New Roman"/>
+          <w:sz w:val="26"/>
+          <w:szCs w:val="26"/>
+          <w:lang w:val="en-US" w:eastAsia="pt-BR"/>
+        </w:rPr>
+      </w:pPr>
+      <w:r>
+        <w:rPr>
+          <w:rFonts w:ascii="inherit" w:eastAsia="Times New Roman" w:hAnsi="inherit" w:cs="Times New Roman"/>
+          <w:sz w:val="26"/>
+          <w:szCs w:val="26"/>
+          <w:lang w:val="en-US" w:eastAsia="pt-BR"/>
+        </w:rPr>
+        <w:t xml:space="preserve">    </w:t>
+      </w:r>
+      <w:proofErr w:type="spellStart"/>
+      <w:r>
+        <w:rPr>
+          <w:rFonts w:ascii="inherit" w:eastAsia="Times New Roman" w:hAnsi="inherit" w:cs="Times New Roman"/>
+          <w:sz w:val="26"/>
+          <w:szCs w:val="26"/>
+          <w:lang w:val="en-US" w:eastAsia="pt-BR"/>
+        </w:rPr>
+        <w:t>TreeSet</w:t>
+      </w:r>
+      <w:proofErr w:type="spellEnd"/>
+      <w:r>
+        <w:rPr>
+          <w:rFonts w:ascii="inherit" w:eastAsia="Times New Roman" w:hAnsi="inherit" w:cs="Times New Roman"/>
+          <w:sz w:val="26"/>
+          <w:szCs w:val="26"/>
+          <w:lang w:val="en-US" w:eastAsia="pt-BR"/>
+        </w:rPr>
+        <w:t xml:space="preserve"> &lt;Consulta&gt; consulta = new </w:t>
+      </w:r>
+      <w:proofErr w:type="spellStart"/>
+      <w:r>
+        <w:rPr>
+          <w:rFonts w:ascii="inherit" w:eastAsia="Times New Roman" w:hAnsi="inherit" w:cs="Times New Roman"/>
+          <w:sz w:val="26"/>
+          <w:szCs w:val="26"/>
+          <w:lang w:val="en-US" w:eastAsia="pt-BR"/>
+        </w:rPr>
+        <w:t>TreeSet</w:t>
+      </w:r>
+      <w:proofErr w:type="spellEnd"/>
+      <w:r>
+        <w:rPr>
+          <w:rFonts w:ascii="inherit" w:eastAsia="Times New Roman" w:hAnsi="inherit" w:cs="Times New Roman"/>
+          <w:sz w:val="26"/>
+          <w:szCs w:val="26"/>
+          <w:lang w:val="en-US" w:eastAsia="pt-BR"/>
+        </w:rPr>
+        <w:t xml:space="preserve"> &lt;</w:t>
+      </w:r>
+      <w:r>
+        <w:rPr>
+          <w:rFonts w:ascii="inherit" w:eastAsia="Times New Roman" w:hAnsi="inherit" w:cs="Times New Roman"/>
+          <w:sz w:val="26"/>
+          <w:szCs w:val="26"/>
+          <w:lang w:val="en-US" w:eastAsia="pt-BR"/>
+        </w:rPr>
+        <w:t>Consulta</w:t>
+      </w:r>
+      <w:r>
+        <w:rPr>
+          <w:rFonts w:ascii="inherit" w:eastAsia="Times New Roman" w:hAnsi="inherit" w:cs="Times New Roman"/>
+          <w:sz w:val="26"/>
+          <w:szCs w:val="26"/>
+          <w:lang w:val="en-US" w:eastAsia="pt-BR"/>
+        </w:rPr>
+        <w:t>&gt; ();</w:t>
+      </w:r>
+    </w:p>
+    <w:p>
+      <w:pPr>
+        <w:spacing w:after="0" w:line="264" w:lineRule="atLeast"/>
+        <w:textAlignment w:val="baseline"/>
+        <w:rPr>
+          <w:rFonts w:ascii="inherit" w:eastAsia="Times New Roman" w:hAnsi="inherit" w:cs="Times New Roman"/>
+          <w:sz w:val="26"/>
+          <w:szCs w:val="26"/>
+          <w:lang w:val="en-US" w:eastAsia="pt-BR"/>
+        </w:rPr>
+      </w:pPr>
+      <w:r>
+        <w:rPr>
+          <w:rFonts w:ascii="inherit" w:eastAsia="Times New Roman" w:hAnsi="inherit" w:cs="Times New Roman"/>
+          <w:sz w:val="26"/>
+          <w:szCs w:val="26"/>
+          <w:lang w:val="en-US" w:eastAsia="pt-BR"/>
+        </w:rPr>
+        <w:t>}</w:t>
+      </w:r>
+    </w:p>
+    <w:p>
+      <w:pPr>
+        <w:spacing w:after="0" w:line="264" w:lineRule="atLeast"/>
+        <w:textAlignment w:val="baseline"/>
+        <w:rPr>
+          <w:rFonts w:ascii="inherit" w:eastAsia="Times New Roman" w:hAnsi="inherit" w:cs="Times New Roman"/>
+          <w:sz w:val="26"/>
+          <w:szCs w:val="26"/>
+          <w:lang w:val="en-US" w:eastAsia="pt-BR"/>
+        </w:rPr>
+      </w:pPr>
       <w:r>
         <w:rPr>
           <w:rFonts w:ascii="inherit" w:eastAsia="Times New Roman" w:hAnsi="inherit" w:cs="Times New Roman"/>
@@ -1072,7 +1361,7 @@
           <w:szCs w:val="26"/>
           <w:lang w:val="en-US" w:eastAsia="pt-BR"/>
         </w:rPr>
-        <w:t>Cliente</w:t>
+        <w:t>Conta</w:t>
       </w:r>
       <w:proofErr w:type="spellEnd"/>
       <w:r>
@@ -1123,7 +1412,47 @@
           <w:szCs w:val="26"/>
           <w:lang w:val="en-US" w:eastAsia="pt-BR"/>
         </w:rPr>
-        <w:t xml:space="preserve">&lt;Animal&gt; animal = new </w:t>
+        <w:t xml:space="preserve"> &lt;</w:t>
+      </w:r>
+      <w:proofErr w:type="spellStart"/>
+      <w:r>
+        <w:rPr>
+          <w:rFonts w:ascii="inherit" w:eastAsia="Times New Roman" w:hAnsi="inherit" w:cs="Times New Roman"/>
+          <w:sz w:val="26"/>
+          <w:szCs w:val="26"/>
+          <w:lang w:val="en-US" w:eastAsia="pt-BR"/>
+        </w:rPr>
+        <w:t>Exame</w:t>
+      </w:r>
+      <w:proofErr w:type="spellEnd"/>
+      <w:r>
+        <w:rPr>
+          <w:rFonts w:ascii="inherit" w:eastAsia="Times New Roman" w:hAnsi="inherit" w:cs="Times New Roman"/>
+          <w:sz w:val="26"/>
+          <w:szCs w:val="26"/>
+          <w:lang w:val="en-US" w:eastAsia="pt-BR"/>
+        </w:rPr>
+        <w:t xml:space="preserve">&gt; </w:t>
+      </w:r>
+      <w:proofErr w:type="spellStart"/>
+      <w:r>
+        <w:rPr>
+          <w:rFonts w:ascii="inherit" w:eastAsia="Times New Roman" w:hAnsi="inherit" w:cs="Times New Roman"/>
+          <w:sz w:val="26"/>
+          <w:szCs w:val="26"/>
+          <w:lang w:val="en-US" w:eastAsia="pt-BR"/>
+        </w:rPr>
+        <w:t>exame</w:t>
+      </w:r>
+      <w:proofErr w:type="spellEnd"/>
+      <w:r>
+        <w:rPr>
+          <w:rFonts w:ascii="inherit" w:eastAsia="Times New Roman" w:hAnsi="inherit" w:cs="Times New Roman"/>
+          <w:sz w:val="26"/>
+          <w:szCs w:val="26"/>
+          <w:lang w:val="en-US" w:eastAsia="pt-BR"/>
+        </w:rPr>
+        <w:t xml:space="preserve"> = new </w:t>
       </w:r>
       <w:proofErr w:type="spellStart"/>
       <w:r>
@@ -1143,17 +1472,19 @@
           <w:szCs w:val="26"/>
           <w:lang w:val="en-US" w:eastAsia="pt-BR"/>
         </w:rPr>
-        <w:t>&lt;</w:t>
-      </w:r>
-      <w:r>
-        <w:rPr>
-          <w:rFonts w:ascii="inherit" w:eastAsia="Times New Roman" w:hAnsi="inherit" w:cs="Times New Roman"/>
-          <w:sz w:val="26"/>
-          <w:szCs w:val="26"/>
-          <w:lang w:val="en-US" w:eastAsia="pt-BR"/>
-        </w:rPr>
-        <w:t>Animal</w:t>
-      </w:r>
+        <w:t xml:space="preserve"> &lt;</w:t>
+      </w:r>
+      <w:proofErr w:type="spellStart"/>
+      <w:r>
+        <w:rPr>
+          <w:rFonts w:ascii="inherit" w:eastAsia="Times New Roman" w:hAnsi="inherit" w:cs="Times New Roman"/>
+          <w:sz w:val="26"/>
+          <w:szCs w:val="26"/>
+          <w:lang w:val="en-US" w:eastAsia="pt-BR"/>
+        </w:rPr>
+        <w:t>Exame</w:t>
+      </w:r>
+      <w:proofErr w:type="spellEnd"/>
       <w:r>
         <w:rPr>
           <w:rFonts w:ascii="inherit" w:eastAsia="Times New Roman" w:hAnsi="inherit" w:cs="Times New Roman"/>
@@ -1203,7 +1534,27 @@
           <w:szCs w:val="26"/>
           <w:lang w:val="en-US" w:eastAsia="pt-BR"/>
         </w:rPr>
-        <w:t>public class Animal {</w:t>
+        <w:t xml:space="preserve">public class </w:t>
+      </w:r>
+      <w:proofErr w:type="spellStart"/>
+      <w:r>
+        <w:rPr>
+          <w:rFonts w:ascii="inherit" w:eastAsia="Times New Roman" w:hAnsi="inherit" w:cs="Times New Roman"/>
+          <w:sz w:val="26"/>
+          <w:szCs w:val="26"/>
+          <w:lang w:val="en-US" w:eastAsia="pt-BR"/>
+        </w:rPr>
+        <w:t>Historico</w:t>
+      </w:r>
+      <w:proofErr w:type="spellEnd"/>
+      <w:r>
+        <w:rPr>
+          <w:rFonts w:ascii="inherit" w:eastAsia="Times New Roman" w:hAnsi="inherit" w:cs="Times New Roman"/>
+          <w:sz w:val="26"/>
+          <w:szCs w:val="26"/>
+          <w:lang w:val="en-US" w:eastAsia="pt-BR"/>
+        </w:rPr>
+        <w:t xml:space="preserve"> {</w:t>
       </w:r>
     </w:p>
     <w:p>
@@ -1244,16 +1595,47 @@
           <w:szCs w:val="26"/>
           <w:lang w:val="en-US" w:eastAsia="pt-BR"/>
         </w:rPr>
-        <w:t xml:space="preserve"> </w:t>
-      </w:r>
-      <w:r>
-        <w:rPr>
-          <w:rFonts w:ascii="inherit" w:eastAsia="Times New Roman" w:hAnsi="inherit" w:cs="Times New Roman"/>
-          <w:sz w:val="26"/>
-          <w:szCs w:val="26"/>
-          <w:lang w:val="en-US" w:eastAsia="pt-BR"/>
-        </w:rPr>
-        <w:t xml:space="preserve">&lt;Consulta&gt; consulta = new </w:t>
+        <w:t xml:space="preserve"> &lt;</w:t>
+      </w:r>
+      <w:proofErr w:type="spellStart"/>
+      <w:r>
+        <w:rPr>
+          <w:rFonts w:ascii="inherit" w:eastAsia="Times New Roman" w:hAnsi="inherit" w:cs="Times New Roman"/>
+          <w:sz w:val="26"/>
+          <w:szCs w:val="26"/>
+          <w:lang w:val="en-US" w:eastAsia="pt-BR"/>
+        </w:rPr>
+        <w:t>Exame</w:t>
+      </w:r>
+      <w:proofErr w:type="spellEnd"/>
+      <w:r>
+        <w:rPr>
+          <w:rFonts w:ascii="inherit" w:eastAsia="Times New Roman" w:hAnsi="inherit" w:cs="Times New Roman"/>
+          <w:sz w:val="26"/>
+          <w:szCs w:val="26"/>
+          <w:lang w:val="en-US" w:eastAsia="pt-BR"/>
+        </w:rPr>
+        <w:t xml:space="preserve">&gt; </w:t>
+      </w:r>
+      <w:proofErr w:type="spellStart"/>
+      <w:r>
+        <w:rPr>
+          <w:rFonts w:ascii="inherit" w:eastAsia="Times New Roman" w:hAnsi="inherit" w:cs="Times New Roman"/>
+          <w:sz w:val="26"/>
+          <w:szCs w:val="26"/>
+          <w:lang w:val="en-US" w:eastAsia="pt-BR"/>
+        </w:rPr>
+        <w:t>exame</w:t>
+      </w:r>
+      <w:proofErr w:type="spellEnd"/>
+      <w:r>
+        <w:rPr>
+          <w:rFonts w:ascii="inherit" w:eastAsia="Times New Roman" w:hAnsi="inherit" w:cs="Times New Roman"/>
+          <w:sz w:val="26"/>
+          <w:szCs w:val="26"/>
+          <w:lang w:val="en-US" w:eastAsia="pt-BR"/>
+        </w:rPr>
+        <w:t xml:space="preserve"> = new </w:t>
       </w:r>
       <w:proofErr w:type="spellStart"/>
       <w:r>
@@ -1273,26 +1655,19 @@
           <w:szCs w:val="26"/>
           <w:lang w:val="en-US" w:eastAsia="pt-BR"/>
         </w:rPr>
-        <w:t xml:space="preserve"> </w:t>
-      </w:r>
-      <w:r>
-        <w:rPr>
-          <w:rFonts w:ascii="inherit" w:eastAsia="Times New Roman" w:hAnsi="inherit" w:cs="Times New Roman"/>
-          <w:sz w:val="26"/>
-          <w:szCs w:val="26"/>
-          <w:lang w:val="en-US" w:eastAsia="pt-BR"/>
-        </w:rPr>
-        <w:t>&lt;</w:t>
-      </w:r>
-      <w:r>
-        <w:rPr>
-          <w:rFonts w:ascii="inherit" w:eastAsia="Times New Roman" w:hAnsi="inherit" w:cs="Times New Roman"/>
-          <w:sz w:val="26"/>
-          <w:szCs w:val="26"/>
-          <w:lang w:val="en-US" w:eastAsia="pt-BR"/>
-        </w:rPr>
-        <w:t>Consulta</w:t>
-      </w:r>
+        <w:t xml:space="preserve"> &lt;</w:t>
+      </w:r>
+      <w:proofErr w:type="spellStart"/>
+      <w:r>
+        <w:rPr>
+          <w:rFonts w:ascii="inherit" w:eastAsia="Times New Roman" w:hAnsi="inherit" w:cs="Times New Roman"/>
+          <w:sz w:val="26"/>
+          <w:szCs w:val="26"/>
+          <w:lang w:val="en-US" w:eastAsia="pt-BR"/>
+        </w:rPr>
+        <w:t>Exame</w:t>
+      </w:r>
+      <w:proofErr w:type="spellEnd"/>
       <w:r>
         <w:rPr>
           <w:rFonts w:ascii="inherit" w:eastAsia="Times New Roman" w:hAnsi="inherit" w:cs="Times New Roman"/>
@@ -1321,68 +1696,6 @@
           <w:szCs w:val="26"/>
           <w:lang w:val="en-US" w:eastAsia="pt-BR"/>
         </w:rPr>
-        <w:t>}</w:t>
-      </w:r>
-    </w:p>
-    <w:p>
-      <w:pPr>
-        <w:spacing w:after="0" w:line="264" w:lineRule="atLeast"/>
-        <w:textAlignment w:val="baseline"/>
-        <w:rPr>
-          <w:rFonts w:ascii="inherit" w:eastAsia="Times New Roman" w:hAnsi="inherit" w:cs="Times New Roman"/>
-          <w:sz w:val="26"/>
-          <w:szCs w:val="26"/>
-          <w:lang w:val="en-US" w:eastAsia="pt-BR"/>
-        </w:rPr>
-      </w:pPr>
-      <w:r>
-        <w:rPr>
-          <w:rFonts w:ascii="inherit" w:eastAsia="Times New Roman" w:hAnsi="inherit" w:cs="Times New Roman"/>
-          <w:sz w:val="26"/>
-          <w:szCs w:val="26"/>
-          <w:lang w:val="en-US" w:eastAsia="pt-BR"/>
-        </w:rPr>
-        <w:t xml:space="preserve">public class </w:t>
-      </w:r>
-      <w:proofErr w:type="spellStart"/>
-      <w:r>
-        <w:rPr>
-          <w:rFonts w:ascii="inherit" w:eastAsia="Times New Roman" w:hAnsi="inherit" w:cs="Times New Roman"/>
-          <w:sz w:val="26"/>
-          <w:szCs w:val="26"/>
-          <w:lang w:val="en-US" w:eastAsia="pt-BR"/>
-        </w:rPr>
-        <w:t>Conta</w:t>
-      </w:r>
-      <w:proofErr w:type="spellEnd"/>
-      <w:r>
-        <w:rPr>
-          <w:rFonts w:ascii="inherit" w:eastAsia="Times New Roman" w:hAnsi="inherit" w:cs="Times New Roman"/>
-          <w:sz w:val="26"/>
-          <w:szCs w:val="26"/>
-          <w:lang w:val="en-US" w:eastAsia="pt-BR"/>
-        </w:rPr>
-        <w:t xml:space="preserve"> {</w:t>
-      </w:r>
-    </w:p>
-    <w:p>
-      <w:pPr>
-        <w:spacing w:after="0" w:line="264" w:lineRule="atLeast"/>
-        <w:textAlignment w:val="baseline"/>
-        <w:rPr>
-          <w:rFonts w:ascii="inherit" w:eastAsia="Times New Roman" w:hAnsi="inherit" w:cs="Times New Roman"/>
-          <w:sz w:val="26"/>
-          <w:szCs w:val="26"/>
-          <w:lang w:val="en-US" w:eastAsia="pt-BR"/>
-        </w:rPr>
-      </w:pPr>
-      <w:r>
-        <w:rPr>
-          <w:rFonts w:ascii="inherit" w:eastAsia="Times New Roman" w:hAnsi="inherit" w:cs="Times New Roman"/>
-          <w:sz w:val="26"/>
-          <w:szCs w:val="26"/>
-          <w:lang w:val="en-US" w:eastAsia="pt-BR"/>
-        </w:rPr>
         <w:t xml:space="preserve">    </w:t>
       </w:r>
       <w:proofErr w:type="spellStart"/>
@@ -1403,56 +1716,7 @@
           <w:szCs w:val="26"/>
           <w:lang w:val="en-US" w:eastAsia="pt-BR"/>
         </w:rPr>
-        <w:t xml:space="preserve"> </w:t>
-      </w:r>
-      <w:r>
-        <w:rPr>
-          <w:rFonts w:ascii="inherit" w:eastAsia="Times New Roman" w:hAnsi="inherit" w:cs="Times New Roman"/>
-          <w:sz w:val="26"/>
-          <w:szCs w:val="26"/>
-          <w:lang w:val="en-US" w:eastAsia="pt-BR"/>
-        </w:rPr>
-        <w:t>&lt;</w:t>
-      </w:r>
-      <w:proofErr w:type="spellStart"/>
-      <w:r>
-        <w:rPr>
-          <w:rFonts w:ascii="inherit" w:eastAsia="Times New Roman" w:hAnsi="inherit" w:cs="Times New Roman"/>
-          <w:sz w:val="26"/>
-          <w:szCs w:val="26"/>
-          <w:lang w:val="en-US" w:eastAsia="pt-BR"/>
-        </w:rPr>
-        <w:t>Exame</w:t>
-      </w:r>
-      <w:proofErr w:type="spellEnd"/>
-      <w:r>
-        <w:rPr>
-          <w:rFonts w:ascii="inherit" w:eastAsia="Times New Roman" w:hAnsi="inherit" w:cs="Times New Roman"/>
-          <w:sz w:val="26"/>
-          <w:szCs w:val="26"/>
-          <w:lang w:val="en-US" w:eastAsia="pt-BR"/>
-        </w:rPr>
-        <w:t xml:space="preserve">&gt; </w:t>
-      </w:r>
-      <w:proofErr w:type="spellStart"/>
-      <w:r>
-        <w:rPr>
-          <w:rFonts w:ascii="inherit" w:eastAsia="Times New Roman" w:hAnsi="inherit" w:cs="Times New Roman"/>
-          <w:sz w:val="26"/>
-          <w:szCs w:val="26"/>
-          <w:lang w:val="en-US" w:eastAsia="pt-BR"/>
-        </w:rPr>
-        <w:t>exame</w:t>
-      </w:r>
-      <w:proofErr w:type="spellEnd"/>
-      <w:r>
-        <w:rPr>
-          <w:rFonts w:ascii="inherit" w:eastAsia="Times New Roman" w:hAnsi="inherit" w:cs="Times New Roman"/>
-          <w:sz w:val="26"/>
-          <w:szCs w:val="26"/>
-          <w:lang w:val="en-US" w:eastAsia="pt-BR"/>
-        </w:rPr>
-        <w:t xml:space="preserve"> = new </w:t>
+        <w:t xml:space="preserve"> &lt;Consulta&gt; consulta = new </w:t>
       </w:r>
       <w:proofErr w:type="spellStart"/>
       <w:r>
@@ -1472,316 +1736,7 @@
           <w:szCs w:val="26"/>
           <w:lang w:val="en-US" w:eastAsia="pt-BR"/>
         </w:rPr>
-        <w:t xml:space="preserve"> </w:t>
-      </w:r>
-      <w:r>
-        <w:rPr>
-          <w:rFonts w:ascii="inherit" w:eastAsia="Times New Roman" w:hAnsi="inherit" w:cs="Times New Roman"/>
-          <w:sz w:val="26"/>
-          <w:szCs w:val="26"/>
-          <w:lang w:val="en-US" w:eastAsia="pt-BR"/>
-        </w:rPr>
-        <w:t>&lt;</w:t>
-      </w:r>
-      <w:proofErr w:type="spellStart"/>
-      <w:r>
-        <w:rPr>
-          <w:rFonts w:ascii="inherit" w:eastAsia="Times New Roman" w:hAnsi="inherit" w:cs="Times New Roman"/>
-          <w:sz w:val="26"/>
-          <w:szCs w:val="26"/>
-          <w:lang w:val="en-US" w:eastAsia="pt-BR"/>
-        </w:rPr>
-        <w:t>Exame</w:t>
-      </w:r>
-      <w:proofErr w:type="spellEnd"/>
-      <w:r>
-        <w:rPr>
-          <w:rFonts w:ascii="inherit" w:eastAsia="Times New Roman" w:hAnsi="inherit" w:cs="Times New Roman"/>
-          <w:sz w:val="26"/>
-          <w:szCs w:val="26"/>
-          <w:lang w:val="en-US" w:eastAsia="pt-BR"/>
-        </w:rPr>
-        <w:t>&gt; ();</w:t>
-      </w:r>
-    </w:p>
-    <w:p>
-      <w:pPr>
-        <w:spacing w:after="0" w:line="264" w:lineRule="atLeast"/>
-        <w:textAlignment w:val="baseline"/>
-        <w:rPr>
-          <w:rFonts w:ascii="inherit" w:eastAsia="Times New Roman" w:hAnsi="inherit" w:cs="Times New Roman"/>
-          <w:sz w:val="26"/>
-          <w:szCs w:val="26"/>
-          <w:lang w:val="en-US" w:eastAsia="pt-BR"/>
-        </w:rPr>
-      </w:pPr>
-      <w:r>
-        <w:rPr>
-          <w:rFonts w:ascii="inherit" w:eastAsia="Times New Roman" w:hAnsi="inherit" w:cs="Times New Roman"/>
-          <w:sz w:val="26"/>
-          <w:szCs w:val="26"/>
-          <w:lang w:val="en-US" w:eastAsia="pt-BR"/>
-        </w:rPr>
-        <w:t>}</w:t>
-      </w:r>
-    </w:p>
-    <w:p>
-      <w:pPr>
-        <w:spacing w:after="0" w:line="264" w:lineRule="atLeast"/>
-        <w:textAlignment w:val="baseline"/>
-        <w:rPr>
-          <w:rFonts w:ascii="inherit" w:eastAsia="Times New Roman" w:hAnsi="inherit" w:cs="Times New Roman"/>
-          <w:sz w:val="26"/>
-          <w:szCs w:val="26"/>
-          <w:lang w:val="en-US" w:eastAsia="pt-BR"/>
-        </w:rPr>
-      </w:pPr>
-      <w:r>
-        <w:rPr>
-          <w:rFonts w:ascii="inherit" w:eastAsia="Times New Roman" w:hAnsi="inherit" w:cs="Times New Roman"/>
-          <w:sz w:val="26"/>
-          <w:szCs w:val="26"/>
-          <w:lang w:val="en-US" w:eastAsia="pt-BR"/>
-        </w:rPr>
-        <w:t xml:space="preserve">public class </w:t>
-      </w:r>
-      <w:proofErr w:type="spellStart"/>
-      <w:r>
-        <w:rPr>
-          <w:rFonts w:ascii="inherit" w:eastAsia="Times New Roman" w:hAnsi="inherit" w:cs="Times New Roman"/>
-          <w:sz w:val="26"/>
-          <w:szCs w:val="26"/>
-          <w:lang w:val="en-US" w:eastAsia="pt-BR"/>
-        </w:rPr>
-        <w:t>Historico</w:t>
-      </w:r>
-      <w:proofErr w:type="spellEnd"/>
-      <w:r>
-        <w:rPr>
-          <w:rFonts w:ascii="inherit" w:eastAsia="Times New Roman" w:hAnsi="inherit" w:cs="Times New Roman"/>
-          <w:sz w:val="26"/>
-          <w:szCs w:val="26"/>
-          <w:lang w:val="en-US" w:eastAsia="pt-BR"/>
-        </w:rPr>
-        <w:t xml:space="preserve"> {</w:t>
-      </w:r>
-    </w:p>
-    <w:p>
-      <w:pPr>
-        <w:spacing w:after="0" w:line="264" w:lineRule="atLeast"/>
-        <w:textAlignment w:val="baseline"/>
-        <w:rPr>
-          <w:rFonts w:ascii="inherit" w:eastAsia="Times New Roman" w:hAnsi="inherit" w:cs="Times New Roman"/>
-          <w:sz w:val="26"/>
-          <w:szCs w:val="26"/>
-          <w:lang w:val="en-US" w:eastAsia="pt-BR"/>
-        </w:rPr>
-      </w:pPr>
-      <w:r>
-        <w:rPr>
-          <w:rFonts w:ascii="inherit" w:eastAsia="Times New Roman" w:hAnsi="inherit" w:cs="Times New Roman"/>
-          <w:sz w:val="26"/>
-          <w:szCs w:val="26"/>
-          <w:lang w:val="en-US" w:eastAsia="pt-BR"/>
-        </w:rPr>
-        <w:t xml:space="preserve">    </w:t>
-      </w:r>
-      <w:proofErr w:type="spellStart"/>
-      <w:r>
-        <w:rPr>
-          <w:rFonts w:ascii="inherit" w:eastAsia="Times New Roman" w:hAnsi="inherit" w:cs="Times New Roman"/>
-          <w:sz w:val="26"/>
-          <w:szCs w:val="26"/>
-          <w:lang w:val="en-US" w:eastAsia="pt-BR"/>
-        </w:rPr>
-        <w:t>TreeSet</w:t>
-      </w:r>
-      <w:proofErr w:type="spellEnd"/>
-      <w:r>
-        <w:rPr>
-          <w:rFonts w:ascii="inherit" w:eastAsia="Times New Roman" w:hAnsi="inherit" w:cs="Times New Roman"/>
-          <w:sz w:val="26"/>
-          <w:szCs w:val="26"/>
-          <w:lang w:val="en-US" w:eastAsia="pt-BR"/>
-        </w:rPr>
-        <w:t xml:space="preserve"> </w:t>
-      </w:r>
-      <w:r>
-        <w:rPr>
-          <w:rFonts w:ascii="inherit" w:eastAsia="Times New Roman" w:hAnsi="inherit" w:cs="Times New Roman"/>
-          <w:sz w:val="26"/>
-          <w:szCs w:val="26"/>
-          <w:lang w:val="en-US" w:eastAsia="pt-BR"/>
-        </w:rPr>
-        <w:t>&lt;</w:t>
-      </w:r>
-      <w:proofErr w:type="spellStart"/>
-      <w:r>
-        <w:rPr>
-          <w:rFonts w:ascii="inherit" w:eastAsia="Times New Roman" w:hAnsi="inherit" w:cs="Times New Roman"/>
-          <w:sz w:val="26"/>
-          <w:szCs w:val="26"/>
-          <w:lang w:val="en-US" w:eastAsia="pt-BR"/>
-        </w:rPr>
-        <w:t>Exame</w:t>
-      </w:r>
-      <w:proofErr w:type="spellEnd"/>
-      <w:r>
-        <w:rPr>
-          <w:rFonts w:ascii="inherit" w:eastAsia="Times New Roman" w:hAnsi="inherit" w:cs="Times New Roman"/>
-          <w:sz w:val="26"/>
-          <w:szCs w:val="26"/>
-          <w:lang w:val="en-US" w:eastAsia="pt-BR"/>
-        </w:rPr>
-        <w:t xml:space="preserve">&gt; </w:t>
-      </w:r>
-      <w:proofErr w:type="spellStart"/>
-      <w:r>
-        <w:rPr>
-          <w:rFonts w:ascii="inherit" w:eastAsia="Times New Roman" w:hAnsi="inherit" w:cs="Times New Roman"/>
-          <w:sz w:val="26"/>
-          <w:szCs w:val="26"/>
-          <w:lang w:val="en-US" w:eastAsia="pt-BR"/>
-        </w:rPr>
-        <w:t>exame</w:t>
-      </w:r>
-      <w:proofErr w:type="spellEnd"/>
-      <w:r>
-        <w:rPr>
-          <w:rFonts w:ascii="inherit" w:eastAsia="Times New Roman" w:hAnsi="inherit" w:cs="Times New Roman"/>
-          <w:sz w:val="26"/>
-          <w:szCs w:val="26"/>
-          <w:lang w:val="en-US" w:eastAsia="pt-BR"/>
-        </w:rPr>
-        <w:t xml:space="preserve"> = new </w:t>
-      </w:r>
-      <w:proofErr w:type="spellStart"/>
-      <w:r>
-        <w:rPr>
-          <w:rFonts w:ascii="inherit" w:eastAsia="Times New Roman" w:hAnsi="inherit" w:cs="Times New Roman"/>
-          <w:sz w:val="26"/>
-          <w:szCs w:val="26"/>
-          <w:lang w:val="en-US" w:eastAsia="pt-BR"/>
-        </w:rPr>
-        <w:t>TreeSet</w:t>
-      </w:r>
-      <w:proofErr w:type="spellEnd"/>
-      <w:r>
-        <w:rPr>
-          <w:rFonts w:ascii="inherit" w:eastAsia="Times New Roman" w:hAnsi="inherit" w:cs="Times New Roman"/>
-          <w:sz w:val="26"/>
-          <w:szCs w:val="26"/>
-          <w:lang w:val="en-US" w:eastAsia="pt-BR"/>
-        </w:rPr>
-        <w:t xml:space="preserve"> </w:t>
-      </w:r>
-      <w:r>
-        <w:rPr>
-          <w:rFonts w:ascii="inherit" w:eastAsia="Times New Roman" w:hAnsi="inherit" w:cs="Times New Roman"/>
-          <w:sz w:val="26"/>
-          <w:szCs w:val="26"/>
-          <w:lang w:val="en-US" w:eastAsia="pt-BR"/>
-        </w:rPr>
-        <w:t>&lt;</w:t>
-      </w:r>
-      <w:proofErr w:type="spellStart"/>
-      <w:r>
-        <w:rPr>
-          <w:rFonts w:ascii="inherit" w:eastAsia="Times New Roman" w:hAnsi="inherit" w:cs="Times New Roman"/>
-          <w:sz w:val="26"/>
-          <w:szCs w:val="26"/>
-          <w:lang w:val="en-US" w:eastAsia="pt-BR"/>
-        </w:rPr>
-        <w:t>Exame</w:t>
-      </w:r>
-      <w:proofErr w:type="spellEnd"/>
-      <w:r>
-        <w:rPr>
-          <w:rFonts w:ascii="inherit" w:eastAsia="Times New Roman" w:hAnsi="inherit" w:cs="Times New Roman"/>
-          <w:sz w:val="26"/>
-          <w:szCs w:val="26"/>
-          <w:lang w:val="en-US" w:eastAsia="pt-BR"/>
-        </w:rPr>
-        <w:t>&gt; ();</w:t>
-      </w:r>
-    </w:p>
-    <w:p>
-      <w:pPr>
-        <w:spacing w:after="0" w:line="264" w:lineRule="atLeast"/>
-        <w:textAlignment w:val="baseline"/>
-        <w:rPr>
-          <w:rFonts w:ascii="inherit" w:eastAsia="Times New Roman" w:hAnsi="inherit" w:cs="Times New Roman"/>
-          <w:sz w:val="26"/>
-          <w:szCs w:val="26"/>
-          <w:lang w:val="en-US" w:eastAsia="pt-BR"/>
-        </w:rPr>
-      </w:pPr>
-      <w:r>
-        <w:rPr>
-          <w:rFonts w:ascii="inherit" w:eastAsia="Times New Roman" w:hAnsi="inherit" w:cs="Times New Roman"/>
-          <w:sz w:val="26"/>
-          <w:szCs w:val="26"/>
-          <w:lang w:val="en-US" w:eastAsia="pt-BR"/>
-        </w:rPr>
-        <w:t xml:space="preserve">    </w:t>
-      </w:r>
-      <w:proofErr w:type="spellStart"/>
-      <w:r>
-        <w:rPr>
-          <w:rFonts w:ascii="inherit" w:eastAsia="Times New Roman" w:hAnsi="inherit" w:cs="Times New Roman"/>
-          <w:sz w:val="26"/>
-          <w:szCs w:val="26"/>
-          <w:lang w:val="en-US" w:eastAsia="pt-BR"/>
-        </w:rPr>
-        <w:t>TreeSet</w:t>
-      </w:r>
-      <w:proofErr w:type="spellEnd"/>
-      <w:r>
-        <w:rPr>
-          <w:rFonts w:ascii="inherit" w:eastAsia="Times New Roman" w:hAnsi="inherit" w:cs="Times New Roman"/>
-          <w:sz w:val="26"/>
-          <w:szCs w:val="26"/>
-          <w:lang w:val="en-US" w:eastAsia="pt-BR"/>
-        </w:rPr>
-        <w:t xml:space="preserve"> </w:t>
-      </w:r>
-      <w:r>
-        <w:rPr>
-          <w:rFonts w:ascii="inherit" w:eastAsia="Times New Roman" w:hAnsi="inherit" w:cs="Times New Roman"/>
-          <w:sz w:val="26"/>
-          <w:szCs w:val="26"/>
-          <w:lang w:val="en-US" w:eastAsia="pt-BR"/>
-        </w:rPr>
-        <w:t xml:space="preserve">&lt;Consulta&gt; consulta = new </w:t>
-      </w:r>
-      <w:proofErr w:type="spellStart"/>
-      <w:r>
-        <w:rPr>
-          <w:rFonts w:ascii="inherit" w:eastAsia="Times New Roman" w:hAnsi="inherit" w:cs="Times New Roman"/>
-          <w:sz w:val="26"/>
-          <w:szCs w:val="26"/>
-          <w:lang w:val="en-US" w:eastAsia="pt-BR"/>
-        </w:rPr>
-        <w:t>TreeSet</w:t>
-      </w:r>
-      <w:proofErr w:type="spellEnd"/>
-      <w:r>
-        <w:rPr>
-          <w:rFonts w:ascii="inherit" w:eastAsia="Times New Roman" w:hAnsi="inherit" w:cs="Times New Roman"/>
-          <w:sz w:val="26"/>
-          <w:szCs w:val="26"/>
-          <w:lang w:val="en-US" w:eastAsia="pt-BR"/>
-        </w:rPr>
-        <w:t xml:space="preserve"> </w:t>
-      </w:r>
-      <w:r>
-        <w:rPr>
-          <w:rFonts w:ascii="inherit" w:eastAsia="Times New Roman" w:hAnsi="inherit" w:cs="Times New Roman"/>
-          <w:sz w:val="26"/>
-          <w:szCs w:val="26"/>
-          <w:lang w:val="en-US" w:eastAsia="pt-BR"/>
-        </w:rPr>
-        <w:t>&lt;</w:t>
+        <w:t xml:space="preserve"> &lt;</w:t>
       </w:r>
       <w:r>
         <w:rPr>
@@ -1954,18 +1909,15 @@
         </w:rPr>
         <w:t xml:space="preserve"> desconto</w:t>
       </w:r>
-    </w:p>
-    <w:p>
-      <w:pPr>
-        <w:spacing w:after="0" w:line="264" w:lineRule="atLeast"/>
-        <w:textAlignment w:val="baseline"/>
-        <w:rPr>
-          <w:rFonts w:ascii="inherit" w:eastAsia="Times New Roman" w:hAnsi="inherit" w:cs="Times New Roman"/>
-          <w:sz w:val="26"/>
-          <w:szCs w:val="26"/>
-          <w:lang w:eastAsia="pt-BR"/>
-        </w:rPr>
-      </w:pPr>
+      <w:r>
+        <w:rPr>
+          <w:rFonts w:ascii="inherit" w:eastAsia="Times New Roman" w:hAnsi="inherit" w:cs="Times New Roman"/>
+          <w:sz w:val="26"/>
+          <w:szCs w:val="26"/>
+          <w:lang w:eastAsia="pt-BR"/>
+        </w:rPr>
+        <w:t xml:space="preserve"> </w:t>
+      </w:r>
       <w:r>
         <w:rPr>
           <w:rFonts w:ascii="inherit" w:eastAsia="Times New Roman" w:hAnsi="inherit" w:cs="Times New Roman"/>
@@ -2212,6 +2164,270 @@
         <w:t xml:space="preserve"> </w:t>
       </w:r>
       <w:proofErr w:type="spellStart"/>
+      <w:r>
+        <w:rPr>
+          <w:rFonts w:ascii="inherit" w:eastAsia="Times New Roman" w:hAnsi="inherit" w:cs="Times New Roman"/>
+          <w:sz w:val="26"/>
+          <w:szCs w:val="26"/>
+          <w:lang w:eastAsia="pt-BR"/>
+        </w:rPr>
+        <w:t>acrescimoHorario</w:t>
+      </w:r>
+      <w:proofErr w:type="spellEnd"/>
+      <w:r>
+        <w:rPr>
+          <w:rFonts w:ascii="inherit" w:eastAsia="Times New Roman" w:hAnsi="inherit" w:cs="Times New Roman"/>
+          <w:sz w:val="26"/>
+          <w:szCs w:val="26"/>
+          <w:lang w:eastAsia="pt-BR"/>
+        </w:rPr>
+        <w:t xml:space="preserve"> </w:t>
+      </w:r>
+      <w:r>
+        <w:rPr>
+          <w:rFonts w:ascii="inherit" w:eastAsia="Times New Roman" w:hAnsi="inherit" w:cs="Times New Roman"/>
+          <w:sz w:val="26"/>
+          <w:szCs w:val="26"/>
+          <w:lang w:eastAsia="pt-BR"/>
+        </w:rPr>
+        <w:t>{</w:t>
+      </w:r>
+    </w:p>
+    <w:p>
+      <w:pPr>
+        <w:spacing w:after="0" w:line="264" w:lineRule="atLeast"/>
+        <w:textAlignment w:val="baseline"/>
+        <w:rPr>
+          <w:rFonts w:ascii="inherit" w:eastAsia="Times New Roman" w:hAnsi="inherit" w:cs="Times New Roman"/>
+          <w:sz w:val="26"/>
+          <w:szCs w:val="26"/>
+          <w:lang w:eastAsia="pt-BR"/>
+        </w:rPr>
+      </w:pPr>
+      <w:r>
+        <w:rPr>
+          <w:rFonts w:ascii="inherit" w:eastAsia="Times New Roman" w:hAnsi="inherit" w:cs="Times New Roman"/>
+          <w:sz w:val="26"/>
+          <w:szCs w:val="26"/>
+          <w:lang w:eastAsia="pt-BR"/>
+        </w:rPr>
+        <w:t xml:space="preserve">    </w:t>
+      </w:r>
+      <w:proofErr w:type="spellStart"/>
+      <w:r>
+        <w:rPr>
+          <w:rFonts w:ascii="inherit" w:eastAsia="Times New Roman" w:hAnsi="inherit" w:cs="Times New Roman"/>
+          <w:sz w:val="26"/>
+          <w:szCs w:val="26"/>
+          <w:lang w:eastAsia="pt-BR"/>
+        </w:rPr>
+        <w:t>public</w:t>
+      </w:r>
+      <w:proofErr w:type="spellEnd"/>
+      <w:r>
+        <w:rPr>
+          <w:rFonts w:ascii="inherit" w:eastAsia="Times New Roman" w:hAnsi="inherit" w:cs="Times New Roman"/>
+          <w:sz w:val="26"/>
+          <w:szCs w:val="26"/>
+          <w:lang w:eastAsia="pt-BR"/>
+        </w:rPr>
+        <w:t>:</w:t>
+      </w:r>
+    </w:p>
+    <w:p>
+      <w:pPr>
+        <w:spacing w:after="0" w:line="264" w:lineRule="atLeast"/>
+        <w:textAlignment w:val="baseline"/>
+        <w:rPr>
+          <w:rFonts w:ascii="inherit" w:eastAsia="Times New Roman" w:hAnsi="inherit" w:cs="Times New Roman"/>
+          <w:sz w:val="26"/>
+          <w:szCs w:val="26"/>
+          <w:lang w:eastAsia="pt-BR"/>
+        </w:rPr>
+      </w:pPr>
+      <w:r>
+        <w:rPr>
+          <w:rFonts w:ascii="inherit" w:eastAsia="Times New Roman" w:hAnsi="inherit" w:cs="Times New Roman"/>
+          <w:sz w:val="26"/>
+          <w:szCs w:val="26"/>
+          <w:lang w:eastAsia="pt-BR"/>
+        </w:rPr>
+        <w:t xml:space="preserve">    </w:t>
+      </w:r>
+      <w:proofErr w:type="spellStart"/>
+      <w:r>
+        <w:rPr>
+          <w:rFonts w:ascii="inherit" w:eastAsia="Times New Roman" w:hAnsi="inherit" w:cs="Times New Roman"/>
+          <w:sz w:val="26"/>
+          <w:szCs w:val="26"/>
+          <w:lang w:eastAsia="pt-BR"/>
+        </w:rPr>
+        <w:t>double</w:t>
+      </w:r>
+      <w:proofErr w:type="spellEnd"/>
+      <w:r>
+        <w:rPr>
+          <w:rFonts w:ascii="inherit" w:eastAsia="Times New Roman" w:hAnsi="inherit" w:cs="Times New Roman"/>
+          <w:sz w:val="26"/>
+          <w:szCs w:val="26"/>
+          <w:lang w:eastAsia="pt-BR"/>
+        </w:rPr>
+        <w:t xml:space="preserve"> </w:t>
+      </w:r>
+      <w:proofErr w:type="spellStart"/>
+      <w:r>
+        <w:rPr>
+          <w:rFonts w:ascii="inherit" w:eastAsia="Times New Roman" w:hAnsi="inherit" w:cs="Times New Roman"/>
+          <w:sz w:val="26"/>
+          <w:szCs w:val="26"/>
+          <w:lang w:eastAsia="pt-BR"/>
+        </w:rPr>
+        <w:t>valorAcrescimo</w:t>
+      </w:r>
+      <w:proofErr w:type="spellEnd"/>
+      <w:r>
+        <w:rPr>
+          <w:rFonts w:ascii="inherit" w:eastAsia="Times New Roman" w:hAnsi="inherit" w:cs="Times New Roman"/>
+          <w:sz w:val="26"/>
+          <w:szCs w:val="26"/>
+          <w:lang w:eastAsia="pt-BR"/>
+        </w:rPr>
+        <w:t>;</w:t>
+      </w:r>
+    </w:p>
+    <w:p>
+      <w:pPr>
+        <w:spacing w:after="0" w:line="264" w:lineRule="atLeast"/>
+        <w:textAlignment w:val="baseline"/>
+        <w:rPr>
+          <w:rFonts w:ascii="inherit" w:eastAsia="Times New Roman" w:hAnsi="inherit" w:cs="Times New Roman"/>
+          <w:sz w:val="26"/>
+          <w:szCs w:val="26"/>
+          <w:lang w:eastAsia="pt-BR"/>
+        </w:rPr>
+      </w:pPr>
+      <w:r>
+        <w:rPr>
+          <w:rFonts w:ascii="inherit" w:eastAsia="Times New Roman" w:hAnsi="inherit" w:cs="Times New Roman"/>
+          <w:sz w:val="26"/>
+          <w:szCs w:val="26"/>
+          <w:lang w:eastAsia="pt-BR"/>
+        </w:rPr>
+        <w:t xml:space="preserve">    </w:t>
+      </w:r>
+      <w:proofErr w:type="spellStart"/>
+      <w:r>
+        <w:rPr>
+          <w:rFonts w:ascii="inherit" w:eastAsia="Times New Roman" w:hAnsi="inherit" w:cs="Times New Roman"/>
+          <w:sz w:val="26"/>
+          <w:szCs w:val="26"/>
+          <w:lang w:eastAsia="pt-BR"/>
+        </w:rPr>
+        <w:t>double</w:t>
+      </w:r>
+      <w:proofErr w:type="spellEnd"/>
+      <w:r>
+        <w:rPr>
+          <w:rFonts w:ascii="inherit" w:eastAsia="Times New Roman" w:hAnsi="inherit" w:cs="Times New Roman"/>
+          <w:sz w:val="26"/>
+          <w:szCs w:val="26"/>
+          <w:lang w:eastAsia="pt-BR"/>
+        </w:rPr>
+        <w:t xml:space="preserve"> </w:t>
+      </w:r>
+      <w:proofErr w:type="spellStart"/>
+      <w:r>
+        <w:rPr>
+          <w:rFonts w:ascii="inherit" w:eastAsia="Times New Roman" w:hAnsi="inherit" w:cs="Times New Roman"/>
+          <w:sz w:val="26"/>
+          <w:szCs w:val="26"/>
+          <w:lang w:eastAsia="pt-BR"/>
+        </w:rPr>
+        <w:t>AcrescimoHorario</w:t>
+      </w:r>
+      <w:proofErr w:type="spellEnd"/>
+      <w:r>
+        <w:rPr>
+          <w:rFonts w:ascii="inherit" w:eastAsia="Times New Roman" w:hAnsi="inherit" w:cs="Times New Roman"/>
+          <w:sz w:val="26"/>
+          <w:szCs w:val="26"/>
+          <w:lang w:eastAsia="pt-BR"/>
+        </w:rPr>
+        <w:t>(</w:t>
+      </w:r>
+      <w:proofErr w:type="spellStart"/>
+      <w:r>
+        <w:rPr>
+          <w:rFonts w:ascii="inherit" w:eastAsia="Times New Roman" w:hAnsi="inherit" w:cs="Times New Roman"/>
+          <w:sz w:val="26"/>
+          <w:szCs w:val="26"/>
+          <w:lang w:eastAsia="pt-BR"/>
+        </w:rPr>
+        <w:t>double</w:t>
+      </w:r>
+      <w:proofErr w:type="spellEnd"/>
+      <w:r>
+        <w:rPr>
+          <w:rFonts w:ascii="inherit" w:eastAsia="Times New Roman" w:hAnsi="inherit" w:cs="Times New Roman"/>
+          <w:sz w:val="26"/>
+          <w:szCs w:val="26"/>
+          <w:lang w:eastAsia="pt-BR"/>
+        </w:rPr>
+        <w:t>);</w:t>
+      </w:r>
+    </w:p>
+    <w:p>
+      <w:pPr>
+        <w:spacing w:after="0" w:line="264" w:lineRule="atLeast"/>
+        <w:textAlignment w:val="baseline"/>
+        <w:rPr>
+          <w:rFonts w:ascii="inherit" w:eastAsia="Times New Roman" w:hAnsi="inherit" w:cs="Times New Roman"/>
+          <w:sz w:val="26"/>
+          <w:szCs w:val="26"/>
+          <w:lang w:eastAsia="pt-BR"/>
+        </w:rPr>
+      </w:pPr>
+      <w:r>
+        <w:rPr>
+          <w:rFonts w:ascii="inherit" w:eastAsia="Times New Roman" w:hAnsi="inherit" w:cs="Times New Roman"/>
+          <w:sz w:val="26"/>
+          <w:szCs w:val="26"/>
+          <w:lang w:eastAsia="pt-BR"/>
+        </w:rPr>
+        <w:t>};</w:t>
+      </w:r>
+    </w:p>
+    <w:p>
+      <w:pPr>
+        <w:spacing w:after="0" w:line="264" w:lineRule="atLeast"/>
+        <w:textAlignment w:val="baseline"/>
+        <w:rPr>
+          <w:rFonts w:ascii="inherit" w:eastAsia="Times New Roman" w:hAnsi="inherit" w:cs="Times New Roman"/>
+          <w:sz w:val="26"/>
+          <w:szCs w:val="26"/>
+          <w:lang w:eastAsia="pt-BR"/>
+        </w:rPr>
+      </w:pPr>
+      <w:proofErr w:type="spellStart"/>
+      <w:r>
+        <w:rPr>
+          <w:rFonts w:ascii="inherit" w:eastAsia="Times New Roman" w:hAnsi="inherit" w:cs="Times New Roman"/>
+          <w:sz w:val="26"/>
+          <w:szCs w:val="26"/>
+          <w:lang w:eastAsia="pt-BR"/>
+        </w:rPr>
+        <w:t>class</w:t>
+      </w:r>
+      <w:proofErr w:type="spellEnd"/>
+      <w:r>
+        <w:rPr>
+          <w:rFonts w:ascii="inherit" w:eastAsia="Times New Roman" w:hAnsi="inherit" w:cs="Times New Roman"/>
+          <w:sz w:val="26"/>
+          <w:szCs w:val="26"/>
+          <w:lang w:eastAsia="pt-BR"/>
+        </w:rPr>
+        <w:t xml:space="preserve"> </w:t>
+      </w:r>
       <w:proofErr w:type="gramStart"/>
       <w:r>
         <w:rPr>
@@ -2220,6 +2436,66 @@
           <w:szCs w:val="26"/>
           <w:lang w:eastAsia="pt-BR"/>
         </w:rPr>
+        <w:t>conta :</w:t>
+      </w:r>
+      <w:proofErr w:type="gramEnd"/>
+      <w:r>
+        <w:rPr>
+          <w:rFonts w:ascii="inherit" w:eastAsia="Times New Roman" w:hAnsi="inherit" w:cs="Times New Roman"/>
+          <w:sz w:val="26"/>
+          <w:szCs w:val="26"/>
+          <w:lang w:eastAsia="pt-BR"/>
+        </w:rPr>
+        <w:t xml:space="preserve"> </w:t>
+      </w:r>
+      <w:proofErr w:type="spellStart"/>
+      <w:r>
+        <w:rPr>
+          <w:rFonts w:ascii="inherit" w:eastAsia="Times New Roman" w:hAnsi="inherit" w:cs="Times New Roman"/>
+          <w:sz w:val="26"/>
+          <w:szCs w:val="26"/>
+          <w:lang w:eastAsia="pt-BR"/>
+        </w:rPr>
+        <w:t>public</w:t>
+      </w:r>
+      <w:proofErr w:type="spellEnd"/>
+      <w:r>
+        <w:rPr>
+          <w:rFonts w:ascii="inherit" w:eastAsia="Times New Roman" w:hAnsi="inherit" w:cs="Times New Roman"/>
+          <w:sz w:val="26"/>
+          <w:szCs w:val="26"/>
+          <w:lang w:eastAsia="pt-BR"/>
+        </w:rPr>
+        <w:t xml:space="preserve"> desconto, </w:t>
+      </w:r>
+      <w:proofErr w:type="spellStart"/>
+      <w:r>
+        <w:rPr>
+          <w:rFonts w:ascii="inherit" w:eastAsia="Times New Roman" w:hAnsi="inherit" w:cs="Times New Roman"/>
+          <w:sz w:val="26"/>
+          <w:szCs w:val="26"/>
+          <w:lang w:eastAsia="pt-BR"/>
+        </w:rPr>
+        <w:t>public</w:t>
+      </w:r>
+      <w:proofErr w:type="spellEnd"/>
+      <w:r>
+        <w:rPr>
+          <w:rFonts w:ascii="inherit" w:eastAsia="Times New Roman" w:hAnsi="inherit" w:cs="Times New Roman"/>
+          <w:sz w:val="26"/>
+          <w:szCs w:val="26"/>
+          <w:lang w:eastAsia="pt-BR"/>
+        </w:rPr>
+        <w:t xml:space="preserve"> </w:t>
+      </w:r>
+      <w:proofErr w:type="spellStart"/>
+      <w:r>
+        <w:rPr>
+          <w:rFonts w:ascii="inherit" w:eastAsia="Times New Roman" w:hAnsi="inherit" w:cs="Times New Roman"/>
+          <w:sz w:val="26"/>
+          <w:szCs w:val="26"/>
+          <w:lang w:eastAsia="pt-BR"/>
+        </w:rPr>
         <w:t>acrescimoHorario</w:t>
       </w:r>
       <w:proofErr w:type="spellEnd"/>
@@ -2232,1044 +2508,832 @@
         </w:rPr>
         <w:t>{</w:t>
       </w:r>
+    </w:p>
+    <w:p>
+      <w:pPr>
+        <w:spacing w:after="0" w:line="264" w:lineRule="atLeast"/>
+        <w:textAlignment w:val="baseline"/>
+        <w:rPr>
+          <w:rFonts w:ascii="inherit" w:eastAsia="Times New Roman" w:hAnsi="inherit" w:cs="Times New Roman"/>
+          <w:sz w:val="26"/>
+          <w:szCs w:val="26"/>
+          <w:lang w:eastAsia="pt-BR"/>
+        </w:rPr>
+      </w:pPr>
+      <w:r>
+        <w:rPr>
+          <w:rFonts w:ascii="inherit" w:eastAsia="Times New Roman" w:hAnsi="inherit" w:cs="Times New Roman"/>
+          <w:sz w:val="26"/>
+          <w:szCs w:val="26"/>
+          <w:lang w:eastAsia="pt-BR"/>
+        </w:rPr>
+        <w:t xml:space="preserve">    </w:t>
+      </w:r>
+      <w:proofErr w:type="spellStart"/>
+      <w:r>
+        <w:rPr>
+          <w:rFonts w:ascii="inherit" w:eastAsia="Times New Roman" w:hAnsi="inherit" w:cs="Times New Roman"/>
+          <w:sz w:val="26"/>
+          <w:szCs w:val="26"/>
+          <w:lang w:eastAsia="pt-BR"/>
+        </w:rPr>
+        <w:t>double</w:t>
+      </w:r>
+      <w:proofErr w:type="spellEnd"/>
+      <w:r>
+        <w:rPr>
+          <w:rFonts w:ascii="inherit" w:eastAsia="Times New Roman" w:hAnsi="inherit" w:cs="Times New Roman"/>
+          <w:sz w:val="26"/>
+          <w:szCs w:val="26"/>
+          <w:lang w:eastAsia="pt-BR"/>
+        </w:rPr>
+        <w:t xml:space="preserve"> </w:t>
+      </w:r>
+      <w:proofErr w:type="spellStart"/>
+      <w:r>
+        <w:rPr>
+          <w:rFonts w:ascii="inherit" w:eastAsia="Times New Roman" w:hAnsi="inherit" w:cs="Times New Roman"/>
+          <w:sz w:val="26"/>
+          <w:szCs w:val="26"/>
+          <w:lang w:eastAsia="pt-BR"/>
+        </w:rPr>
+        <w:t>gerarDesconto</w:t>
+      </w:r>
+      <w:proofErr w:type="spellEnd"/>
+      <w:r>
+        <w:rPr>
+          <w:rFonts w:ascii="inherit" w:eastAsia="Times New Roman" w:hAnsi="inherit" w:cs="Times New Roman"/>
+          <w:sz w:val="26"/>
+          <w:szCs w:val="26"/>
+          <w:lang w:eastAsia="pt-BR"/>
+        </w:rPr>
+        <w:t>(</w:t>
+      </w:r>
+      <w:proofErr w:type="spellStart"/>
+      <w:r>
+        <w:rPr>
+          <w:rFonts w:ascii="inherit" w:eastAsia="Times New Roman" w:hAnsi="inherit" w:cs="Times New Roman"/>
+          <w:sz w:val="26"/>
+          <w:szCs w:val="26"/>
+          <w:lang w:eastAsia="pt-BR"/>
+        </w:rPr>
+        <w:t>double</w:t>
+      </w:r>
+      <w:proofErr w:type="spellEnd"/>
+      <w:r>
+        <w:rPr>
+          <w:rFonts w:ascii="inherit" w:eastAsia="Times New Roman" w:hAnsi="inherit" w:cs="Times New Roman"/>
+          <w:sz w:val="26"/>
+          <w:szCs w:val="26"/>
+          <w:lang w:eastAsia="pt-BR"/>
+        </w:rPr>
+        <w:t>);</w:t>
+      </w:r>
+    </w:p>
+    <w:p>
+      <w:pPr>
+        <w:spacing w:after="0" w:line="264" w:lineRule="atLeast"/>
+        <w:textAlignment w:val="baseline"/>
+        <w:rPr>
+          <w:rFonts w:ascii="inherit" w:eastAsia="Times New Roman" w:hAnsi="inherit" w:cs="Times New Roman"/>
+          <w:sz w:val="26"/>
+          <w:szCs w:val="26"/>
+          <w:lang w:eastAsia="pt-BR"/>
+        </w:rPr>
+      </w:pPr>
+      <w:r>
+        <w:rPr>
+          <w:rFonts w:ascii="inherit" w:eastAsia="Times New Roman" w:hAnsi="inherit" w:cs="Times New Roman"/>
+          <w:sz w:val="26"/>
+          <w:szCs w:val="26"/>
+          <w:lang w:eastAsia="pt-BR"/>
+        </w:rPr>
+        <w:t xml:space="preserve">    </w:t>
+      </w:r>
+      <w:proofErr w:type="spellStart"/>
+      <w:r>
+        <w:rPr>
+          <w:rFonts w:ascii="inherit" w:eastAsia="Times New Roman" w:hAnsi="inherit" w:cs="Times New Roman"/>
+          <w:sz w:val="26"/>
+          <w:szCs w:val="26"/>
+          <w:lang w:eastAsia="pt-BR"/>
+        </w:rPr>
+        <w:t>double</w:t>
+      </w:r>
+      <w:proofErr w:type="spellEnd"/>
+      <w:r>
+        <w:rPr>
+          <w:rFonts w:ascii="inherit" w:eastAsia="Times New Roman" w:hAnsi="inherit" w:cs="Times New Roman"/>
+          <w:sz w:val="26"/>
+          <w:szCs w:val="26"/>
+          <w:lang w:eastAsia="pt-BR"/>
+        </w:rPr>
+        <w:t xml:space="preserve"> </w:t>
+      </w:r>
+      <w:proofErr w:type="spellStart"/>
+      <w:r>
+        <w:rPr>
+          <w:rFonts w:ascii="inherit" w:eastAsia="Times New Roman" w:hAnsi="inherit" w:cs="Times New Roman"/>
+          <w:sz w:val="26"/>
+          <w:szCs w:val="26"/>
+          <w:lang w:eastAsia="pt-BR"/>
+        </w:rPr>
+        <w:t>AcrescimoHorario</w:t>
+      </w:r>
+      <w:proofErr w:type="spellEnd"/>
+      <w:r>
+        <w:rPr>
+          <w:rFonts w:ascii="inherit" w:eastAsia="Times New Roman" w:hAnsi="inherit" w:cs="Times New Roman"/>
+          <w:sz w:val="26"/>
+          <w:szCs w:val="26"/>
+          <w:lang w:eastAsia="pt-BR"/>
+        </w:rPr>
+        <w:t>(</w:t>
+      </w:r>
+      <w:proofErr w:type="spellStart"/>
+      <w:r>
+        <w:rPr>
+          <w:rFonts w:ascii="inherit" w:eastAsia="Times New Roman" w:hAnsi="inherit" w:cs="Times New Roman"/>
+          <w:sz w:val="26"/>
+          <w:szCs w:val="26"/>
+          <w:lang w:eastAsia="pt-BR"/>
+        </w:rPr>
+        <w:t>double</w:t>
+      </w:r>
+      <w:proofErr w:type="spellEnd"/>
+      <w:r>
+        <w:rPr>
+          <w:rFonts w:ascii="inherit" w:eastAsia="Times New Roman" w:hAnsi="inherit" w:cs="Times New Roman"/>
+          <w:sz w:val="26"/>
+          <w:szCs w:val="26"/>
+          <w:lang w:eastAsia="pt-BR"/>
+        </w:rPr>
+        <w:t>);</w:t>
+      </w:r>
+    </w:p>
+    <w:p>
+      <w:pPr>
+        <w:spacing w:after="0" w:line="264" w:lineRule="atLeast"/>
+        <w:textAlignment w:val="baseline"/>
+        <w:rPr>
+          <w:rFonts w:ascii="inherit" w:eastAsia="Times New Roman" w:hAnsi="inherit" w:cs="Times New Roman"/>
+          <w:sz w:val="26"/>
+          <w:szCs w:val="26"/>
+          <w:lang w:eastAsia="pt-BR"/>
+        </w:rPr>
+      </w:pPr>
+      <w:r>
+        <w:rPr>
+          <w:rFonts w:ascii="inherit" w:eastAsia="Times New Roman" w:hAnsi="inherit" w:cs="Times New Roman"/>
+          <w:sz w:val="26"/>
+          <w:szCs w:val="26"/>
+          <w:lang w:eastAsia="pt-BR"/>
+        </w:rPr>
+        <w:t>}</w:t>
+      </w:r>
+      <w:r>
+        <w:rPr>
+          <w:rFonts w:ascii="inherit" w:eastAsia="Times New Roman" w:hAnsi="inherit" w:cs="Times New Roman"/>
+          <w:sz w:val="26"/>
+          <w:szCs w:val="26"/>
+          <w:lang w:eastAsia="pt-BR"/>
+        </w:rPr>
+        <w:t>;</w:t>
+      </w:r>
+    </w:p>
+    <w:p>
+      <w:pPr>
+        <w:spacing w:after="0" w:line="264" w:lineRule="atLeast"/>
+        <w:textAlignment w:val="baseline"/>
+        <w:rPr>
+          <w:rFonts w:ascii="inherit" w:eastAsia="Times New Roman" w:hAnsi="inherit" w:cs="Times New Roman"/>
+          <w:sz w:val="26"/>
+          <w:szCs w:val="26"/>
+          <w:lang w:eastAsia="pt-BR"/>
+        </w:rPr>
+      </w:pPr>
+    </w:p>
+    <w:p>
+      <w:pPr>
+        <w:spacing w:after="0" w:line="264" w:lineRule="atLeast"/>
+        <w:textAlignment w:val="baseline"/>
+        <w:rPr>
+          <w:rFonts w:ascii="inherit" w:eastAsia="Times New Roman" w:hAnsi="inherit" w:cs="Times New Roman"/>
+          <w:sz w:val="26"/>
+          <w:szCs w:val="26"/>
+          <w:lang w:eastAsia="pt-BR"/>
+        </w:rPr>
+      </w:pPr>
+      <w:r>
+        <w:rPr>
+          <w:rFonts w:ascii="inherit" w:eastAsia="Times New Roman" w:hAnsi="inherit" w:cs="Times New Roman"/>
+          <w:sz w:val="26"/>
+          <w:szCs w:val="26"/>
+          <w:lang w:eastAsia="pt-BR"/>
+        </w:rPr>
+        <w:t>18</w:t>
+      </w:r>
+      <w:r>
+        <w:rPr>
+          <w:rFonts w:ascii="inherit" w:eastAsia="Times New Roman" w:hAnsi="inherit" w:cs="Times New Roman"/>
+          <w:sz w:val="26"/>
+          <w:szCs w:val="26"/>
+          <w:lang w:eastAsia="pt-BR"/>
+        </w:rPr>
+        <w:t xml:space="preserve"> </w:t>
+      </w:r>
+      <w:r>
+        <w:rPr>
+          <w:rFonts w:ascii="inherit" w:eastAsia="Times New Roman" w:hAnsi="inherit" w:cs="Times New Roman"/>
+          <w:sz w:val="26"/>
+          <w:szCs w:val="26"/>
+          <w:lang w:eastAsia="pt-BR"/>
+        </w:rPr>
+        <w:t xml:space="preserve">- </w:t>
+      </w:r>
+      <w:r>
+        <w:rPr>
+          <w:rFonts w:ascii="inherit" w:eastAsia="Times New Roman" w:hAnsi="inherit" w:cs="Times New Roman"/>
+          <w:sz w:val="26"/>
+          <w:szCs w:val="26"/>
+          <w:lang w:eastAsia="pt-BR"/>
+        </w:rPr>
+        <w:t xml:space="preserve"> As interfaces distintas consistem </w:t>
+      </w:r>
+      <w:r>
+        <w:rPr>
+          <w:rFonts w:ascii="inherit" w:eastAsia="Times New Roman" w:hAnsi="inherit" w:cs="Times New Roman"/>
+          <w:sz w:val="26"/>
+          <w:szCs w:val="26"/>
+          <w:lang w:eastAsia="pt-BR"/>
+        </w:rPr>
+        <w:t>em</w:t>
+      </w:r>
+      <w:r>
+        <w:rPr>
+          <w:rFonts w:ascii="inherit" w:eastAsia="Times New Roman" w:hAnsi="inherit" w:cs="Times New Roman"/>
+          <w:sz w:val="26"/>
+          <w:szCs w:val="26"/>
+          <w:lang w:eastAsia="pt-BR"/>
+        </w:rPr>
+        <w:t xml:space="preserve"> </w:t>
+      </w:r>
+      <w:r>
+        <w:rPr>
+          <w:rFonts w:ascii="inherit" w:eastAsia="Times New Roman" w:hAnsi="inherit" w:cs="Times New Roman"/>
+          <w:sz w:val="26"/>
+          <w:szCs w:val="26"/>
+          <w:lang w:eastAsia="pt-BR"/>
+        </w:rPr>
+        <w:t>métodos</w:t>
+      </w:r>
+      <w:r>
+        <w:rPr>
+          <w:rFonts w:ascii="inherit" w:eastAsia="Times New Roman" w:hAnsi="inherit" w:cs="Times New Roman"/>
+          <w:sz w:val="26"/>
+          <w:szCs w:val="26"/>
+          <w:lang w:eastAsia="pt-BR"/>
+        </w:rPr>
+        <w:t xml:space="preserve"> que serão utilizados pela a classe conta, sendo assim serão feitas duas realizações para assim a classe conta implementar o </w:t>
+      </w:r>
+      <w:r>
+        <w:rPr>
+          <w:rFonts w:ascii="inherit" w:eastAsia="Times New Roman" w:hAnsi="inherit" w:cs="Times New Roman"/>
+          <w:sz w:val="26"/>
+          <w:szCs w:val="26"/>
+          <w:lang w:eastAsia="pt-BR"/>
+        </w:rPr>
+        <w:t>método</w:t>
+      </w:r>
+      <w:r>
+        <w:rPr>
+          <w:rFonts w:ascii="inherit" w:eastAsia="Times New Roman" w:hAnsi="inherit" w:cs="Times New Roman"/>
+          <w:sz w:val="26"/>
+          <w:szCs w:val="26"/>
+          <w:lang w:eastAsia="pt-BR"/>
+        </w:rPr>
+        <w:t xml:space="preserve"> concreto.</w:t>
+      </w:r>
+    </w:p>
+    <w:p>
+      <w:pPr>
+        <w:spacing w:after="0" w:line="264" w:lineRule="atLeast"/>
+        <w:textAlignment w:val="baseline"/>
+        <w:rPr>
+          <w:rFonts w:ascii="inherit" w:eastAsia="Times New Roman" w:hAnsi="inherit" w:cs="Times New Roman"/>
+          <w:sz w:val="26"/>
+          <w:szCs w:val="26"/>
+          <w:lang w:eastAsia="pt-BR"/>
+        </w:rPr>
+      </w:pPr>
+    </w:p>
+    <w:p>
+      <w:r>
+        <w:br w:type="page"/>
+      </w:r>
+    </w:p>
+    <w:p>
+      <w:bookmarkStart w:id="0" w:name="_GoBack"/>
+      <w:bookmarkEnd w:id="0"/>
+      <w:r>
+        <w:lastRenderedPageBreak/>
+        <w:t>19</w:t>
+      </w:r>
+      <w:r>
+        <w:t xml:space="preserve"> –</w:t>
+      </w:r>
+      <w:r>
+        <w:t xml:space="preserve"> </w:t>
+      </w:r>
+    </w:p>
+    <w:p>
+      <w:proofErr w:type="spellStart"/>
+      <w:r>
+        <w:t>public</w:t>
+      </w:r>
+      <w:proofErr w:type="spellEnd"/>
+      <w:r>
+        <w:t xml:space="preserve"> interface </w:t>
+      </w:r>
+      <w:proofErr w:type="spellStart"/>
+      <w:r>
+        <w:t>Acrescentavel</w:t>
+      </w:r>
+      <w:proofErr w:type="spellEnd"/>
+      <w:r>
+        <w:t xml:space="preserve"> {</w:t>
+      </w:r>
+    </w:p>
+    <w:p>
+      <w:r>
+        <w:t xml:space="preserve">   </w:t>
+      </w:r>
+      <w:proofErr w:type="spellStart"/>
+      <w:r>
+        <w:t>public</w:t>
+      </w:r>
+      <w:proofErr w:type="spellEnd"/>
+      <w:r>
+        <w:t xml:space="preserve"> </w:t>
+      </w:r>
+      <w:proofErr w:type="spellStart"/>
+      <w:r>
+        <w:t>double</w:t>
+      </w:r>
+      <w:proofErr w:type="spellEnd"/>
+      <w:r>
+        <w:t xml:space="preserve"> </w:t>
+      </w:r>
+      <w:proofErr w:type="spellStart"/>
+      <w:proofErr w:type="gramStart"/>
+      <w:r>
+        <w:t>acrescimoHorario</w:t>
+      </w:r>
+      <w:proofErr w:type="spellEnd"/>
+      <w:r>
+        <w:t>(</w:t>
+      </w:r>
       <w:proofErr w:type="gramEnd"/>
-    </w:p>
-    <w:p>
-      <w:pPr>
-        <w:spacing w:after="0" w:line="264" w:lineRule="atLeast"/>
-        <w:textAlignment w:val="baseline"/>
-        <w:rPr>
-          <w:rFonts w:ascii="inherit" w:eastAsia="Times New Roman" w:hAnsi="inherit" w:cs="Times New Roman"/>
-          <w:sz w:val="26"/>
-          <w:szCs w:val="26"/>
-          <w:lang w:eastAsia="pt-BR"/>
-        </w:rPr>
-      </w:pPr>
-      <w:r>
-        <w:rPr>
-          <w:rFonts w:ascii="inherit" w:eastAsia="Times New Roman" w:hAnsi="inherit" w:cs="Times New Roman"/>
-          <w:sz w:val="26"/>
-          <w:szCs w:val="26"/>
-          <w:lang w:eastAsia="pt-BR"/>
-        </w:rPr>
+      <w:r>
+        <w:t>);</w:t>
+      </w:r>
+    </w:p>
+    <w:p>
+      <w:r>
+        <w:t>}</w:t>
+      </w:r>
+    </w:p>
+    <w:p>
+      <w:proofErr w:type="spellStart"/>
+      <w:r>
+        <w:t>public</w:t>
+      </w:r>
+      <w:proofErr w:type="spellEnd"/>
+      <w:r>
+        <w:t xml:space="preserve"> interface </w:t>
+      </w:r>
+      <w:proofErr w:type="spellStart"/>
+      <w:r>
+        <w:t>Descontavel</w:t>
+      </w:r>
+      <w:proofErr w:type="spellEnd"/>
+      <w:r>
+        <w:t xml:space="preserve"> {</w:t>
+      </w:r>
+    </w:p>
+    <w:p>
+      <w:r>
         <w:t xml:space="preserve">    </w:t>
       </w:r>
       <w:proofErr w:type="spellStart"/>
       <w:r>
-        <w:rPr>
-          <w:rFonts w:ascii="inherit" w:eastAsia="Times New Roman" w:hAnsi="inherit" w:cs="Times New Roman"/>
-          <w:sz w:val="26"/>
-          <w:szCs w:val="26"/>
-          <w:lang w:eastAsia="pt-BR"/>
-        </w:rPr>
         <w:t>public</w:t>
       </w:r>
       <w:proofErr w:type="spellEnd"/>
       <w:r>
-        <w:rPr>
-          <w:rFonts w:ascii="inherit" w:eastAsia="Times New Roman" w:hAnsi="inherit" w:cs="Times New Roman"/>
-          <w:sz w:val="26"/>
-          <w:szCs w:val="26"/>
-          <w:lang w:eastAsia="pt-BR"/>
-        </w:rPr>
-        <w:t>:</w:t>
-      </w:r>
-    </w:p>
-    <w:p>
-      <w:pPr>
-        <w:spacing w:after="0" w:line="264" w:lineRule="atLeast"/>
-        <w:textAlignment w:val="baseline"/>
-        <w:rPr>
-          <w:rFonts w:ascii="inherit" w:eastAsia="Times New Roman" w:hAnsi="inherit" w:cs="Times New Roman"/>
-          <w:sz w:val="26"/>
-          <w:szCs w:val="26"/>
-          <w:lang w:eastAsia="pt-BR"/>
-        </w:rPr>
-      </w:pPr>
-      <w:r>
-        <w:rPr>
-          <w:rFonts w:ascii="inherit" w:eastAsia="Times New Roman" w:hAnsi="inherit" w:cs="Times New Roman"/>
-          <w:sz w:val="26"/>
-          <w:szCs w:val="26"/>
-          <w:lang w:eastAsia="pt-BR"/>
-        </w:rPr>
+        <w:t xml:space="preserve"> </w:t>
+      </w:r>
+      <w:proofErr w:type="spellStart"/>
+      <w:r>
+        <w:t>double</w:t>
+      </w:r>
+      <w:proofErr w:type="spellEnd"/>
+      <w:r>
+        <w:t xml:space="preserve"> </w:t>
+      </w:r>
+      <w:proofErr w:type="spellStart"/>
+      <w:proofErr w:type="gramStart"/>
+      <w:r>
+        <w:t>gerarDesconto</w:t>
+      </w:r>
+      <w:proofErr w:type="spellEnd"/>
+      <w:r>
+        <w:t>(</w:t>
+      </w:r>
+      <w:proofErr w:type="gramEnd"/>
+      <w:r>
+        <w:t>);</w:t>
+      </w:r>
+    </w:p>
+    <w:p>
+      <w:r>
+        <w:t>}</w:t>
+      </w:r>
+    </w:p>
+    <w:p>
+      <w:proofErr w:type="spellStart"/>
+      <w:r>
+        <w:t>public</w:t>
+      </w:r>
+      <w:proofErr w:type="spellEnd"/>
+      <w:r>
+        <w:t xml:space="preserve"> </w:t>
+      </w:r>
+      <w:proofErr w:type="spellStart"/>
+      <w:proofErr w:type="gramStart"/>
+      <w:r>
+        <w:t>class</w:t>
+      </w:r>
+      <w:proofErr w:type="spellEnd"/>
+      <w:r>
+        <w:t xml:space="preserve"> Conta</w:t>
+      </w:r>
+      <w:proofErr w:type="gramEnd"/>
+      <w:r>
+        <w:t xml:space="preserve"> </w:t>
+      </w:r>
+      <w:proofErr w:type="spellStart"/>
+      <w:r>
+        <w:t>implements</w:t>
+      </w:r>
+      <w:proofErr w:type="spellEnd"/>
+      <w:r>
+        <w:t xml:space="preserve"> </w:t>
+      </w:r>
+      <w:proofErr w:type="spellStart"/>
+      <w:r>
+        <w:t>Descontavel</w:t>
+      </w:r>
+      <w:proofErr w:type="spellEnd"/>
+      <w:r>
+        <w:t xml:space="preserve">, </w:t>
+      </w:r>
+      <w:proofErr w:type="spellStart"/>
+      <w:r>
+        <w:t>Acrescentavel</w:t>
+      </w:r>
+      <w:proofErr w:type="spellEnd"/>
+      <w:r>
+        <w:t xml:space="preserve"> {</w:t>
+      </w:r>
+    </w:p>
+    <w:p>
+      <w:r>
         <w:t xml:space="preserve">    </w:t>
       </w:r>
       <w:proofErr w:type="spellStart"/>
       <w:r>
-        <w:rPr>
-          <w:rFonts w:ascii="inherit" w:eastAsia="Times New Roman" w:hAnsi="inherit" w:cs="Times New Roman"/>
-          <w:sz w:val="26"/>
-          <w:szCs w:val="26"/>
-          <w:lang w:eastAsia="pt-BR"/>
-        </w:rPr>
+        <w:t>private</w:t>
+      </w:r>
+      <w:proofErr w:type="spellEnd"/>
+      <w:r>
+        <w:t xml:space="preserve"> </w:t>
+      </w:r>
+      <w:proofErr w:type="spellStart"/>
+      <w:r>
+        <w:t>String</w:t>
+      </w:r>
+      <w:proofErr w:type="spellEnd"/>
+      <w:r>
+        <w:t xml:space="preserve"> </w:t>
+      </w:r>
+      <w:proofErr w:type="spellStart"/>
+      <w:r>
+        <w:t>horarioEmergencia</w:t>
+      </w:r>
+      <w:proofErr w:type="spellEnd"/>
+      <w:r>
+        <w:t>;</w:t>
+      </w:r>
+    </w:p>
+    <w:p>
+      <w:r>
+        <w:t xml:space="preserve">    </w:t>
+      </w:r>
+      <w:proofErr w:type="spellStart"/>
+      <w:r>
+        <w:t>private</w:t>
+      </w:r>
+      <w:proofErr w:type="spellEnd"/>
+      <w:r>
+        <w:t xml:space="preserve"> </w:t>
+      </w:r>
+      <w:proofErr w:type="spellStart"/>
+      <w:r>
+        <w:t>tipoPagamento</w:t>
+      </w:r>
+      <w:proofErr w:type="spellEnd"/>
+      <w:r>
+        <w:t xml:space="preserve"> </w:t>
+      </w:r>
+      <w:proofErr w:type="spellStart"/>
+      <w:r>
+        <w:t>formaPag</w:t>
+      </w:r>
+      <w:proofErr w:type="spellEnd"/>
+      <w:r>
+        <w:t>;</w:t>
+      </w:r>
+    </w:p>
+    <w:p>
+      <w:r>
+        <w:t xml:space="preserve">    </w:t>
+      </w:r>
+      <w:proofErr w:type="spellStart"/>
+      <w:r>
+        <w:t>private</w:t>
+      </w:r>
+      <w:proofErr w:type="spellEnd"/>
+      <w:r>
+        <w:t xml:space="preserve"> </w:t>
+      </w:r>
+      <w:proofErr w:type="spellStart"/>
+      <w:r>
+        <w:t>static</w:t>
+      </w:r>
+      <w:proofErr w:type="spellEnd"/>
+      <w:r>
+        <w:t xml:space="preserve"> </w:t>
+      </w:r>
+      <w:proofErr w:type="spellStart"/>
+      <w:r>
         <w:t>double</w:t>
       </w:r>
       <w:proofErr w:type="spellEnd"/>
       <w:r>
-        <w:rPr>
-          <w:rFonts w:ascii="inherit" w:eastAsia="Times New Roman" w:hAnsi="inherit" w:cs="Times New Roman"/>
-          <w:sz w:val="26"/>
-          <w:szCs w:val="26"/>
-          <w:lang w:eastAsia="pt-BR"/>
-        </w:rPr>
-        <w:t xml:space="preserve"> </w:t>
-      </w:r>
-      <w:proofErr w:type="spellStart"/>
-      <w:r>
-        <w:rPr>
-          <w:rFonts w:ascii="inherit" w:eastAsia="Times New Roman" w:hAnsi="inherit" w:cs="Times New Roman"/>
-          <w:sz w:val="26"/>
-          <w:szCs w:val="26"/>
-          <w:lang w:eastAsia="pt-BR"/>
-        </w:rPr>
+        <w:t xml:space="preserve"> </w:t>
+      </w:r>
+      <w:proofErr w:type="spellStart"/>
+      <w:r>
+        <w:t>valorFinal</w:t>
+      </w:r>
+      <w:proofErr w:type="spellEnd"/>
+      <w:r>
+        <w:t>;</w:t>
+      </w:r>
+    </w:p>
+    <w:p>
+      <w:r>
+        <w:t xml:space="preserve">    </w:t>
+      </w:r>
+      <w:proofErr w:type="spellStart"/>
+      <w:r>
+        <w:t>private</w:t>
+      </w:r>
+      <w:proofErr w:type="spellEnd"/>
+      <w:r>
+        <w:t xml:space="preserve"> </w:t>
+      </w:r>
+      <w:proofErr w:type="spellStart"/>
+      <w:r>
+        <w:t>double</w:t>
+      </w:r>
+      <w:proofErr w:type="spellEnd"/>
+      <w:r>
+        <w:t xml:space="preserve"> valor;</w:t>
+      </w:r>
+    </w:p>
+    <w:p>
+      <w:r>
+        <w:t xml:space="preserve">    </w:t>
+      </w:r>
+      <w:proofErr w:type="spellStart"/>
+      <w:r>
+        <w:t>private</w:t>
+      </w:r>
+      <w:proofErr w:type="spellEnd"/>
+      <w:r>
+        <w:t xml:space="preserve"> </w:t>
+      </w:r>
+      <w:proofErr w:type="spellStart"/>
+      <w:r>
+        <w:t>double</w:t>
+      </w:r>
+      <w:proofErr w:type="spellEnd"/>
+      <w:r>
+        <w:t xml:space="preserve"> </w:t>
+      </w:r>
+      <w:proofErr w:type="spellStart"/>
+      <w:r>
+        <w:t>valorDesconto</w:t>
+      </w:r>
+      <w:proofErr w:type="spellEnd"/>
+      <w:r>
+        <w:t>;</w:t>
+      </w:r>
+    </w:p>
+    <w:p>
+      <w:r>
+        <w:t xml:space="preserve">    </w:t>
+      </w:r>
+      <w:proofErr w:type="spellStart"/>
+      <w:r>
+        <w:t>private</w:t>
+      </w:r>
+      <w:proofErr w:type="spellEnd"/>
+      <w:r>
+        <w:t xml:space="preserve"> </w:t>
+      </w:r>
+      <w:proofErr w:type="spellStart"/>
+      <w:r>
+        <w:t>int</w:t>
+      </w:r>
+      <w:proofErr w:type="spellEnd"/>
+      <w:r>
+        <w:t xml:space="preserve"> </w:t>
+      </w:r>
+      <w:proofErr w:type="spellStart"/>
+      <w:r>
         <w:t>valorAcrescimo</w:t>
       </w:r>
       <w:proofErr w:type="spellEnd"/>
       <w:r>
-        <w:rPr>
-          <w:rFonts w:ascii="inherit" w:eastAsia="Times New Roman" w:hAnsi="inherit" w:cs="Times New Roman"/>
-          <w:sz w:val="26"/>
-          <w:szCs w:val="26"/>
-          <w:lang w:eastAsia="pt-BR"/>
-        </w:rPr>
         <w:t>;</w:t>
       </w:r>
     </w:p>
     <w:p>
       <w:pPr>
-        <w:spacing w:after="0" w:line="264" w:lineRule="atLeast"/>
-        <w:textAlignment w:val="baseline"/>
-        <w:rPr>
-          <w:rFonts w:ascii="inherit" w:eastAsia="Times New Roman" w:hAnsi="inherit" w:cs="Times New Roman"/>
-          <w:sz w:val="26"/>
-          <w:szCs w:val="26"/>
-          <w:lang w:eastAsia="pt-BR"/>
-        </w:rPr>
-      </w:pPr>
-      <w:r>
-        <w:rPr>
-          <w:rFonts w:ascii="inherit" w:eastAsia="Times New Roman" w:hAnsi="inherit" w:cs="Times New Roman"/>
-          <w:sz w:val="26"/>
-          <w:szCs w:val="26"/>
-          <w:lang w:eastAsia="pt-BR"/>
-        </w:rPr>
-        <w:t xml:space="preserve">    </w:t>
-      </w:r>
-      <w:proofErr w:type="spellStart"/>
-      <w:r>
-        <w:rPr>
-          <w:rFonts w:ascii="inherit" w:eastAsia="Times New Roman" w:hAnsi="inherit" w:cs="Times New Roman"/>
-          <w:sz w:val="26"/>
-          <w:szCs w:val="26"/>
-          <w:lang w:eastAsia="pt-BR"/>
-        </w:rPr>
-        <w:t>double</w:t>
-      </w:r>
-      <w:proofErr w:type="spellEnd"/>
-      <w:r>
-        <w:rPr>
-          <w:rFonts w:ascii="inherit" w:eastAsia="Times New Roman" w:hAnsi="inherit" w:cs="Times New Roman"/>
-          <w:sz w:val="26"/>
-          <w:szCs w:val="26"/>
-          <w:lang w:eastAsia="pt-BR"/>
-        </w:rPr>
-        <w:t xml:space="preserve"> </w:t>
-      </w:r>
-      <w:proofErr w:type="spellStart"/>
-      <w:r>
-        <w:rPr>
-          <w:rFonts w:ascii="inherit" w:eastAsia="Times New Roman" w:hAnsi="inherit" w:cs="Times New Roman"/>
-          <w:sz w:val="26"/>
-          <w:szCs w:val="26"/>
-          <w:lang w:eastAsia="pt-BR"/>
-        </w:rPr>
-        <w:t>AcrescimoHorario</w:t>
-      </w:r>
-      <w:proofErr w:type="spellEnd"/>
-      <w:r>
-        <w:rPr>
-          <w:rFonts w:ascii="inherit" w:eastAsia="Times New Roman" w:hAnsi="inherit" w:cs="Times New Roman"/>
-          <w:sz w:val="26"/>
-          <w:szCs w:val="26"/>
-          <w:lang w:eastAsia="pt-BR"/>
+        <w:rPr>
+          <w:lang w:val="en-US"/>
+        </w:rPr>
+      </w:pPr>
+      <w:r>
+        <w:rPr>
+          <w:lang w:val="en-US"/>
+        </w:rPr>
+        <w:t xml:space="preserve"> </w:t>
+      </w:r>
+      <w:r>
+        <w:rPr>
+          <w:lang w:val="en-US"/>
+        </w:rPr>
+        <w:t>@</w:t>
+      </w:r>
+      <w:proofErr w:type="spellStart"/>
+      <w:r>
+        <w:rPr>
+          <w:lang w:val="en-US"/>
+        </w:rPr>
+        <w:t>Override</w:t>
+      </w:r>
+    </w:p>
+    <w:p>
+      <w:pPr>
+        <w:rPr>
+          <w:lang w:val="en-US"/>
+        </w:rPr>
+      </w:pPr>
+      <w:proofErr w:type="spellEnd"/>
+      <w:r>
+        <w:rPr>
+          <w:lang w:val="en-US"/>
+        </w:rPr>
+        <w:t xml:space="preserve">public double </w:t>
+      </w:r>
+      <w:proofErr w:type="spellStart"/>
+      <w:proofErr w:type="gramStart"/>
+      <w:r>
+        <w:rPr>
+          <w:lang w:val="en-US"/>
+        </w:rPr>
+        <w:t>gerarDesconto</w:t>
+      </w:r>
+      <w:proofErr w:type="spellEnd"/>
+      <w:r>
+        <w:rPr>
+          <w:lang w:val="en-US"/>
         </w:rPr>
         <w:t>(</w:t>
       </w:r>
-      <w:proofErr w:type="spellStart"/>
-      <w:r>
-        <w:rPr>
-          <w:rFonts w:ascii="inherit" w:eastAsia="Times New Roman" w:hAnsi="inherit" w:cs="Times New Roman"/>
-          <w:sz w:val="26"/>
-          <w:szCs w:val="26"/>
-          <w:lang w:eastAsia="pt-BR"/>
-        </w:rPr>
-        <w:t>double</w:t>
-      </w:r>
-      <w:proofErr w:type="spellEnd"/>
-      <w:r>
-        <w:rPr>
-          <w:rFonts w:ascii="inherit" w:eastAsia="Times New Roman" w:hAnsi="inherit" w:cs="Times New Roman"/>
-          <w:sz w:val="26"/>
-          <w:szCs w:val="26"/>
-          <w:lang w:eastAsia="pt-BR"/>
-        </w:rPr>
-        <w:t>);</w:t>
-      </w:r>
-    </w:p>
-    <w:p>
-      <w:pPr>
-        <w:spacing w:after="0" w:line="264" w:lineRule="atLeast"/>
-        <w:textAlignment w:val="baseline"/>
-        <w:rPr>
-          <w:rFonts w:ascii="inherit" w:eastAsia="Times New Roman" w:hAnsi="inherit" w:cs="Times New Roman"/>
-          <w:sz w:val="26"/>
-          <w:szCs w:val="26"/>
-          <w:lang w:eastAsia="pt-BR"/>
-        </w:rPr>
-      </w:pPr>
-      <w:r>
-        <w:rPr>
-          <w:rFonts w:ascii="inherit" w:eastAsia="Times New Roman" w:hAnsi="inherit" w:cs="Times New Roman"/>
-          <w:sz w:val="26"/>
-          <w:szCs w:val="26"/>
-          <w:lang w:eastAsia="pt-BR"/>
-        </w:rPr>
-        <w:t>};</w:t>
-      </w:r>
-    </w:p>
-    <w:p>
-      <w:pPr>
-        <w:spacing w:after="0" w:line="264" w:lineRule="atLeast"/>
-        <w:textAlignment w:val="baseline"/>
-        <w:rPr>
-          <w:rFonts w:ascii="inherit" w:eastAsia="Times New Roman" w:hAnsi="inherit" w:cs="Times New Roman"/>
-          <w:sz w:val="26"/>
-          <w:szCs w:val="26"/>
-          <w:lang w:eastAsia="pt-BR"/>
-        </w:rPr>
-      </w:pPr>
-      <w:proofErr w:type="spellStart"/>
-      <w:r>
-        <w:rPr>
-          <w:rFonts w:ascii="inherit" w:eastAsia="Times New Roman" w:hAnsi="inherit" w:cs="Times New Roman"/>
-          <w:sz w:val="26"/>
-          <w:szCs w:val="26"/>
-          <w:lang w:eastAsia="pt-BR"/>
-        </w:rPr>
-        <w:t>class</w:t>
-      </w:r>
-      <w:proofErr w:type="spellEnd"/>
-      <w:r>
-        <w:rPr>
-          <w:rFonts w:ascii="inherit" w:eastAsia="Times New Roman" w:hAnsi="inherit" w:cs="Times New Roman"/>
-          <w:sz w:val="26"/>
-          <w:szCs w:val="26"/>
-          <w:lang w:eastAsia="pt-BR"/>
-        </w:rPr>
-        <w:t xml:space="preserve"> </w:t>
-      </w:r>
+      <w:proofErr w:type="gramEnd"/>
+      <w:r>
+        <w:rPr>
+          <w:lang w:val="en-US"/>
+        </w:rPr>
+        <w:t xml:space="preserve">) </w:t>
+      </w:r>
+      <w:r>
+        <w:rPr>
+          <w:lang w:val="en-US"/>
+        </w:rPr>
+        <w:t>{</w:t>
+      </w:r>
+    </w:p>
+    <w:p>
+      <w:pPr>
+        <w:rPr>
+          <w:lang w:val="en-US"/>
+        </w:rPr>
+      </w:pPr>
+      <w:r>
+        <w:rPr>
+          <w:lang w:val="en-US"/>
+        </w:rPr>
+        <w:t xml:space="preserve">      …</w:t>
+      </w:r>
+    </w:p>
+    <w:p>
+      <w:pPr>
+        <w:rPr>
+          <w:lang w:val="en-US"/>
+        </w:rPr>
+      </w:pPr>
+      <w:r>
+        <w:rPr>
+          <w:lang w:val="en-US"/>
+        </w:rPr>
+        <w:t xml:space="preserve">    }</w:t>
+      </w:r>
+    </w:p>
+    <w:p>
+      <w:pPr>
+        <w:rPr>
+          <w:lang w:val="en-US"/>
+        </w:rPr>
+      </w:pPr>
+      <w:r>
+        <w:rPr>
+          <w:lang w:val="en-US"/>
+        </w:rPr>
+        <w:t>@Override</w:t>
+      </w:r>
+    </w:p>
+    <w:p>
+      <w:pPr>
+        <w:rPr>
+          <w:lang w:val="en-US"/>
+        </w:rPr>
+      </w:pPr>
+      <w:r>
+        <w:rPr>
+          <w:lang w:val="en-US"/>
+        </w:rPr>
+        <w:t xml:space="preserve">public double </w:t>
+      </w:r>
+      <w:proofErr w:type="spellStart"/>
       <w:proofErr w:type="gramStart"/>
       <w:r>
         <w:rPr>
-          <w:rFonts w:ascii="inherit" w:eastAsia="Times New Roman" w:hAnsi="inherit" w:cs="Times New Roman"/>
-          <w:sz w:val="26"/>
-          <w:szCs w:val="26"/>
-          <w:lang w:eastAsia="pt-BR"/>
-        </w:rPr>
-        <w:t>conta :</w:t>
+          <w:lang w:val="en-US"/>
+        </w:rPr>
+        <w:t>acrescimoHorario</w:t>
+      </w:r>
+      <w:proofErr w:type="spellEnd"/>
+      <w:r>
+        <w:rPr>
+          <w:lang w:val="en-US"/>
+        </w:rPr>
+        <w:t>(</w:t>
       </w:r>
       <w:proofErr w:type="gramEnd"/>
       <w:r>
         <w:rPr>
-          <w:rFonts w:ascii="inherit" w:eastAsia="Times New Roman" w:hAnsi="inherit" w:cs="Times New Roman"/>
-          <w:sz w:val="26"/>
-          <w:szCs w:val="26"/>
-          <w:lang w:eastAsia="pt-BR"/>
-        </w:rPr>
-        <w:t xml:space="preserve"> </w:t>
-      </w:r>
-      <w:proofErr w:type="spellStart"/>
-      <w:r>
-        <w:rPr>
-          <w:rFonts w:ascii="inherit" w:eastAsia="Times New Roman" w:hAnsi="inherit" w:cs="Times New Roman"/>
-          <w:sz w:val="26"/>
-          <w:szCs w:val="26"/>
-          <w:lang w:eastAsia="pt-BR"/>
-        </w:rPr>
-        <w:t>public</w:t>
-      </w:r>
-      <w:proofErr w:type="spellEnd"/>
-      <w:r>
-        <w:rPr>
-          <w:rFonts w:ascii="inherit" w:eastAsia="Times New Roman" w:hAnsi="inherit" w:cs="Times New Roman"/>
-          <w:sz w:val="26"/>
-          <w:szCs w:val="26"/>
-          <w:lang w:eastAsia="pt-BR"/>
-        </w:rPr>
-        <w:t xml:space="preserve"> desconto, </w:t>
-      </w:r>
-      <w:proofErr w:type="spellStart"/>
-      <w:r>
-        <w:rPr>
-          <w:rFonts w:ascii="inherit" w:eastAsia="Times New Roman" w:hAnsi="inherit" w:cs="Times New Roman"/>
-          <w:sz w:val="26"/>
-          <w:szCs w:val="26"/>
-          <w:lang w:eastAsia="pt-BR"/>
-        </w:rPr>
-        <w:t>public</w:t>
-      </w:r>
-      <w:proofErr w:type="spellEnd"/>
-      <w:r>
-        <w:rPr>
-          <w:rFonts w:ascii="inherit" w:eastAsia="Times New Roman" w:hAnsi="inherit" w:cs="Times New Roman"/>
-          <w:sz w:val="26"/>
-          <w:szCs w:val="26"/>
-          <w:lang w:eastAsia="pt-BR"/>
-        </w:rPr>
-        <w:t xml:space="preserve"> </w:t>
-      </w:r>
-      <w:proofErr w:type="spellStart"/>
-      <w:r>
-        <w:rPr>
-          <w:rFonts w:ascii="inherit" w:eastAsia="Times New Roman" w:hAnsi="inherit" w:cs="Times New Roman"/>
-          <w:sz w:val="26"/>
-          <w:szCs w:val="26"/>
-          <w:lang w:eastAsia="pt-BR"/>
-        </w:rPr>
-        <w:t>acrescimoHorario</w:t>
-      </w:r>
-      <w:proofErr w:type="spellEnd"/>
-      <w:r>
-        <w:rPr>
-          <w:rFonts w:ascii="inherit" w:eastAsia="Times New Roman" w:hAnsi="inherit" w:cs="Times New Roman"/>
-          <w:sz w:val="26"/>
-          <w:szCs w:val="26"/>
-          <w:lang w:eastAsia="pt-BR"/>
-        </w:rPr>
-        <w:t>{</w:t>
-      </w:r>
-    </w:p>
-    <w:p>
-      <w:pPr>
-        <w:spacing w:after="0" w:line="264" w:lineRule="atLeast"/>
-        <w:textAlignment w:val="baseline"/>
-        <w:rPr>
-          <w:rFonts w:ascii="inherit" w:eastAsia="Times New Roman" w:hAnsi="inherit" w:cs="Times New Roman"/>
-          <w:sz w:val="26"/>
-          <w:szCs w:val="26"/>
-          <w:lang w:eastAsia="pt-BR"/>
-        </w:rPr>
-      </w:pPr>
-      <w:r>
-        <w:rPr>
-          <w:rFonts w:ascii="inherit" w:eastAsia="Times New Roman" w:hAnsi="inherit" w:cs="Times New Roman"/>
-          <w:sz w:val="26"/>
-          <w:szCs w:val="26"/>
-          <w:lang w:eastAsia="pt-BR"/>
-        </w:rPr>
-        <w:t xml:space="preserve">    </w:t>
-      </w:r>
-      <w:proofErr w:type="spellStart"/>
-      <w:r>
-        <w:rPr>
-          <w:rFonts w:ascii="inherit" w:eastAsia="Times New Roman" w:hAnsi="inherit" w:cs="Times New Roman"/>
-          <w:sz w:val="26"/>
-          <w:szCs w:val="26"/>
-          <w:lang w:eastAsia="pt-BR"/>
-        </w:rPr>
-        <w:t>double</w:t>
-      </w:r>
-      <w:proofErr w:type="spellEnd"/>
-      <w:r>
-        <w:rPr>
-          <w:rFonts w:ascii="inherit" w:eastAsia="Times New Roman" w:hAnsi="inherit" w:cs="Times New Roman"/>
-          <w:sz w:val="26"/>
-          <w:szCs w:val="26"/>
-          <w:lang w:eastAsia="pt-BR"/>
-        </w:rPr>
-        <w:t xml:space="preserve"> </w:t>
-      </w:r>
-      <w:proofErr w:type="spellStart"/>
-      <w:r>
-        <w:rPr>
-          <w:rFonts w:ascii="inherit" w:eastAsia="Times New Roman" w:hAnsi="inherit" w:cs="Times New Roman"/>
-          <w:sz w:val="26"/>
-          <w:szCs w:val="26"/>
-          <w:lang w:eastAsia="pt-BR"/>
-        </w:rPr>
-        <w:t>gerarDesconto</w:t>
-      </w:r>
-      <w:proofErr w:type="spellEnd"/>
-      <w:r>
-        <w:rPr>
-          <w:rFonts w:ascii="inherit" w:eastAsia="Times New Roman" w:hAnsi="inherit" w:cs="Times New Roman"/>
-          <w:sz w:val="26"/>
-          <w:szCs w:val="26"/>
-          <w:lang w:eastAsia="pt-BR"/>
-        </w:rPr>
-        <w:t>(</w:t>
-      </w:r>
-      <w:proofErr w:type="spellStart"/>
-      <w:r>
-        <w:rPr>
-          <w:rFonts w:ascii="inherit" w:eastAsia="Times New Roman" w:hAnsi="inherit" w:cs="Times New Roman"/>
-          <w:sz w:val="26"/>
-          <w:szCs w:val="26"/>
-          <w:lang w:eastAsia="pt-BR"/>
-        </w:rPr>
-        <w:t>double</w:t>
-      </w:r>
-      <w:proofErr w:type="spellEnd"/>
-      <w:r>
-        <w:rPr>
-          <w:rFonts w:ascii="inherit" w:eastAsia="Times New Roman" w:hAnsi="inherit" w:cs="Times New Roman"/>
-          <w:sz w:val="26"/>
-          <w:szCs w:val="26"/>
-          <w:lang w:eastAsia="pt-BR"/>
-        </w:rPr>
-        <w:t>);</w:t>
-      </w:r>
-    </w:p>
-    <w:p>
-      <w:pPr>
-        <w:spacing w:after="0" w:line="264" w:lineRule="atLeast"/>
-        <w:textAlignment w:val="baseline"/>
-        <w:rPr>
-          <w:rFonts w:ascii="inherit" w:eastAsia="Times New Roman" w:hAnsi="inherit" w:cs="Times New Roman"/>
-          <w:sz w:val="26"/>
-          <w:szCs w:val="26"/>
-          <w:lang w:eastAsia="pt-BR"/>
-        </w:rPr>
-      </w:pPr>
-      <w:r>
-        <w:rPr>
-          <w:rFonts w:ascii="inherit" w:eastAsia="Times New Roman" w:hAnsi="inherit" w:cs="Times New Roman"/>
-          <w:sz w:val="26"/>
-          <w:szCs w:val="26"/>
-          <w:lang w:eastAsia="pt-BR"/>
-        </w:rPr>
-        <w:t xml:space="preserve">    </w:t>
-      </w:r>
-      <w:proofErr w:type="spellStart"/>
-      <w:r>
-        <w:rPr>
-          <w:rFonts w:ascii="inherit" w:eastAsia="Times New Roman" w:hAnsi="inherit" w:cs="Times New Roman"/>
-          <w:sz w:val="26"/>
-          <w:szCs w:val="26"/>
-          <w:lang w:eastAsia="pt-BR"/>
-        </w:rPr>
-        <w:t>double</w:t>
-      </w:r>
-      <w:proofErr w:type="spellEnd"/>
-      <w:r>
-        <w:rPr>
-          <w:rFonts w:ascii="inherit" w:eastAsia="Times New Roman" w:hAnsi="inherit" w:cs="Times New Roman"/>
-          <w:sz w:val="26"/>
-          <w:szCs w:val="26"/>
-          <w:lang w:eastAsia="pt-BR"/>
-        </w:rPr>
-        <w:t xml:space="preserve"> </w:t>
-      </w:r>
-      <w:proofErr w:type="spellStart"/>
-      <w:r>
-        <w:rPr>
-          <w:rFonts w:ascii="inherit" w:eastAsia="Times New Roman" w:hAnsi="inherit" w:cs="Times New Roman"/>
-          <w:sz w:val="26"/>
-          <w:szCs w:val="26"/>
-          <w:lang w:eastAsia="pt-BR"/>
-        </w:rPr>
-        <w:t>AcrescimoHorario</w:t>
-      </w:r>
-      <w:proofErr w:type="spellEnd"/>
-      <w:r>
-        <w:rPr>
-          <w:rFonts w:ascii="inherit" w:eastAsia="Times New Roman" w:hAnsi="inherit" w:cs="Times New Roman"/>
-          <w:sz w:val="26"/>
-          <w:szCs w:val="26"/>
-          <w:lang w:eastAsia="pt-BR"/>
-        </w:rPr>
-        <w:t>(</w:t>
-      </w:r>
-      <w:proofErr w:type="spellStart"/>
-      <w:r>
-        <w:rPr>
-          <w:rFonts w:ascii="inherit" w:eastAsia="Times New Roman" w:hAnsi="inherit" w:cs="Times New Roman"/>
-          <w:sz w:val="26"/>
-          <w:szCs w:val="26"/>
-          <w:lang w:eastAsia="pt-BR"/>
-        </w:rPr>
-        <w:t>double</w:t>
-      </w:r>
-      <w:proofErr w:type="spellEnd"/>
-      <w:r>
-        <w:rPr>
-          <w:rFonts w:ascii="inherit" w:eastAsia="Times New Roman" w:hAnsi="inherit" w:cs="Times New Roman"/>
-          <w:sz w:val="26"/>
-          <w:szCs w:val="26"/>
-          <w:lang w:eastAsia="pt-BR"/>
-        </w:rPr>
-        <w:t>);</w:t>
-      </w:r>
-    </w:p>
-    <w:p>
-      <w:pPr>
-        <w:spacing w:after="0" w:line="264" w:lineRule="atLeast"/>
-        <w:textAlignment w:val="baseline"/>
-        <w:rPr>
-          <w:rFonts w:ascii="inherit" w:eastAsia="Times New Roman" w:hAnsi="inherit" w:cs="Times New Roman"/>
-          <w:sz w:val="26"/>
-          <w:szCs w:val="26"/>
-          <w:lang w:eastAsia="pt-BR"/>
-        </w:rPr>
-      </w:pPr>
-      <w:r>
-        <w:rPr>
-          <w:rFonts w:ascii="inherit" w:eastAsia="Times New Roman" w:hAnsi="inherit" w:cs="Times New Roman"/>
-          <w:sz w:val="26"/>
-          <w:szCs w:val="26"/>
-          <w:lang w:eastAsia="pt-BR"/>
-        </w:rPr>
-        <w:t>}</w:t>
-      </w:r>
-      <w:r>
-        <w:rPr>
-          <w:rFonts w:ascii="inherit" w:eastAsia="Times New Roman" w:hAnsi="inherit" w:cs="Times New Roman"/>
-          <w:sz w:val="26"/>
-          <w:szCs w:val="26"/>
-          <w:lang w:eastAsia="pt-BR"/>
-        </w:rPr>
-        <w:t>;</w:t>
-      </w:r>
-    </w:p>
-    <w:p>
-      <w:pPr>
-        <w:spacing w:after="0" w:line="264" w:lineRule="atLeast"/>
-        <w:textAlignment w:val="baseline"/>
-        <w:rPr>
-          <w:rFonts w:ascii="inherit" w:eastAsia="Times New Roman" w:hAnsi="inherit" w:cs="Times New Roman"/>
-          <w:sz w:val="26"/>
-          <w:szCs w:val="26"/>
-          <w:lang w:eastAsia="pt-BR"/>
-        </w:rPr>
-      </w:pPr>
-      <w:r>
-        <w:rPr>
-          <w:rFonts w:ascii="inherit" w:eastAsia="Times New Roman" w:hAnsi="inherit" w:cs="Times New Roman"/>
-          <w:sz w:val="26"/>
-          <w:szCs w:val="26"/>
-          <w:lang w:eastAsia="pt-BR"/>
-        </w:rPr>
-        <w:t xml:space="preserve">18- </w:t>
-      </w:r>
-      <w:r>
-        <w:rPr>
-          <w:rFonts w:ascii="inherit" w:eastAsia="Times New Roman" w:hAnsi="inherit" w:cs="Times New Roman"/>
-          <w:sz w:val="26"/>
-          <w:szCs w:val="26"/>
-          <w:lang w:eastAsia="pt-BR"/>
-        </w:rPr>
-        <w:t xml:space="preserve"> As interfaces distintas consistem </w:t>
-      </w:r>
-      <w:proofErr w:type="gramStart"/>
-      <w:r>
-        <w:rPr>
-          <w:rFonts w:ascii="inherit" w:eastAsia="Times New Roman" w:hAnsi="inherit" w:cs="Times New Roman"/>
-          <w:sz w:val="26"/>
-          <w:szCs w:val="26"/>
-          <w:lang w:eastAsia="pt-BR"/>
-        </w:rPr>
-        <w:t>de</w:t>
-      </w:r>
-      <w:proofErr w:type="gramEnd"/>
-      <w:r>
-        <w:rPr>
-          <w:rFonts w:ascii="inherit" w:eastAsia="Times New Roman" w:hAnsi="inherit" w:cs="Times New Roman"/>
-          <w:sz w:val="26"/>
-          <w:szCs w:val="26"/>
-          <w:lang w:eastAsia="pt-BR"/>
-        </w:rPr>
-        <w:t xml:space="preserve"> </w:t>
-      </w:r>
-      <w:proofErr w:type="spellStart"/>
-      <w:r>
-        <w:rPr>
-          <w:rFonts w:ascii="inherit" w:eastAsia="Times New Roman" w:hAnsi="inherit" w:cs="Times New Roman"/>
-          <w:sz w:val="26"/>
-          <w:szCs w:val="26"/>
-          <w:lang w:eastAsia="pt-BR"/>
-        </w:rPr>
-        <w:t>metodos</w:t>
-      </w:r>
-      <w:proofErr w:type="spellEnd"/>
-      <w:r>
-        <w:rPr>
-          <w:rFonts w:ascii="inherit" w:eastAsia="Times New Roman" w:hAnsi="inherit" w:cs="Times New Roman"/>
-          <w:sz w:val="26"/>
-          <w:szCs w:val="26"/>
-          <w:lang w:eastAsia="pt-BR"/>
-        </w:rPr>
-        <w:t xml:space="preserve"> que serão utilizados pela a classe conta, sendo assim serão feitas duas realizações para assim a classe conta implementar o </w:t>
-      </w:r>
-      <w:proofErr w:type="spellStart"/>
-      <w:r>
-        <w:rPr>
-          <w:rFonts w:ascii="inherit" w:eastAsia="Times New Roman" w:hAnsi="inherit" w:cs="Times New Roman"/>
-          <w:sz w:val="26"/>
-          <w:szCs w:val="26"/>
-          <w:lang w:eastAsia="pt-BR"/>
-        </w:rPr>
-        <w:t>metodo</w:t>
-      </w:r>
-      <w:proofErr w:type="spellEnd"/>
-      <w:r>
-        <w:rPr>
-          <w:rFonts w:ascii="inherit" w:eastAsia="Times New Roman" w:hAnsi="inherit" w:cs="Times New Roman"/>
-          <w:sz w:val="26"/>
-          <w:szCs w:val="26"/>
-          <w:lang w:eastAsia="pt-BR"/>
-        </w:rPr>
-        <w:t xml:space="preserve"> concreto.</w:t>
-      </w:r>
-    </w:p>
-    <w:p>
-      <w:pPr>
-        <w:spacing w:after="0" w:line="264" w:lineRule="atLeast"/>
-        <w:textAlignment w:val="baseline"/>
-        <w:rPr>
-          <w:rFonts w:ascii="inherit" w:eastAsia="Times New Roman" w:hAnsi="inherit" w:cs="Times New Roman"/>
-          <w:sz w:val="26"/>
-          <w:szCs w:val="26"/>
-          <w:lang w:eastAsia="pt-BR"/>
-        </w:rPr>
-      </w:pPr>
-    </w:p>
-    <w:p>
-      <w:r>
-        <w:t xml:space="preserve">19- </w:t>
-      </w:r>
-      <w:proofErr w:type="gramStart"/>
-      <w:r>
-        <w:t>public</w:t>
-      </w:r>
-      <w:proofErr w:type="gramEnd"/>
-      <w:r>
-        <w:t xml:space="preserve"> interface </w:t>
-      </w:r>
-      <w:proofErr w:type="spellStart"/>
-      <w:r>
-        <w:t>Acrescentavel</w:t>
-      </w:r>
-      <w:proofErr w:type="spellEnd"/>
-      <w:r>
-        <w:t xml:space="preserve"> {</w:t>
-      </w:r>
-    </w:p>
-    <w:p>
-      <w:r>
-        <w:t xml:space="preserve">    </w:t>
-      </w:r>
-      <w:proofErr w:type="spellStart"/>
-      <w:r>
-        <w:t>public</w:t>
-      </w:r>
-      <w:proofErr w:type="spellEnd"/>
-      <w:r>
-        <w:t xml:space="preserve"> abstract </w:t>
-      </w:r>
-      <w:proofErr w:type="spellStart"/>
-      <w:r>
-        <w:t>double</w:t>
-      </w:r>
-      <w:proofErr w:type="spellEnd"/>
-      <w:r>
-        <w:t xml:space="preserve"> </w:t>
-      </w:r>
-      <w:proofErr w:type="spellStart"/>
-      <w:proofErr w:type="gramStart"/>
-      <w:r>
-        <w:t>acrescimoHorario</w:t>
-      </w:r>
-      <w:proofErr w:type="spellEnd"/>
-      <w:r>
-        <w:t>(</w:t>
-      </w:r>
-      <w:proofErr w:type="gramEnd"/>
-      <w:r>
-        <w:t>);</w:t>
-      </w:r>
-    </w:p>
-    <w:p>
-      <w:r>
-        <w:t>}</w:t>
-      </w:r>
-    </w:p>
-    <w:p>
-      <w:proofErr w:type="spellStart"/>
-      <w:r>
-        <w:t>public</w:t>
-      </w:r>
-      <w:proofErr w:type="spellEnd"/>
-      <w:r>
-        <w:t xml:space="preserve"> interface </w:t>
-      </w:r>
-      <w:proofErr w:type="spellStart"/>
-      <w:r>
-        <w:t>Descontavel</w:t>
-      </w:r>
-      <w:proofErr w:type="spellEnd"/>
-      <w:r>
-        <w:t xml:space="preserve"> {</w:t>
-      </w:r>
-    </w:p>
-    <w:p>
-      <w:r>
-        <w:t xml:space="preserve">    </w:t>
-      </w:r>
-      <w:proofErr w:type="spellStart"/>
-      <w:r>
-        <w:t>public</w:t>
-      </w:r>
-      <w:proofErr w:type="spellEnd"/>
-      <w:r>
-        <w:t xml:space="preserve"> abstract </w:t>
-      </w:r>
-      <w:proofErr w:type="spellStart"/>
-      <w:r>
-        <w:t>double</w:t>
-      </w:r>
-      <w:proofErr w:type="spellEnd"/>
-      <w:r>
-        <w:t xml:space="preserve"> </w:t>
-      </w:r>
-      <w:proofErr w:type="spellStart"/>
-      <w:proofErr w:type="gramStart"/>
-      <w:r>
-        <w:t>gerarDesconto</w:t>
-      </w:r>
-      <w:proofErr w:type="spellEnd"/>
-      <w:r>
-        <w:t>(</w:t>
-      </w:r>
-      <w:proofErr w:type="gramEnd"/>
-      <w:r>
-        <w:t>);</w:t>
-      </w:r>
-    </w:p>
-    <w:p>
-      <w:r>
-        <w:t>}</w:t>
-      </w:r>
-    </w:p>
-    <w:p>
-      <w:proofErr w:type="spellStart"/>
-      <w:r>
-        <w:t>public</w:t>
-      </w:r>
-      <w:proofErr w:type="spellEnd"/>
-      <w:r>
-        <w:t xml:space="preserve"> </w:t>
-      </w:r>
-      <w:proofErr w:type="spellStart"/>
-      <w:proofErr w:type="gramStart"/>
-      <w:r>
-        <w:t>class</w:t>
-      </w:r>
-      <w:proofErr w:type="spellEnd"/>
-      <w:r>
-        <w:t xml:space="preserve"> Conta</w:t>
-      </w:r>
-      <w:proofErr w:type="gramEnd"/>
-      <w:r>
-        <w:t xml:space="preserve"> </w:t>
-      </w:r>
-      <w:proofErr w:type="spellStart"/>
-      <w:r>
-        <w:t>implements</w:t>
-      </w:r>
-      <w:proofErr w:type="spellEnd"/>
-      <w:r>
-        <w:t xml:space="preserve"> </w:t>
-      </w:r>
-      <w:proofErr w:type="spellStart"/>
-      <w:r>
-        <w:t>Descontavel</w:t>
-      </w:r>
-      <w:proofErr w:type="spellEnd"/>
-      <w:r>
-        <w:t xml:space="preserve">, </w:t>
-      </w:r>
-      <w:proofErr w:type="spellStart"/>
-      <w:r>
-        <w:t>Acrescentavel</w:t>
-      </w:r>
-      <w:proofErr w:type="spellEnd"/>
-      <w:r>
-        <w:t xml:space="preserve"> {</w:t>
-      </w:r>
-    </w:p>
-    <w:p>
-      <w:r>
-        <w:t xml:space="preserve">    </w:t>
-      </w:r>
-      <w:proofErr w:type="spellStart"/>
-      <w:r>
-        <w:t>private</w:t>
-      </w:r>
-      <w:proofErr w:type="spellEnd"/>
-      <w:r>
-        <w:t xml:space="preserve"> </w:t>
-      </w:r>
-      <w:proofErr w:type="spellStart"/>
-      <w:r>
-        <w:t>String</w:t>
-      </w:r>
-      <w:proofErr w:type="spellEnd"/>
-      <w:r>
-        <w:t xml:space="preserve"> </w:t>
-      </w:r>
-      <w:proofErr w:type="spellStart"/>
-      <w:r>
-        <w:t>horarioEmergencia</w:t>
-      </w:r>
-      <w:proofErr w:type="spellEnd"/>
-      <w:r>
-        <w:t>;</w:t>
-      </w:r>
-    </w:p>
-    <w:p>
-      <w:r>
-        <w:t xml:space="preserve">    </w:t>
-      </w:r>
-      <w:proofErr w:type="spellStart"/>
-      <w:r>
-        <w:t>private</w:t>
-      </w:r>
-      <w:proofErr w:type="spellEnd"/>
-      <w:r>
-        <w:t xml:space="preserve"> </w:t>
-      </w:r>
-      <w:proofErr w:type="spellStart"/>
-      <w:r>
-        <w:t>tipoPagamento</w:t>
-      </w:r>
-      <w:proofErr w:type="spellEnd"/>
-      <w:r>
-        <w:t xml:space="preserve"> </w:t>
-      </w:r>
-      <w:proofErr w:type="spellStart"/>
-      <w:r>
-        <w:t>formaPag</w:t>
-      </w:r>
-      <w:proofErr w:type="spellEnd"/>
-      <w:r>
-        <w:t>;</w:t>
-      </w:r>
-    </w:p>
-    <w:p>
-      <w:r>
-        <w:t xml:space="preserve">    </w:t>
-      </w:r>
-      <w:proofErr w:type="spellStart"/>
-      <w:r>
-        <w:t>private</w:t>
-      </w:r>
-      <w:proofErr w:type="spellEnd"/>
-      <w:r>
-        <w:t xml:space="preserve"> </w:t>
-      </w:r>
-      <w:proofErr w:type="spellStart"/>
-      <w:r>
-        <w:t>static</w:t>
-      </w:r>
-      <w:proofErr w:type="spellEnd"/>
-      <w:r>
-        <w:t xml:space="preserve"> </w:t>
-      </w:r>
-      <w:proofErr w:type="spellStart"/>
-      <w:r>
-        <w:t>double</w:t>
-      </w:r>
-      <w:proofErr w:type="spellEnd"/>
-      <w:r>
-        <w:t xml:space="preserve"> </w:t>
-      </w:r>
-      <w:proofErr w:type="spellStart"/>
-      <w:r>
-        <w:t>valorFinal</w:t>
-      </w:r>
-      <w:proofErr w:type="spellEnd"/>
-      <w:r>
-        <w:t>;</w:t>
-      </w:r>
-    </w:p>
-    <w:p>
-      <w:r>
-        <w:t xml:space="preserve">    </w:t>
-      </w:r>
-      <w:proofErr w:type="spellStart"/>
-      <w:r>
-        <w:t>private</w:t>
-      </w:r>
-      <w:proofErr w:type="spellEnd"/>
-      <w:r>
-        <w:t xml:space="preserve"> </w:t>
-      </w:r>
-      <w:proofErr w:type="spellStart"/>
-      <w:r>
-        <w:t>double</w:t>
-      </w:r>
-      <w:proofErr w:type="spellEnd"/>
-      <w:r>
-        <w:t xml:space="preserve"> valor;</w:t>
-      </w:r>
-    </w:p>
-    <w:p>
-      <w:r>
-        <w:t xml:space="preserve">    </w:t>
-      </w:r>
-      <w:proofErr w:type="spellStart"/>
-      <w:r>
-        <w:t>private</w:t>
-      </w:r>
-      <w:proofErr w:type="spellEnd"/>
-      <w:r>
-        <w:t xml:space="preserve"> </w:t>
-      </w:r>
-      <w:proofErr w:type="spellStart"/>
-      <w:r>
-        <w:t>double</w:t>
-      </w:r>
-      <w:proofErr w:type="spellEnd"/>
-      <w:r>
-        <w:t xml:space="preserve"> </w:t>
-      </w:r>
-      <w:proofErr w:type="spellStart"/>
-      <w:r>
-        <w:t>valorDesconto</w:t>
-      </w:r>
-      <w:proofErr w:type="spellEnd"/>
-      <w:r>
-        <w:t>;</w:t>
-      </w:r>
-    </w:p>
-    <w:p>
-      <w:r>
-        <w:t xml:space="preserve">    </w:t>
-      </w:r>
-      <w:proofErr w:type="spellStart"/>
-      <w:r>
-        <w:t>private</w:t>
-      </w:r>
-      <w:proofErr w:type="spellEnd"/>
-      <w:r>
-        <w:t xml:space="preserve"> </w:t>
-      </w:r>
-      <w:proofErr w:type="spellStart"/>
-      <w:r>
-        <w:t>int</w:t>
-      </w:r>
-      <w:proofErr w:type="spellEnd"/>
-      <w:r>
-        <w:t xml:space="preserve"> </w:t>
-      </w:r>
-      <w:proofErr w:type="spellStart"/>
-      <w:r>
-        <w:t>valorAcrescimo</w:t>
-      </w:r>
-      <w:proofErr w:type="spellEnd"/>
-      <w:r>
-        <w:t>;</w:t>
-      </w:r>
-    </w:p>
-    <w:p>
-      <w:pPr>
-        <w:rPr>
           <w:lang w:val="en-US"/>
         </w:rPr>
-      </w:pPr>
-      <w:r>
+        <w:t>) {</w:t>
+      </w:r>
+    </w:p>
+    <w:p>
+      <w:pPr>
         <w:rPr>
           <w:lang w:val="en-US"/>
         </w:rPr>
-        <w:t xml:space="preserve">    public double </w:t>
-      </w:r>
-      <w:proofErr w:type="spellStart"/>
-      <w:proofErr w:type="gramStart"/>
+      </w:pPr>
       <w:r>
         <w:rPr>
           <w:lang w:val="en-US"/>
         </w:rPr>
-        <w:t>gerarDesconto</w:t>
-      </w:r>
-      <w:proofErr w:type="spellEnd"/>
-      <w:r>
-        <w:rPr>
-          <w:lang w:val="en-US"/>
-        </w:rPr>
-        <w:t>(</w:t>
-      </w:r>
-      <w:proofErr w:type="gramEnd"/>
-      <w:r>
-        <w:rPr>
-          <w:lang w:val="en-US"/>
-        </w:rPr>
-        <w:t xml:space="preserve">) </w:t>
-      </w:r>
-      <w:r>
-        <w:rPr>
-          <w:lang w:val="en-US"/>
-        </w:rPr>
-        <w:t>{</w:t>
-      </w:r>
-    </w:p>
-    <w:p>
-      <w:pPr>
-        <w:rPr>
-          <w:lang w:val="en-US"/>
-        </w:rPr>
-      </w:pPr>
-      <w:r>
-        <w:rPr>
-          <w:lang w:val="en-US"/>
-        </w:rPr>
-        <w:lastRenderedPageBreak/>
-        <w:t xml:space="preserve">    }</w:t>
-      </w:r>
-    </w:p>
-    <w:p>
-      <w:pPr>
-        <w:rPr>
-          <w:lang w:val="en-US"/>
-        </w:rPr>
-      </w:pPr>
-      <w:r>
-        <w:rPr>
-          <w:lang w:val="en-US"/>
-        </w:rPr>
-        <w:t xml:space="preserve">    public double </w:t>
-      </w:r>
-      <w:proofErr w:type="spellStart"/>
-      <w:proofErr w:type="gramStart"/>
-      <w:r>
-        <w:rPr>
-          <w:lang w:val="en-US"/>
-        </w:rPr>
-        <w:t>acrescimoHorario</w:t>
-      </w:r>
-      <w:proofErr w:type="spellEnd"/>
-      <w:r>
-        <w:rPr>
-          <w:lang w:val="en-US"/>
-        </w:rPr>
-        <w:t>(</w:t>
-      </w:r>
-      <w:proofErr w:type="gramEnd"/>
-      <w:r>
-        <w:rPr>
-          <w:lang w:val="en-US"/>
-        </w:rPr>
-        <w:t>) {</w:t>
+        <w:t xml:space="preserve">      …</w:t>
       </w:r>
     </w:p>
     <w:p>
@@ -3523,8 +3587,6 @@
             <w:r>
               <w:t>Dinâmica</w:t>
             </w:r>
-            <w:bookmarkStart w:id="0" w:name="_GoBack"/>
-            <w:bookmarkEnd w:id="0"/>
           </w:p>
         </w:tc>
       </w:tr>
@@ -3545,6 +3607,7 @@
           </w:tcPr>
           <w:p>
             <w:r>
+              <w:lastRenderedPageBreak/>
               <w:t>Desvantagem</w:t>
             </w:r>
           </w:p>

</xml_diff>